<commit_message>
#18 Activities of deliverable 3 added
#18 Activities included in deliverable 3, their description/purpose, and
their generated artifact(s) have been added to the table.
</commit_message>
<xml_diff>
--- a/Deliverable-1/Activities_7-1.docx
+++ b/Deliverable-1/Activities_7-1.docx
@@ -46,9 +46,9 @@
       </w:tblPr>
       <w:tblGrid>
         <w:gridCol w:w="1792"/>
-        <w:gridCol w:w="3224"/>
-        <w:gridCol w:w="1695"/>
-        <w:gridCol w:w="2639"/>
+        <w:gridCol w:w="3223"/>
+        <w:gridCol w:w="1697"/>
+        <w:gridCol w:w="2638"/>
       </w:tblGrid>
       <w:tr>
         <w:trPr>
@@ -3669,6 +3669,1157 @@
                 <w:sz w:val="24"/>
               </w:rPr>
               <w:t>2.7 Rapid prototyping and risk</w:t>
+            </w:r>
+          </w:p>
+        </w:tc>
+        <w:tc>
+          <w:tcPr>
+            <w:tcW w:w="2692" w:type="dxa"/>
+          </w:tcPr>
+          <w:p>
+            <w:pPr>
+              <w:cnfStyle w:val="000000100000" w:firstRow="0" w:lastRow="0" w:firstColumn="0" w:lastColumn="0" w:oddVBand="0" w:evenVBand="0" w:oddHBand="1" w:evenHBand="0" w:firstRowFirstColumn="0" w:firstRowLastColumn="0" w:lastRowFirstColumn="0" w:lastRowLastColumn="0"/>
+              <w:rPr>
+                <w:sz w:val="24"/>
+              </w:rPr>
+            </w:pPr>
+          </w:p>
+        </w:tc>
+      </w:tr>
+      <w:tr>
+        <w:tc>
+          <w:tcPr>
+            <w:cnfStyle w:val="001000000000" w:firstRow="0" w:lastRow="0" w:firstColumn="1" w:lastColumn="0" w:oddVBand="0" w:evenVBand="0" w:oddHBand="0" w:evenHBand="0" w:firstRowFirstColumn="0" w:firstRowLastColumn="0" w:lastRowFirstColumn="0" w:lastRowLastColumn="0"/>
+            <w:tcW w:w="1696" w:type="dxa"/>
+          </w:tcPr>
+          <w:p>
+            <w:pPr>
+              <w:rPr>
+                <w:sz w:val="24"/>
+              </w:rPr>
+            </w:pPr>
+            <w:r>
+              <w:rPr>
+                <w:sz w:val="24"/>
+              </w:rPr>
+              <w:t>7.1.28</w:t>
+            </w:r>
+          </w:p>
+          <w:p>
+            <w:pPr>
+              <w:rPr>
+                <w:sz w:val="24"/>
+              </w:rPr>
+            </w:pPr>
+            <w:r>
+              <w:rPr>
+                <w:sz w:val="24"/>
+              </w:rPr>
+              <w:t>Ensure professionalism of the document</w:t>
+            </w:r>
+          </w:p>
+        </w:tc>
+        <w:tc>
+          <w:tcPr>
+            <w:tcW w:w="3261" w:type="dxa"/>
+          </w:tcPr>
+          <w:p>
+            <w:pPr>
+              <w:cnfStyle w:val="000000000000" w:firstRow="0" w:lastRow="0" w:firstColumn="0" w:lastColumn="0" w:oddVBand="0" w:evenVBand="0" w:oddHBand="0" w:evenHBand="0" w:firstRowFirstColumn="0" w:firstRowLastColumn="0" w:lastRowFirstColumn="0" w:lastRowLastColumn="0"/>
+              <w:rPr>
+                <w:sz w:val="24"/>
+              </w:rPr>
+            </w:pPr>
+            <w:r>
+              <w:rPr>
+                <w:sz w:val="24"/>
+              </w:rPr>
+              <w:t xml:space="preserve">Assemble all parts of deliverable </w:t>
+            </w:r>
+            <w:r>
+              <w:rPr>
+                <w:sz w:val="24"/>
+              </w:rPr>
+              <w:t>2</w:t>
+            </w:r>
+            <w:r>
+              <w:rPr>
+                <w:sz w:val="24"/>
+              </w:rPr>
+              <w:t>. Ensure the document is professional looking and well-organized.</w:t>
+            </w:r>
+          </w:p>
+        </w:tc>
+        <w:tc>
+          <w:tcPr>
+            <w:tcW w:w="1701" w:type="dxa"/>
+          </w:tcPr>
+          <w:p>
+            <w:pPr>
+              <w:cnfStyle w:val="000000000000" w:firstRow="0" w:lastRow="0" w:firstColumn="0" w:lastColumn="0" w:oddVBand="0" w:evenVBand="0" w:oddHBand="0" w:evenHBand="0" w:firstRowFirstColumn="0" w:firstRowLastColumn="0" w:lastRowFirstColumn="0" w:lastRowLastColumn="0"/>
+              <w:rPr>
+                <w:sz w:val="24"/>
+              </w:rPr>
+            </w:pPr>
+            <w:r>
+              <w:rPr>
+                <w:sz w:val="24"/>
+              </w:rPr>
+              <w:t>Deliverable 2</w:t>
+            </w:r>
+          </w:p>
+        </w:tc>
+        <w:tc>
+          <w:tcPr>
+            <w:tcW w:w="2692" w:type="dxa"/>
+          </w:tcPr>
+          <w:p>
+            <w:pPr>
+              <w:cnfStyle w:val="000000000000" w:firstRow="0" w:lastRow="0" w:firstColumn="0" w:lastColumn="0" w:oddVBand="0" w:evenVBand="0" w:oddHBand="0" w:evenHBand="0" w:firstRowFirstColumn="0" w:firstRowLastColumn="0" w:lastRowFirstColumn="0" w:lastRowLastColumn="0"/>
+              <w:rPr>
+                <w:sz w:val="24"/>
+              </w:rPr>
+            </w:pPr>
+          </w:p>
+        </w:tc>
+      </w:tr>
+      <w:tr>
+        <w:trPr>
+          <w:cnfStyle w:val="000000100000" w:firstRow="0" w:lastRow="0" w:firstColumn="0" w:lastColumn="0" w:oddVBand="0" w:evenVBand="0" w:oddHBand="1" w:evenHBand="0" w:firstRowFirstColumn="0" w:firstRowLastColumn="0" w:lastRowFirstColumn="0" w:lastRowLastColumn="0"/>
+        </w:trPr>
+        <w:tc>
+          <w:tcPr>
+            <w:cnfStyle w:val="001000000000" w:firstRow="0" w:lastRow="0" w:firstColumn="1" w:lastColumn="0" w:oddVBand="0" w:evenVBand="0" w:oddHBand="0" w:evenHBand="0" w:firstRowFirstColumn="0" w:firstRowLastColumn="0" w:lastRowFirstColumn="0" w:lastRowLastColumn="0"/>
+            <w:tcW w:w="1696" w:type="dxa"/>
+          </w:tcPr>
+          <w:p>
+            <w:pPr>
+              <w:rPr>
+                <w:sz w:val="24"/>
+              </w:rPr>
+            </w:pPr>
+            <w:r>
+              <w:rPr>
+                <w:sz w:val="24"/>
+              </w:rPr>
+              <w:t>7.1.29</w:t>
+            </w:r>
+          </w:p>
+          <w:p>
+            <w:pPr>
+              <w:rPr>
+                <w:sz w:val="24"/>
+              </w:rPr>
+            </w:pPr>
+            <w:r>
+              <w:rPr>
+                <w:sz w:val="24"/>
+              </w:rPr>
+              <w:t>Update introduction</w:t>
+            </w:r>
+          </w:p>
+        </w:tc>
+        <w:tc>
+          <w:tcPr>
+            <w:tcW w:w="3261" w:type="dxa"/>
+          </w:tcPr>
+          <w:p>
+            <w:pPr>
+              <w:cnfStyle w:val="000000100000" w:firstRow="0" w:lastRow="0" w:firstColumn="0" w:lastColumn="0" w:oddVBand="0" w:evenVBand="0" w:oddHBand="1" w:evenHBand="0" w:firstRowFirstColumn="0" w:firstRowLastColumn="0" w:lastRowFirstColumn="0" w:lastRowLastColumn="0"/>
+              <w:rPr>
+                <w:sz w:val="24"/>
+              </w:rPr>
+            </w:pPr>
+            <w:r>
+              <w:rPr>
+                <w:sz w:val="24"/>
+              </w:rPr>
+              <w:t>Update the introduction so that it includes an overview of the content presented in deliverable 3.</w:t>
+            </w:r>
+          </w:p>
+        </w:tc>
+        <w:tc>
+          <w:tcPr>
+            <w:tcW w:w="1701" w:type="dxa"/>
+          </w:tcPr>
+          <w:p>
+            <w:pPr>
+              <w:cnfStyle w:val="000000100000" w:firstRow="0" w:lastRow="0" w:firstColumn="0" w:lastColumn="0" w:oddVBand="0" w:evenVBand="0" w:oddHBand="1" w:evenHBand="0" w:firstRowFirstColumn="0" w:firstRowLastColumn="0" w:lastRowFirstColumn="0" w:lastRowLastColumn="0"/>
+              <w:rPr>
+                <w:sz w:val="24"/>
+              </w:rPr>
+            </w:pPr>
+            <w:r>
+              <w:rPr>
+                <w:sz w:val="24"/>
+              </w:rPr>
+              <w:t>3.2 Introduction</w:t>
+            </w:r>
+          </w:p>
+        </w:tc>
+        <w:tc>
+          <w:tcPr>
+            <w:tcW w:w="2692" w:type="dxa"/>
+          </w:tcPr>
+          <w:p>
+            <w:pPr>
+              <w:cnfStyle w:val="000000100000" w:firstRow="0" w:lastRow="0" w:firstColumn="0" w:lastColumn="0" w:oddVBand="0" w:evenVBand="0" w:oddHBand="1" w:evenHBand="0" w:firstRowFirstColumn="0" w:firstRowLastColumn="0" w:lastRowFirstColumn="0" w:lastRowLastColumn="0"/>
+              <w:rPr>
+                <w:sz w:val="24"/>
+              </w:rPr>
+            </w:pPr>
+          </w:p>
+        </w:tc>
+      </w:tr>
+      <w:tr>
+        <w:tc>
+          <w:tcPr>
+            <w:cnfStyle w:val="001000000000" w:firstRow="0" w:lastRow="0" w:firstColumn="1" w:lastColumn="0" w:oddVBand="0" w:evenVBand="0" w:oddHBand="0" w:evenHBand="0" w:firstRowFirstColumn="0" w:firstRowLastColumn="0" w:lastRowFirstColumn="0" w:lastRowLastColumn="0"/>
+            <w:tcW w:w="1696" w:type="dxa"/>
+          </w:tcPr>
+          <w:p>
+            <w:pPr>
+              <w:rPr>
+                <w:sz w:val="24"/>
+              </w:rPr>
+            </w:pPr>
+            <w:r>
+              <w:rPr>
+                <w:sz w:val="24"/>
+              </w:rPr>
+              <w:t>7.1.30</w:t>
+            </w:r>
+          </w:p>
+          <w:p>
+            <w:pPr>
+              <w:rPr>
+                <w:sz w:val="24"/>
+              </w:rPr>
+            </w:pPr>
+            <w:r>
+              <w:rPr>
+                <w:sz w:val="24"/>
+              </w:rPr>
+              <w:t>List all tested items</w:t>
+            </w:r>
+          </w:p>
+        </w:tc>
+        <w:tc>
+          <w:tcPr>
+            <w:tcW w:w="3261" w:type="dxa"/>
+          </w:tcPr>
+          <w:p>
+            <w:pPr>
+              <w:cnfStyle w:val="000000000000" w:firstRow="0" w:lastRow="0" w:firstColumn="0" w:lastColumn="0" w:oddVBand="0" w:evenVBand="0" w:oddHBand="0" w:evenHBand="0" w:firstRowFirstColumn="0" w:firstRowLastColumn="0" w:lastRowFirstColumn="0" w:lastRowLastColumn="0"/>
+              <w:rPr>
+                <w:sz w:val="24"/>
+              </w:rPr>
+            </w:pPr>
+            <w:r>
+              <w:rPr>
+                <w:sz w:val="24"/>
+              </w:rPr>
+              <w:t>Create a list of all items that have been tested, the t</w:t>
+            </w:r>
+            <w:r>
+              <w:rPr>
+                <w:sz w:val="24"/>
+              </w:rPr>
+              <w:t>est cases that were used, and a</w:t>
+            </w:r>
+            <w:r>
+              <w:rPr>
+                <w:sz w:val="24"/>
+              </w:rPr>
+              <w:t xml:space="preserve"> rationale for the test.</w:t>
+            </w:r>
+          </w:p>
+        </w:tc>
+        <w:tc>
+          <w:tcPr>
+            <w:tcW w:w="1701" w:type="dxa"/>
+          </w:tcPr>
+          <w:p>
+            <w:pPr>
+              <w:cnfStyle w:val="000000000000" w:firstRow="0" w:lastRow="0" w:firstColumn="0" w:lastColumn="0" w:oddVBand="0" w:evenVBand="0" w:oddHBand="0" w:evenHBand="0" w:firstRowFirstColumn="0" w:firstRowLastColumn="0" w:lastRowFirstColumn="0" w:lastRowLastColumn="0"/>
+              <w:rPr>
+                <w:sz w:val="24"/>
+              </w:rPr>
+            </w:pPr>
+            <w:r>
+              <w:rPr>
+                <w:sz w:val="24"/>
+              </w:rPr>
+              <w:t>3.3.1.1</w:t>
+            </w:r>
+          </w:p>
+          <w:p>
+            <w:pPr>
+              <w:cnfStyle w:val="000000000000" w:firstRow="0" w:lastRow="0" w:firstColumn="0" w:lastColumn="0" w:oddVBand="0" w:evenVBand="0" w:oddHBand="0" w:evenHBand="0" w:firstRowFirstColumn="0" w:firstRowLastColumn="0" w:lastRowFirstColumn="0" w:lastRowLastColumn="0"/>
+              <w:rPr>
+                <w:sz w:val="24"/>
+              </w:rPr>
+            </w:pPr>
+            <w:r>
+              <w:rPr>
+                <w:sz w:val="24"/>
+              </w:rPr>
+              <w:t>Tested items</w:t>
+            </w:r>
+          </w:p>
+        </w:tc>
+        <w:tc>
+          <w:tcPr>
+            <w:tcW w:w="2692" w:type="dxa"/>
+          </w:tcPr>
+          <w:p>
+            <w:pPr>
+              <w:cnfStyle w:val="000000000000" w:firstRow="0" w:lastRow="0" w:firstColumn="0" w:lastColumn="0" w:oddVBand="0" w:evenVBand="0" w:oddHBand="0" w:evenHBand="0" w:firstRowFirstColumn="0" w:firstRowLastColumn="0" w:lastRowFirstColumn="0" w:lastRowLastColumn="0"/>
+              <w:rPr>
+                <w:sz w:val="24"/>
+              </w:rPr>
+            </w:pPr>
+          </w:p>
+        </w:tc>
+      </w:tr>
+      <w:tr>
+        <w:trPr>
+          <w:cnfStyle w:val="000000100000" w:firstRow="0" w:lastRow="0" w:firstColumn="0" w:lastColumn="0" w:oddVBand="0" w:evenVBand="0" w:oddHBand="1" w:evenHBand="0" w:firstRowFirstColumn="0" w:firstRowLastColumn="0" w:lastRowFirstColumn="0" w:lastRowLastColumn="0"/>
+        </w:trPr>
+        <w:tc>
+          <w:tcPr>
+            <w:cnfStyle w:val="001000000000" w:firstRow="0" w:lastRow="0" w:firstColumn="1" w:lastColumn="0" w:oddVBand="0" w:evenVBand="0" w:oddHBand="0" w:evenHBand="0" w:firstRowFirstColumn="0" w:firstRowLastColumn="0" w:lastRowFirstColumn="0" w:lastRowLastColumn="0"/>
+            <w:tcW w:w="1696" w:type="dxa"/>
+          </w:tcPr>
+          <w:p>
+            <w:pPr>
+              <w:rPr>
+                <w:sz w:val="24"/>
+              </w:rPr>
+            </w:pPr>
+            <w:r>
+              <w:rPr>
+                <w:sz w:val="24"/>
+              </w:rPr>
+              <w:t>7.1.31</w:t>
+            </w:r>
+          </w:p>
+          <w:p>
+            <w:pPr>
+              <w:rPr>
+                <w:sz w:val="24"/>
+              </w:rPr>
+            </w:pPr>
+            <w:r>
+              <w:rPr>
+                <w:sz w:val="24"/>
+              </w:rPr>
+              <w:t>List all untested items</w:t>
+            </w:r>
+          </w:p>
+        </w:tc>
+        <w:tc>
+          <w:tcPr>
+            <w:tcW w:w="3261" w:type="dxa"/>
+          </w:tcPr>
+          <w:p>
+            <w:pPr>
+              <w:cnfStyle w:val="000000100000" w:firstRow="0" w:lastRow="0" w:firstColumn="0" w:lastColumn="0" w:oddVBand="0" w:evenVBand="0" w:oddHBand="1" w:evenHBand="0" w:firstRowFirstColumn="0" w:firstRowLastColumn="0" w:lastRowFirstColumn="0" w:lastRowLastColumn="0"/>
+              <w:rPr>
+                <w:sz w:val="24"/>
+              </w:rPr>
+            </w:pPr>
+            <w:r>
+              <w:rPr>
+                <w:sz w:val="24"/>
+              </w:rPr>
+              <w:t>Create a list of items that are to be tested, an explanation of why those items should be tested, and how they could be tested.</w:t>
+            </w:r>
+          </w:p>
+        </w:tc>
+        <w:tc>
+          <w:tcPr>
+            <w:tcW w:w="1701" w:type="dxa"/>
+          </w:tcPr>
+          <w:p>
+            <w:pPr>
+              <w:cnfStyle w:val="000000100000" w:firstRow="0" w:lastRow="0" w:firstColumn="0" w:lastColumn="0" w:oddVBand="0" w:evenVBand="0" w:oddHBand="1" w:evenHBand="0" w:firstRowFirstColumn="0" w:firstRowLastColumn="0" w:lastRowFirstColumn="0" w:lastRowLastColumn="0"/>
+              <w:rPr>
+                <w:sz w:val="24"/>
+              </w:rPr>
+            </w:pPr>
+            <w:r>
+              <w:rPr>
+                <w:sz w:val="24"/>
+              </w:rPr>
+              <w:t>3.3.1.2 Untested items</w:t>
+            </w:r>
+          </w:p>
+        </w:tc>
+        <w:tc>
+          <w:tcPr>
+            <w:tcW w:w="2692" w:type="dxa"/>
+          </w:tcPr>
+          <w:p>
+            <w:pPr>
+              <w:cnfStyle w:val="000000100000" w:firstRow="0" w:lastRow="0" w:firstColumn="0" w:lastColumn="0" w:oddVBand="0" w:evenVBand="0" w:oddHBand="1" w:evenHBand="0" w:firstRowFirstColumn="0" w:firstRowLastColumn="0" w:lastRowFirstColumn="0" w:lastRowLastColumn="0"/>
+              <w:rPr>
+                <w:sz w:val="24"/>
+              </w:rPr>
+            </w:pPr>
+          </w:p>
+        </w:tc>
+      </w:tr>
+      <w:tr>
+        <w:tc>
+          <w:tcPr>
+            <w:cnfStyle w:val="001000000000" w:firstRow="0" w:lastRow="0" w:firstColumn="1" w:lastColumn="0" w:oddVBand="0" w:evenVBand="0" w:oddHBand="0" w:evenHBand="0" w:firstRowFirstColumn="0" w:firstRowLastColumn="0" w:lastRowFirstColumn="0" w:lastRowLastColumn="0"/>
+            <w:tcW w:w="1696" w:type="dxa"/>
+          </w:tcPr>
+          <w:p>
+            <w:pPr>
+              <w:rPr>
+                <w:sz w:val="24"/>
+              </w:rPr>
+            </w:pPr>
+            <w:r>
+              <w:rPr>
+                <w:sz w:val="24"/>
+              </w:rPr>
+              <w:t>7.1.32</w:t>
+            </w:r>
+          </w:p>
+          <w:p>
+            <w:pPr>
+              <w:rPr>
+                <w:sz w:val="24"/>
+              </w:rPr>
+            </w:pPr>
+            <w:r>
+              <w:rPr>
+                <w:sz w:val="24"/>
+              </w:rPr>
+              <w:t>Unit testing report</w:t>
+            </w:r>
+          </w:p>
+        </w:tc>
+        <w:tc>
+          <w:tcPr>
+            <w:tcW w:w="3261" w:type="dxa"/>
+          </w:tcPr>
+          <w:p>
+            <w:pPr>
+              <w:cnfStyle w:val="000000000000" w:firstRow="0" w:lastRow="0" w:firstColumn="0" w:lastColumn="0" w:oddVBand="0" w:evenVBand="0" w:oddHBand="0" w:evenHBand="0" w:firstRowFirstColumn="0" w:firstRowLastColumn="0" w:lastRowFirstColumn="0" w:lastRowLastColumn="0"/>
+              <w:rPr>
+                <w:sz w:val="24"/>
+              </w:rPr>
+            </w:pPr>
+            <w:r>
+              <w:rPr>
+                <w:sz w:val="24"/>
+              </w:rPr>
+              <w:t>Describe the test cases, the technique used, the code used</w:t>
+            </w:r>
+            <w:r>
+              <w:rPr>
+                <w:sz w:val="24"/>
+              </w:rPr>
+              <w:t xml:space="preserve"> and the result of the testing</w:t>
+            </w:r>
+            <w:r>
+              <w:rPr>
+                <w:sz w:val="24"/>
+              </w:rPr>
+              <w:t xml:space="preserve"> for two units</w:t>
+            </w:r>
+            <w:r>
+              <w:rPr>
+                <w:sz w:val="24"/>
+              </w:rPr>
+              <w:t>.</w:t>
+            </w:r>
+          </w:p>
+        </w:tc>
+        <w:tc>
+          <w:tcPr>
+            <w:tcW w:w="1701" w:type="dxa"/>
+          </w:tcPr>
+          <w:p>
+            <w:pPr>
+              <w:cnfStyle w:val="000000000000" w:firstRow="0" w:lastRow="0" w:firstColumn="0" w:lastColumn="0" w:oddVBand="0" w:evenVBand="0" w:oddHBand="0" w:evenHBand="0" w:firstRowFirstColumn="0" w:firstRowLastColumn="0" w:lastRowFirstColumn="0" w:lastRowLastColumn="0"/>
+              <w:rPr>
+                <w:sz w:val="24"/>
+              </w:rPr>
+            </w:pPr>
+            <w:r>
+              <w:rPr>
+                <w:sz w:val="24"/>
+              </w:rPr>
+              <w:t>3.3.2.1 Unit testing</w:t>
+            </w:r>
+          </w:p>
+        </w:tc>
+        <w:tc>
+          <w:tcPr>
+            <w:tcW w:w="2692" w:type="dxa"/>
+          </w:tcPr>
+          <w:p>
+            <w:pPr>
+              <w:cnfStyle w:val="000000000000" w:firstRow="0" w:lastRow="0" w:firstColumn="0" w:lastColumn="0" w:oddVBand="0" w:evenVBand="0" w:oddHBand="0" w:evenHBand="0" w:firstRowFirstColumn="0" w:firstRowLastColumn="0" w:lastRowFirstColumn="0" w:lastRowLastColumn="0"/>
+              <w:rPr>
+                <w:sz w:val="24"/>
+              </w:rPr>
+            </w:pPr>
+          </w:p>
+        </w:tc>
+      </w:tr>
+      <w:tr>
+        <w:trPr>
+          <w:cnfStyle w:val="000000100000" w:firstRow="0" w:lastRow="0" w:firstColumn="0" w:lastColumn="0" w:oddVBand="0" w:evenVBand="0" w:oddHBand="1" w:evenHBand="0" w:firstRowFirstColumn="0" w:firstRowLastColumn="0" w:lastRowFirstColumn="0" w:lastRowLastColumn="0"/>
+        </w:trPr>
+        <w:tc>
+          <w:tcPr>
+            <w:cnfStyle w:val="001000000000" w:firstRow="0" w:lastRow="0" w:firstColumn="1" w:lastColumn="0" w:oddVBand="0" w:evenVBand="0" w:oddHBand="0" w:evenHBand="0" w:firstRowFirstColumn="0" w:firstRowLastColumn="0" w:lastRowFirstColumn="0" w:lastRowLastColumn="0"/>
+            <w:tcW w:w="1696" w:type="dxa"/>
+          </w:tcPr>
+          <w:p>
+            <w:pPr>
+              <w:rPr>
+                <w:sz w:val="24"/>
+              </w:rPr>
+            </w:pPr>
+            <w:r>
+              <w:rPr>
+                <w:sz w:val="24"/>
+              </w:rPr>
+              <w:t>7.1.33</w:t>
+            </w:r>
+          </w:p>
+          <w:p>
+            <w:pPr>
+              <w:rPr>
+                <w:sz w:val="24"/>
+              </w:rPr>
+            </w:pPr>
+            <w:r>
+              <w:rPr>
+                <w:sz w:val="24"/>
+              </w:rPr>
+              <w:t>Requirements testing report</w:t>
+            </w:r>
+          </w:p>
+        </w:tc>
+        <w:tc>
+          <w:tcPr>
+            <w:tcW w:w="3261" w:type="dxa"/>
+          </w:tcPr>
+          <w:p>
+            <w:pPr>
+              <w:cnfStyle w:val="000000100000" w:firstRow="0" w:lastRow="0" w:firstColumn="0" w:lastColumn="0" w:oddVBand="0" w:evenVBand="0" w:oddHBand="1" w:evenHBand="0" w:firstRowFirstColumn="0" w:firstRowLastColumn="0" w:lastRowFirstColumn="0" w:lastRowLastColumn="0"/>
+              <w:rPr>
+                <w:sz w:val="24"/>
+              </w:rPr>
+            </w:pPr>
+            <w:r>
+              <w:rPr>
+                <w:sz w:val="24"/>
+              </w:rPr>
+              <w:t>Provide a list of test cases for all tested requirements by means of scenario of system usage and system reaction.</w:t>
+            </w:r>
+          </w:p>
+        </w:tc>
+        <w:tc>
+          <w:tcPr>
+            <w:tcW w:w="1701" w:type="dxa"/>
+          </w:tcPr>
+          <w:p>
+            <w:pPr>
+              <w:cnfStyle w:val="000000100000" w:firstRow="0" w:lastRow="0" w:firstColumn="0" w:lastColumn="0" w:oddVBand="0" w:evenVBand="0" w:oddHBand="1" w:evenHBand="0" w:firstRowFirstColumn="0" w:firstRowLastColumn="0" w:lastRowFirstColumn="0" w:lastRowLastColumn="0"/>
+              <w:rPr>
+                <w:sz w:val="24"/>
+              </w:rPr>
+            </w:pPr>
+            <w:r>
+              <w:rPr>
+                <w:sz w:val="24"/>
+              </w:rPr>
+              <w:t>3.3.2.2 Requirements testing</w:t>
+            </w:r>
+          </w:p>
+        </w:tc>
+        <w:tc>
+          <w:tcPr>
+            <w:tcW w:w="2692" w:type="dxa"/>
+          </w:tcPr>
+          <w:p>
+            <w:pPr>
+              <w:cnfStyle w:val="000000100000" w:firstRow="0" w:lastRow="0" w:firstColumn="0" w:lastColumn="0" w:oddVBand="0" w:evenVBand="0" w:oddHBand="1" w:evenHBand="0" w:firstRowFirstColumn="0" w:firstRowLastColumn="0" w:lastRowFirstColumn="0" w:lastRowLastColumn="0"/>
+              <w:rPr>
+                <w:sz w:val="24"/>
+              </w:rPr>
+            </w:pPr>
+          </w:p>
+        </w:tc>
+      </w:tr>
+      <w:tr>
+        <w:tc>
+          <w:tcPr>
+            <w:cnfStyle w:val="001000000000" w:firstRow="0" w:lastRow="0" w:firstColumn="1" w:lastColumn="0" w:oddVBand="0" w:evenVBand="0" w:oddHBand="0" w:evenHBand="0" w:firstRowFirstColumn="0" w:firstRowLastColumn="0" w:lastRowFirstColumn="0" w:lastRowLastColumn="0"/>
+            <w:tcW w:w="1696" w:type="dxa"/>
+          </w:tcPr>
+          <w:p>
+            <w:pPr>
+              <w:rPr>
+                <w:sz w:val="24"/>
+              </w:rPr>
+            </w:pPr>
+            <w:r>
+              <w:rPr>
+                <w:sz w:val="24"/>
+              </w:rPr>
+              <w:t>7.1.34</w:t>
+            </w:r>
+          </w:p>
+          <w:p>
+            <w:pPr>
+              <w:rPr>
+                <w:sz w:val="24"/>
+              </w:rPr>
+            </w:pPr>
+            <w:r>
+              <w:rPr>
+                <w:sz w:val="24"/>
+              </w:rPr>
+              <w:t>Stress testing report</w:t>
+            </w:r>
+          </w:p>
+        </w:tc>
+        <w:tc>
+          <w:tcPr>
+            <w:tcW w:w="3261" w:type="dxa"/>
+          </w:tcPr>
+          <w:p>
+            <w:pPr>
+              <w:cnfStyle w:val="000000000000" w:firstRow="0" w:lastRow="0" w:firstColumn="0" w:lastColumn="0" w:oddVBand="0" w:evenVBand="0" w:oddHBand="0" w:evenHBand="0" w:firstRowFirstColumn="0" w:firstRowLastColumn="0" w:lastRowFirstColumn="0" w:lastRowLastColumn="0"/>
+              <w:rPr>
+                <w:sz w:val="24"/>
+              </w:rPr>
+            </w:pPr>
+            <w:r>
+              <w:rPr>
+                <w:sz w:val="24"/>
+              </w:rPr>
+              <w:t>Describe</w:t>
+            </w:r>
+            <w:r>
+              <w:rPr>
+                <w:sz w:val="24"/>
+              </w:rPr>
+              <w:t xml:space="preserve"> situations of extreme system usage, the tests designed to evaluate the performance of the system under such condition, and the test results.</w:t>
+            </w:r>
+          </w:p>
+        </w:tc>
+        <w:tc>
+          <w:tcPr>
+            <w:tcW w:w="1701" w:type="dxa"/>
+          </w:tcPr>
+          <w:p>
+            <w:pPr>
+              <w:cnfStyle w:val="000000000000" w:firstRow="0" w:lastRow="0" w:firstColumn="0" w:lastColumn="0" w:oddVBand="0" w:evenVBand="0" w:oddHBand="0" w:evenHBand="0" w:firstRowFirstColumn="0" w:firstRowLastColumn="0" w:lastRowFirstColumn="0" w:lastRowLastColumn="0"/>
+              <w:rPr>
+                <w:sz w:val="24"/>
+              </w:rPr>
+            </w:pPr>
+            <w:r>
+              <w:rPr>
+                <w:sz w:val="24"/>
+              </w:rPr>
+              <w:t>3.3.2.3</w:t>
+            </w:r>
+          </w:p>
+          <w:p>
+            <w:pPr>
+              <w:cnfStyle w:val="000000000000" w:firstRow="0" w:lastRow="0" w:firstColumn="0" w:lastColumn="0" w:oddVBand="0" w:evenVBand="0" w:oddHBand="0" w:evenHBand="0" w:firstRowFirstColumn="0" w:firstRowLastColumn="0" w:lastRowFirstColumn="0" w:lastRowLastColumn="0"/>
+              <w:rPr>
+                <w:sz w:val="24"/>
+              </w:rPr>
+            </w:pPr>
+            <w:r>
+              <w:rPr>
+                <w:sz w:val="24"/>
+              </w:rPr>
+              <w:t>Stress testing</w:t>
+            </w:r>
+          </w:p>
+        </w:tc>
+        <w:tc>
+          <w:tcPr>
+            <w:tcW w:w="2692" w:type="dxa"/>
+          </w:tcPr>
+          <w:p>
+            <w:pPr>
+              <w:cnfStyle w:val="000000000000" w:firstRow="0" w:lastRow="0" w:firstColumn="0" w:lastColumn="0" w:oddVBand="0" w:evenVBand="0" w:oddHBand="0" w:evenHBand="0" w:firstRowFirstColumn="0" w:firstRowLastColumn="0" w:lastRowFirstColumn="0" w:lastRowLastColumn="0"/>
+              <w:rPr>
+                <w:sz w:val="24"/>
+              </w:rPr>
+            </w:pPr>
+          </w:p>
+        </w:tc>
+      </w:tr>
+      <w:tr>
+        <w:trPr>
+          <w:cnfStyle w:val="000000100000" w:firstRow="0" w:lastRow="0" w:firstColumn="0" w:lastColumn="0" w:oddVBand="0" w:evenVBand="0" w:oddHBand="1" w:evenHBand="0" w:firstRowFirstColumn="0" w:firstRowLastColumn="0" w:lastRowFirstColumn="0" w:lastRowLastColumn="0"/>
+        </w:trPr>
+        <w:tc>
+          <w:tcPr>
+            <w:cnfStyle w:val="001000000000" w:firstRow="0" w:lastRow="0" w:firstColumn="1" w:lastColumn="0" w:oddVBand="0" w:evenVBand="0" w:oddHBand="0" w:evenHBand="0" w:firstRowFirstColumn="0" w:firstRowLastColumn="0" w:lastRowFirstColumn="0" w:lastRowLastColumn="0"/>
+            <w:tcW w:w="1696" w:type="dxa"/>
+          </w:tcPr>
+          <w:p>
+            <w:pPr>
+              <w:rPr>
+                <w:sz w:val="24"/>
+              </w:rPr>
+            </w:pPr>
+            <w:r>
+              <w:rPr>
+                <w:sz w:val="24"/>
+              </w:rPr>
+              <w:t>7.1.35</w:t>
+            </w:r>
+          </w:p>
+          <w:p>
+            <w:pPr>
+              <w:rPr>
+                <w:sz w:val="24"/>
+              </w:rPr>
+            </w:pPr>
+            <w:r>
+              <w:rPr>
+                <w:sz w:val="24"/>
+              </w:rPr>
+              <w:t>Security testing report</w:t>
+            </w:r>
+          </w:p>
+        </w:tc>
+        <w:tc>
+          <w:tcPr>
+            <w:tcW w:w="3261" w:type="dxa"/>
+          </w:tcPr>
+          <w:p>
+            <w:pPr>
+              <w:cnfStyle w:val="000000100000" w:firstRow="0" w:lastRow="0" w:firstColumn="0" w:lastColumn="0" w:oddVBand="0" w:evenVBand="0" w:oddHBand="1" w:evenHBand="0" w:firstRowFirstColumn="0" w:firstRowLastColumn="0" w:lastRowFirstColumn="0" w:lastRowLastColumn="0"/>
+              <w:rPr>
+                <w:sz w:val="24"/>
+              </w:rPr>
+            </w:pPr>
+            <w:r>
+              <w:rPr>
+                <w:sz w:val="24"/>
+              </w:rPr>
+              <w:t>Describe tests performed to protect the system against security threats such as SQL injections and automated tools.</w:t>
+            </w:r>
+          </w:p>
+        </w:tc>
+        <w:tc>
+          <w:tcPr>
+            <w:tcW w:w="1701" w:type="dxa"/>
+          </w:tcPr>
+          <w:p>
+            <w:pPr>
+              <w:cnfStyle w:val="000000100000" w:firstRow="0" w:lastRow="0" w:firstColumn="0" w:lastColumn="0" w:oddVBand="0" w:evenVBand="0" w:oddHBand="1" w:evenHBand="0" w:firstRowFirstColumn="0" w:firstRowLastColumn="0" w:lastRowFirstColumn="0" w:lastRowLastColumn="0"/>
+              <w:rPr>
+                <w:sz w:val="24"/>
+              </w:rPr>
+            </w:pPr>
+            <w:r>
+              <w:rPr>
+                <w:sz w:val="24"/>
+              </w:rPr>
+              <w:t>3.3.2.4</w:t>
+            </w:r>
+            <w:r>
+              <w:rPr>
+                <w:sz w:val="24"/>
+              </w:rPr>
+              <w:t xml:space="preserve"> Security testing</w:t>
+            </w:r>
+          </w:p>
+        </w:tc>
+        <w:tc>
+          <w:tcPr>
+            <w:tcW w:w="2692" w:type="dxa"/>
+          </w:tcPr>
+          <w:p>
+            <w:pPr>
+              <w:cnfStyle w:val="000000100000" w:firstRow="0" w:lastRow="0" w:firstColumn="0" w:lastColumn="0" w:oddVBand="0" w:evenVBand="0" w:oddHBand="1" w:evenHBand="0" w:firstRowFirstColumn="0" w:firstRowLastColumn="0" w:lastRowFirstColumn="0" w:lastRowLastColumn="0"/>
+              <w:rPr>
+                <w:sz w:val="24"/>
+              </w:rPr>
+            </w:pPr>
+          </w:p>
+        </w:tc>
+      </w:tr>
+      <w:tr>
+        <w:tc>
+          <w:tcPr>
+            <w:cnfStyle w:val="001000000000" w:firstRow="0" w:lastRow="0" w:firstColumn="1" w:lastColumn="0" w:oddVBand="0" w:evenVBand="0" w:oddHBand="0" w:evenHBand="0" w:firstRowFirstColumn="0" w:firstRowLastColumn="0" w:lastRowFirstColumn="0" w:lastRowLastColumn="0"/>
+            <w:tcW w:w="1696" w:type="dxa"/>
+          </w:tcPr>
+          <w:p>
+            <w:pPr>
+              <w:rPr>
+                <w:sz w:val="24"/>
+              </w:rPr>
+            </w:pPr>
+            <w:r>
+              <w:rPr>
+                <w:sz w:val="24"/>
+              </w:rPr>
+              <w:lastRenderedPageBreak/>
+              <w:t>7.1.36</w:t>
+            </w:r>
+          </w:p>
+          <w:p>
+            <w:pPr>
+              <w:rPr>
+                <w:sz w:val="24"/>
+              </w:rPr>
+            </w:pPr>
+            <w:r>
+              <w:rPr>
+                <w:sz w:val="24"/>
+              </w:rPr>
+              <w:t>Installation manual redaction</w:t>
+            </w:r>
+          </w:p>
+        </w:tc>
+        <w:tc>
+          <w:tcPr>
+            <w:tcW w:w="3261" w:type="dxa"/>
+          </w:tcPr>
+          <w:p>
+            <w:pPr>
+              <w:cnfStyle w:val="000000000000" w:firstRow="0" w:lastRow="0" w:firstColumn="0" w:lastColumn="0" w:oddVBand="0" w:evenVBand="0" w:oddHBand="0" w:evenHBand="0" w:firstRowFirstColumn="0" w:firstRowLastColumn="0" w:lastRowFirstColumn="0" w:lastRowLastColumn="0"/>
+              <w:rPr>
+                <w:sz w:val="24"/>
+              </w:rPr>
+            </w:pPr>
+            <w:r>
+              <w:rPr>
+                <w:sz w:val="24"/>
+              </w:rPr>
+              <w:t xml:space="preserve">Guide </w:t>
+            </w:r>
+            <w:r>
+              <w:rPr>
+                <w:sz w:val="24"/>
+              </w:rPr>
+              <w:t xml:space="preserve">any </w:t>
+            </w:r>
+            <w:r>
+              <w:rPr>
+                <w:sz w:val="24"/>
+              </w:rPr>
+              <w:t>administrator</w:t>
+            </w:r>
+            <w:r>
+              <w:rPr>
+                <w:sz w:val="24"/>
+              </w:rPr>
+              <w:t>s</w:t>
+            </w:r>
+            <w:r>
+              <w:rPr>
+                <w:sz w:val="24"/>
+              </w:rPr>
+              <w:t xml:space="preserve"> to i</w:t>
+            </w:r>
+            <w:r>
+              <w:rPr>
+                <w:sz w:val="24"/>
+              </w:rPr>
+              <w:t>nstall and execute the software.</w:t>
+            </w:r>
+          </w:p>
+        </w:tc>
+        <w:tc>
+          <w:tcPr>
+            <w:tcW w:w="1701" w:type="dxa"/>
+          </w:tcPr>
+          <w:p>
+            <w:pPr>
+              <w:cnfStyle w:val="000000000000" w:firstRow="0" w:lastRow="0" w:firstColumn="0" w:lastColumn="0" w:oddVBand="0" w:evenVBand="0" w:oddHBand="0" w:evenHBand="0" w:firstRowFirstColumn="0" w:firstRowLastColumn="0" w:lastRowFirstColumn="0" w:lastRowLastColumn="0"/>
+              <w:rPr>
+                <w:sz w:val="24"/>
+              </w:rPr>
+            </w:pPr>
+            <w:r>
+              <w:rPr>
+                <w:sz w:val="24"/>
+              </w:rPr>
+              <w:t>3.4.1 Installation manual</w:t>
+            </w:r>
+          </w:p>
+        </w:tc>
+        <w:tc>
+          <w:tcPr>
+            <w:tcW w:w="2692" w:type="dxa"/>
+          </w:tcPr>
+          <w:p>
+            <w:pPr>
+              <w:cnfStyle w:val="000000000000" w:firstRow="0" w:lastRow="0" w:firstColumn="0" w:lastColumn="0" w:oddVBand="0" w:evenVBand="0" w:oddHBand="0" w:evenHBand="0" w:firstRowFirstColumn="0" w:firstRowLastColumn="0" w:lastRowFirstColumn="0" w:lastRowLastColumn="0"/>
+              <w:rPr>
+                <w:sz w:val="24"/>
+              </w:rPr>
+            </w:pPr>
+          </w:p>
+        </w:tc>
+      </w:tr>
+      <w:tr>
+        <w:trPr>
+          <w:cnfStyle w:val="000000100000" w:firstRow="0" w:lastRow="0" w:firstColumn="0" w:lastColumn="0" w:oddVBand="0" w:evenVBand="0" w:oddHBand="1" w:evenHBand="0" w:firstRowFirstColumn="0" w:firstRowLastColumn="0" w:lastRowFirstColumn="0" w:lastRowLastColumn="0"/>
+        </w:trPr>
+        <w:tc>
+          <w:tcPr>
+            <w:cnfStyle w:val="001000000000" w:firstRow="0" w:lastRow="0" w:firstColumn="1" w:lastColumn="0" w:oddVBand="0" w:evenVBand="0" w:oddHBand="0" w:evenHBand="0" w:firstRowFirstColumn="0" w:firstRowLastColumn="0" w:lastRowFirstColumn="0" w:lastRowLastColumn="0"/>
+            <w:tcW w:w="1696" w:type="dxa"/>
+          </w:tcPr>
+          <w:p>
+            <w:pPr>
+              <w:rPr>
+                <w:sz w:val="24"/>
+              </w:rPr>
+            </w:pPr>
+            <w:r>
+              <w:rPr>
+                <w:sz w:val="24"/>
+              </w:rPr>
+              <w:t>7.1.37</w:t>
+            </w:r>
+          </w:p>
+          <w:p>
+            <w:pPr>
+              <w:rPr>
+                <w:sz w:val="24"/>
+              </w:rPr>
+            </w:pPr>
+            <w:r>
+              <w:rPr>
+                <w:sz w:val="24"/>
+              </w:rPr>
+              <w:t>User’s manual redaction</w:t>
+            </w:r>
+          </w:p>
+        </w:tc>
+        <w:tc>
+          <w:tcPr>
+            <w:tcW w:w="3261" w:type="dxa"/>
+          </w:tcPr>
+          <w:p>
+            <w:pPr>
+              <w:cnfStyle w:val="000000100000" w:firstRow="0" w:lastRow="0" w:firstColumn="0" w:lastColumn="0" w:oddVBand="0" w:evenVBand="0" w:oddHBand="1" w:evenHBand="0" w:firstRowFirstColumn="0" w:firstRowLastColumn="0" w:lastRowFirstColumn="0" w:lastRowLastColumn="0"/>
+              <w:rPr>
+                <w:sz w:val="24"/>
+              </w:rPr>
+            </w:pPr>
+            <w:r>
+              <w:rPr>
+                <w:sz w:val="24"/>
+              </w:rPr>
+              <w:t>Guide any users to use the system with all of its features.</w:t>
+            </w:r>
+          </w:p>
+        </w:tc>
+        <w:tc>
+          <w:tcPr>
+            <w:tcW w:w="1701" w:type="dxa"/>
+          </w:tcPr>
+          <w:p>
+            <w:pPr>
+              <w:cnfStyle w:val="000000100000" w:firstRow="0" w:lastRow="0" w:firstColumn="0" w:lastColumn="0" w:oddVBand="0" w:evenVBand="0" w:oddHBand="1" w:evenHBand="0" w:firstRowFirstColumn="0" w:firstRowLastColumn="0" w:lastRowFirstColumn="0" w:lastRowLastColumn="0"/>
+              <w:rPr>
+                <w:sz w:val="24"/>
+              </w:rPr>
+            </w:pPr>
+            <w:r>
+              <w:rPr>
+                <w:sz w:val="24"/>
+              </w:rPr>
+              <w:t>3.4.2 User’s manual</w:t>
+            </w:r>
+          </w:p>
+        </w:tc>
+        <w:tc>
+          <w:tcPr>
+            <w:tcW w:w="2692" w:type="dxa"/>
+          </w:tcPr>
+          <w:p>
+            <w:pPr>
+              <w:cnfStyle w:val="000000100000" w:firstRow="0" w:lastRow="0" w:firstColumn="0" w:lastColumn="0" w:oddVBand="0" w:evenVBand="0" w:oddHBand="1" w:evenHBand="0" w:firstRowFirstColumn="0" w:firstRowLastColumn="0" w:lastRowFirstColumn="0" w:lastRowLastColumn="0"/>
+              <w:rPr>
+                <w:sz w:val="24"/>
+              </w:rPr>
+            </w:pPr>
+          </w:p>
+        </w:tc>
+      </w:tr>
+      <w:tr>
+        <w:tc>
+          <w:tcPr>
+            <w:cnfStyle w:val="001000000000" w:firstRow="0" w:lastRow="0" w:firstColumn="1" w:lastColumn="0" w:oddVBand="0" w:evenVBand="0" w:oddHBand="0" w:evenHBand="0" w:firstRowFirstColumn="0" w:firstRowLastColumn="0" w:lastRowFirstColumn="0" w:lastRowLastColumn="0"/>
+            <w:tcW w:w="1696" w:type="dxa"/>
+          </w:tcPr>
+          <w:p>
+            <w:pPr>
+              <w:rPr>
+                <w:sz w:val="24"/>
+              </w:rPr>
+            </w:pPr>
+            <w:r>
+              <w:rPr>
+                <w:sz w:val="24"/>
+              </w:rPr>
+              <w:t>7.1.38</w:t>
+            </w:r>
+          </w:p>
+          <w:p>
+            <w:pPr>
+              <w:rPr>
+                <w:sz w:val="24"/>
+              </w:rPr>
+            </w:pPr>
+            <w:r>
+              <w:rPr>
+                <w:sz w:val="24"/>
+              </w:rPr>
+              <w:t>Update cost estimate</w:t>
+            </w:r>
+          </w:p>
+        </w:tc>
+        <w:tc>
+          <w:tcPr>
+            <w:tcW w:w="3261" w:type="dxa"/>
+          </w:tcPr>
+          <w:p>
+            <w:pPr>
+              <w:cnfStyle w:val="000000000000" w:firstRow="0" w:lastRow="0" w:firstColumn="0" w:lastColumn="0" w:oddVBand="0" w:evenVBand="0" w:oddHBand="0" w:evenHBand="0" w:firstRowFirstColumn="0" w:firstRowLastColumn="0" w:lastRowFirstColumn="0" w:lastRowLastColumn="0"/>
+              <w:rPr>
+                <w:sz w:val="24"/>
+              </w:rPr>
+            </w:pPr>
+            <w:r>
+              <w:rPr>
+                <w:sz w:val="24"/>
+              </w:rPr>
+              <w:t>Update the table of costs with all components of all phases.</w:t>
+            </w:r>
+          </w:p>
+        </w:tc>
+        <w:tc>
+          <w:tcPr>
+            <w:tcW w:w="1701" w:type="dxa"/>
+          </w:tcPr>
+          <w:p>
+            <w:pPr>
+              <w:cnfStyle w:val="000000000000" w:firstRow="0" w:lastRow="0" w:firstColumn="0" w:lastColumn="0" w:oddVBand="0" w:evenVBand="0" w:oddHBand="0" w:evenHBand="0" w:firstRowFirstColumn="0" w:firstRowLastColumn="0" w:lastRowFirstColumn="0" w:lastRowLastColumn="0"/>
+              <w:rPr>
+                <w:sz w:val="24"/>
+              </w:rPr>
+            </w:pPr>
+            <w:r>
+              <w:rPr>
+                <w:sz w:val="24"/>
+              </w:rPr>
+              <w:t>3.5 Final cost estimate</w:t>
+            </w:r>
+          </w:p>
+        </w:tc>
+        <w:tc>
+          <w:tcPr>
+            <w:tcW w:w="2692" w:type="dxa"/>
+          </w:tcPr>
+          <w:p>
+            <w:pPr>
+              <w:cnfStyle w:val="000000000000" w:firstRow="0" w:lastRow="0" w:firstColumn="0" w:lastColumn="0" w:oddVBand="0" w:evenVBand="0" w:oddHBand="0" w:evenHBand="0" w:firstRowFirstColumn="0" w:firstRowLastColumn="0" w:lastRowFirstColumn="0" w:lastRowLastColumn="0"/>
+              <w:rPr>
+                <w:sz w:val="24"/>
+              </w:rPr>
+            </w:pPr>
+          </w:p>
+        </w:tc>
+      </w:tr>
+      <w:tr>
+        <w:trPr>
+          <w:cnfStyle w:val="000000100000" w:firstRow="0" w:lastRow="0" w:firstColumn="0" w:lastColumn="0" w:oddVBand="0" w:evenVBand="0" w:oddHBand="1" w:evenHBand="0" w:firstRowFirstColumn="0" w:firstRowLastColumn="0" w:lastRowFirstColumn="0" w:lastRowLastColumn="0"/>
+        </w:trPr>
+        <w:tc>
+          <w:tcPr>
+            <w:cnfStyle w:val="001000000000" w:firstRow="0" w:lastRow="0" w:firstColumn="1" w:lastColumn="0" w:oddVBand="0" w:evenVBand="0" w:oddHBand="0" w:evenHBand="0" w:firstRowFirstColumn="0" w:firstRowLastColumn="0" w:lastRowFirstColumn="0" w:lastRowLastColumn="0"/>
+            <w:tcW w:w="1696" w:type="dxa"/>
+          </w:tcPr>
+          <w:p>
+            <w:pPr>
+              <w:rPr>
+                <w:sz w:val="24"/>
+              </w:rPr>
+            </w:pPr>
+            <w:r>
+              <w:rPr>
+                <w:sz w:val="24"/>
+              </w:rPr>
+              <w:t>7.1.39</w:t>
+            </w:r>
+          </w:p>
+          <w:p>
+            <w:pPr>
+              <w:rPr>
+                <w:sz w:val="24"/>
+              </w:rPr>
+            </w:pPr>
+            <w:r>
+              <w:rPr>
+                <w:sz w:val="24"/>
+              </w:rPr>
+              <w:t>Ensure professionalism of the document</w:t>
+            </w:r>
+          </w:p>
+        </w:tc>
+        <w:tc>
+          <w:tcPr>
+            <w:tcW w:w="3261" w:type="dxa"/>
+          </w:tcPr>
+          <w:p>
+            <w:pPr>
+              <w:cnfStyle w:val="000000100000" w:firstRow="0" w:lastRow="0" w:firstColumn="0" w:lastColumn="0" w:oddVBand="0" w:evenVBand="0" w:oddHBand="1" w:evenHBand="0" w:firstRowFirstColumn="0" w:firstRowLastColumn="0" w:lastRowFirstColumn="0" w:lastRowLastColumn="0"/>
+              <w:rPr>
+                <w:sz w:val="24"/>
+              </w:rPr>
+            </w:pPr>
+            <w:r>
+              <w:rPr>
+                <w:sz w:val="24"/>
+              </w:rPr>
+              <w:t>Assemble all parts of deliverable 2. Ensure the document is professional looking and well-organized.</w:t>
+            </w:r>
+          </w:p>
+        </w:tc>
+        <w:tc>
+          <w:tcPr>
+            <w:tcW w:w="1701" w:type="dxa"/>
+          </w:tcPr>
+          <w:p>
+            <w:pPr>
+              <w:cnfStyle w:val="000000100000" w:firstRow="0" w:lastRow="0" w:firstColumn="0" w:lastColumn="0" w:oddVBand="0" w:evenVBand="0" w:oddHBand="1" w:evenHBand="0" w:firstRowFirstColumn="0" w:firstRowLastColumn="0" w:lastRowFirstColumn="0" w:lastRowLastColumn="0"/>
+              <w:rPr>
+                <w:sz w:val="24"/>
+              </w:rPr>
+            </w:pPr>
+            <w:r>
+              <w:rPr>
+                <w:sz w:val="24"/>
+              </w:rPr>
+              <w:t>Deliverable 3</w:t>
             </w:r>
           </w:p>
         </w:tc>

</xml_diff>

<commit_message>
#18 Added post-Deliverable 3 activities
Added some activities to be completed after deliverable 3, mainly for
the final report.
</commit_message>
<xml_diff>
--- a/Deliverable-1/Activities_7-1.docx
+++ b/Deliverable-1/Activities_7-1.docx
@@ -57,7 +57,7 @@
         <w:tc>
           <w:tcPr>
             <w:cnfStyle w:val="001000000000" w:firstRow="0" w:lastRow="0" w:firstColumn="1" w:lastColumn="0" w:oddVBand="0" w:evenVBand="0" w:oddHBand="0" w:evenHBand="0" w:firstRowFirstColumn="0" w:firstRowLastColumn="0" w:lastRowFirstColumn="0" w:lastRowLastColumn="0"/>
-            <w:tcW w:w="1696" w:type="dxa"/>
+            <w:tcW w:w="1792" w:type="dxa"/>
           </w:tcPr>
           <w:p>
             <w:pPr>
@@ -84,7 +84,7 @@
         </w:tc>
         <w:tc>
           <w:tcPr>
-            <w:tcW w:w="3261" w:type="dxa"/>
+            <w:tcW w:w="3223" w:type="dxa"/>
           </w:tcPr>
           <w:p>
             <w:pPr>
@@ -104,7 +104,7 @@
         </w:tc>
         <w:tc>
           <w:tcPr>
-            <w:tcW w:w="1701" w:type="dxa"/>
+            <w:tcW w:w="1697" w:type="dxa"/>
           </w:tcPr>
           <w:p>
             <w:pPr>
@@ -124,7 +124,7 @@
         </w:tc>
         <w:tc>
           <w:tcPr>
-            <w:tcW w:w="2692" w:type="dxa"/>
+            <w:tcW w:w="2638" w:type="dxa"/>
           </w:tcPr>
           <w:p>
             <w:pPr>
@@ -150,7 +150,7 @@
         <w:tc>
           <w:tcPr>
             <w:cnfStyle w:val="001000000000" w:firstRow="0" w:lastRow="0" w:firstColumn="1" w:lastColumn="0" w:oddVBand="0" w:evenVBand="0" w:oddHBand="0" w:evenHBand="0" w:firstRowFirstColumn="0" w:firstRowLastColumn="0" w:lastRowFirstColumn="0" w:lastRowLastColumn="0"/>
-            <w:tcW w:w="1696" w:type="dxa"/>
+            <w:tcW w:w="1792" w:type="dxa"/>
           </w:tcPr>
           <w:p>
             <w:pPr>
@@ -181,7 +181,7 @@
         </w:tc>
         <w:tc>
           <w:tcPr>
-            <w:tcW w:w="3261" w:type="dxa"/>
+            <w:tcW w:w="3223" w:type="dxa"/>
           </w:tcPr>
           <w:p>
             <w:pPr>
@@ -230,7 +230,7 @@
         </w:tc>
         <w:tc>
           <w:tcPr>
-            <w:tcW w:w="1701" w:type="dxa"/>
+            <w:tcW w:w="1697" w:type="dxa"/>
           </w:tcPr>
           <w:p>
             <w:pPr>
@@ -267,7 +267,7 @@
         </w:tc>
         <w:tc>
           <w:tcPr>
-            <w:tcW w:w="2692" w:type="dxa"/>
+            <w:tcW w:w="2638" w:type="dxa"/>
           </w:tcPr>
           <w:p>
             <w:pPr>
@@ -282,23 +282,23 @@
                 <w:sz w:val="24"/>
                 <w:lang w:val="fr-CA"/>
               </w:rPr>
-              <w:t xml:space="preserve">Claudia </w:t>
-            </w:r>
-            <w:proofErr w:type="spellStart"/>
-            <w:r>
+              <w:t>Claudia Della Serra</w:t>
+            </w:r>
+          </w:p>
+          <w:p>
+            <w:pPr>
+              <w:cnfStyle w:val="000000100000" w:firstRow="0" w:lastRow="0" w:firstColumn="0" w:lastColumn="0" w:oddVBand="0" w:evenVBand="0" w:oddHBand="1" w:evenHBand="0" w:firstRowFirstColumn="0" w:firstRowLastColumn="0" w:lastRowFirstColumn="0" w:lastRowLastColumn="0"/>
               <w:rPr>
                 <w:sz w:val="24"/>
                 <w:lang w:val="fr-CA"/>
               </w:rPr>
-              <w:t>Della</w:t>
-            </w:r>
-            <w:proofErr w:type="spellEnd"/>
+            </w:pPr>
             <w:r>
               <w:rPr>
                 <w:sz w:val="24"/>
                 <w:lang w:val="fr-CA"/>
               </w:rPr>
-              <w:t xml:space="preserve"> Serra</w:t>
+              <w:t>Dimitri Topaloglou</w:t>
             </w:r>
           </w:p>
           <w:p>
@@ -314,31 +314,6 @@
                 <w:sz w:val="24"/>
                 <w:lang w:val="fr-CA"/>
               </w:rPr>
-              <w:t xml:space="preserve">Dimitri </w:t>
-            </w:r>
-            <w:proofErr w:type="spellStart"/>
-            <w:r>
-              <w:rPr>
-                <w:sz w:val="24"/>
-                <w:lang w:val="fr-CA"/>
-              </w:rPr>
-              <w:t>Topaloglou</w:t>
-            </w:r>
-            <w:proofErr w:type="spellEnd"/>
-          </w:p>
-          <w:p>
-            <w:pPr>
-              <w:cnfStyle w:val="000000100000" w:firstRow="0" w:lastRow="0" w:firstColumn="0" w:lastColumn="0" w:oddVBand="0" w:evenVBand="0" w:oddHBand="1" w:evenHBand="0" w:firstRowFirstColumn="0" w:firstRowLastColumn="0" w:lastRowFirstColumn="0" w:lastRowLastColumn="0"/>
-              <w:rPr>
-                <w:sz w:val="24"/>
-                <w:lang w:val="fr-CA"/>
-              </w:rPr>
-            </w:pPr>
-            <w:r>
-              <w:rPr>
-                <w:sz w:val="24"/>
-                <w:lang w:val="fr-CA"/>
-              </w:rPr>
               <w:t>Philip Lim</w:t>
             </w:r>
           </w:p>
@@ -367,81 +342,49 @@
               <w:rPr>
                 <w:sz w:val="24"/>
               </w:rPr>
-              <w:t xml:space="preserve">Daniel Di </w:t>
-            </w:r>
-            <w:proofErr w:type="spellStart"/>
-            <w:r>
-              <w:rPr>
-                <w:sz w:val="24"/>
-              </w:rPr>
-              <w:t>Corpo</w:t>
-            </w:r>
-            <w:proofErr w:type="spellEnd"/>
-          </w:p>
-          <w:p>
-            <w:pPr>
-              <w:cnfStyle w:val="000000100000" w:firstRow="0" w:lastRow="0" w:firstColumn="0" w:lastColumn="0" w:oddVBand="0" w:evenVBand="0" w:oddHBand="1" w:evenHBand="0" w:firstRowFirstColumn="0" w:firstRowLastColumn="0" w:lastRowFirstColumn="0" w:lastRowLastColumn="0"/>
-              <w:rPr>
-                <w:sz w:val="24"/>
-              </w:rPr>
-            </w:pPr>
-            <w:r>
-              <w:rPr>
-                <w:sz w:val="24"/>
-              </w:rPr>
-              <w:t xml:space="preserve">Erin </w:t>
-            </w:r>
-            <w:proofErr w:type="spellStart"/>
-            <w:r>
-              <w:rPr>
-                <w:sz w:val="24"/>
-              </w:rPr>
-              <w:t>Benderoff</w:t>
-            </w:r>
-            <w:proofErr w:type="spellEnd"/>
-          </w:p>
-          <w:p>
-            <w:pPr>
-              <w:cnfStyle w:val="000000100000" w:firstRow="0" w:lastRow="0" w:firstColumn="0" w:lastColumn="0" w:oddVBand="0" w:evenVBand="0" w:oddHBand="1" w:evenHBand="0" w:firstRowFirstColumn="0" w:firstRowLastColumn="0" w:lastRowFirstColumn="0" w:lastRowLastColumn="0"/>
-              <w:rPr>
-                <w:sz w:val="24"/>
-              </w:rPr>
-            </w:pPr>
-            <w:r>
-              <w:rPr>
-                <w:sz w:val="24"/>
-              </w:rPr>
-              <w:t xml:space="preserve">Aline </w:t>
-            </w:r>
-            <w:proofErr w:type="spellStart"/>
-            <w:r>
-              <w:rPr>
-                <w:sz w:val="24"/>
-              </w:rPr>
-              <w:t>Koftikian</w:t>
-            </w:r>
-            <w:proofErr w:type="spellEnd"/>
-          </w:p>
-          <w:p>
-            <w:pPr>
-              <w:cnfStyle w:val="000000100000" w:firstRow="0" w:lastRow="0" w:firstColumn="0" w:lastColumn="0" w:oddVBand="0" w:evenVBand="0" w:oddHBand="1" w:evenHBand="0" w:firstRowFirstColumn="0" w:firstRowLastColumn="0" w:lastRowFirstColumn="0" w:lastRowLastColumn="0"/>
-              <w:rPr>
-                <w:sz w:val="24"/>
-              </w:rPr>
-            </w:pPr>
-            <w:proofErr w:type="spellStart"/>
-            <w:r>
-              <w:rPr>
-                <w:sz w:val="24"/>
-              </w:rPr>
-              <w:t>Ideawin-Bunthy</w:t>
-            </w:r>
-            <w:proofErr w:type="spellEnd"/>
-            <w:r>
-              <w:rPr>
-                <w:sz w:val="24"/>
-              </w:rPr>
-              <w:t xml:space="preserve"> Koun</w:t>
+              <w:t>Daniel Di Corpo</w:t>
+            </w:r>
+          </w:p>
+          <w:p>
+            <w:pPr>
+              <w:cnfStyle w:val="000000100000" w:firstRow="0" w:lastRow="0" w:firstColumn="0" w:lastColumn="0" w:oddVBand="0" w:evenVBand="0" w:oddHBand="1" w:evenHBand="0" w:firstRowFirstColumn="0" w:firstRowLastColumn="0" w:lastRowFirstColumn="0" w:lastRowLastColumn="0"/>
+              <w:rPr>
+                <w:sz w:val="24"/>
+              </w:rPr>
+            </w:pPr>
+            <w:r>
+              <w:rPr>
+                <w:sz w:val="24"/>
+              </w:rPr>
+              <w:t>Erin Benderoff</w:t>
+            </w:r>
+          </w:p>
+          <w:p>
+            <w:pPr>
+              <w:cnfStyle w:val="000000100000" w:firstRow="0" w:lastRow="0" w:firstColumn="0" w:lastColumn="0" w:oddVBand="0" w:evenVBand="0" w:oddHBand="1" w:evenHBand="0" w:firstRowFirstColumn="0" w:firstRowLastColumn="0" w:lastRowFirstColumn="0" w:lastRowLastColumn="0"/>
+              <w:rPr>
+                <w:sz w:val="24"/>
+              </w:rPr>
+            </w:pPr>
+            <w:r>
+              <w:rPr>
+                <w:sz w:val="24"/>
+              </w:rPr>
+              <w:t>Aline Koftikian</w:t>
+            </w:r>
+          </w:p>
+          <w:p>
+            <w:pPr>
+              <w:cnfStyle w:val="000000100000" w:firstRow="0" w:lastRow="0" w:firstColumn="0" w:lastColumn="0" w:oddVBand="0" w:evenVBand="0" w:oddHBand="1" w:evenHBand="0" w:firstRowFirstColumn="0" w:firstRowLastColumn="0" w:lastRowFirstColumn="0" w:lastRowLastColumn="0"/>
+              <w:rPr>
+                <w:sz w:val="24"/>
+              </w:rPr>
+            </w:pPr>
+            <w:r>
+              <w:rPr>
+                <w:sz w:val="24"/>
+              </w:rPr>
+              <w:t>Ideawin-Bunthy Koun</w:t>
             </w:r>
           </w:p>
           <w:p>
@@ -469,60 +412,36 @@
               <w:rPr>
                 <w:sz w:val="24"/>
               </w:rPr>
-              <w:t xml:space="preserve">Marc-Andre </w:t>
-            </w:r>
-            <w:proofErr w:type="spellStart"/>
-            <w:r>
-              <w:rPr>
-                <w:sz w:val="24"/>
-              </w:rPr>
-              <w:t>Leclair</w:t>
-            </w:r>
-            <w:proofErr w:type="spellEnd"/>
-          </w:p>
-          <w:p>
-            <w:pPr>
-              <w:cnfStyle w:val="000000100000" w:firstRow="0" w:lastRow="0" w:firstColumn="0" w:lastColumn="0" w:oddVBand="0" w:evenVBand="0" w:oddHBand="1" w:evenHBand="0" w:firstRowFirstColumn="0" w:firstRowLastColumn="0" w:lastRowFirstColumn="0" w:lastRowLastColumn="0"/>
-              <w:rPr>
-                <w:sz w:val="24"/>
-              </w:rPr>
-            </w:pPr>
-            <w:r>
-              <w:rPr>
-                <w:sz w:val="24"/>
-              </w:rPr>
-              <w:t xml:space="preserve">Lori </w:t>
-            </w:r>
-            <w:proofErr w:type="spellStart"/>
-            <w:r>
-              <w:rPr>
-                <w:sz w:val="24"/>
-              </w:rPr>
-              <w:t>Dalkin</w:t>
-            </w:r>
-            <w:proofErr w:type="spellEnd"/>
-          </w:p>
-          <w:p>
-            <w:pPr>
-              <w:cnfStyle w:val="000000100000" w:firstRow="0" w:lastRow="0" w:firstColumn="0" w:lastColumn="0" w:oddVBand="0" w:evenVBand="0" w:oddHBand="1" w:evenHBand="0" w:firstRowFirstColumn="0" w:firstRowLastColumn="0" w:lastRowFirstColumn="0" w:lastRowLastColumn="0"/>
-              <w:rPr>
-                <w:sz w:val="24"/>
-              </w:rPr>
-            </w:pPr>
-            <w:r>
-              <w:rPr>
-                <w:sz w:val="24"/>
-              </w:rPr>
-              <w:t xml:space="preserve">Bryce </w:t>
-            </w:r>
-            <w:proofErr w:type="spellStart"/>
-            <w:r>
-              <w:rPr>
-                <w:sz w:val="24"/>
-              </w:rPr>
-              <w:t>Drewery-Schoeler</w:t>
-            </w:r>
-            <w:proofErr w:type="spellEnd"/>
+              <w:t>Marc-Andre Leclair</w:t>
+            </w:r>
+          </w:p>
+          <w:p>
+            <w:pPr>
+              <w:cnfStyle w:val="000000100000" w:firstRow="0" w:lastRow="0" w:firstColumn="0" w:lastColumn="0" w:oddVBand="0" w:evenVBand="0" w:oddHBand="1" w:evenHBand="0" w:firstRowFirstColumn="0" w:firstRowLastColumn="0" w:lastRowFirstColumn="0" w:lastRowLastColumn="0"/>
+              <w:rPr>
+                <w:sz w:val="24"/>
+              </w:rPr>
+            </w:pPr>
+            <w:r>
+              <w:rPr>
+                <w:sz w:val="24"/>
+              </w:rPr>
+              <w:t>Lori Dalkin</w:t>
+            </w:r>
+          </w:p>
+          <w:p>
+            <w:pPr>
+              <w:cnfStyle w:val="000000100000" w:firstRow="0" w:lastRow="0" w:firstColumn="0" w:lastColumn="0" w:oddVBand="0" w:evenVBand="0" w:oddHBand="1" w:evenHBand="0" w:firstRowFirstColumn="0" w:firstRowLastColumn="0" w:lastRowFirstColumn="0" w:lastRowLastColumn="0"/>
+              <w:rPr>
+                <w:sz w:val="24"/>
+              </w:rPr>
+            </w:pPr>
+            <w:r>
+              <w:rPr>
+                <w:sz w:val="24"/>
+              </w:rPr>
+              <w:t>Bryce Drewery-Schoeler</w:t>
+            </w:r>
           </w:p>
         </w:tc>
       </w:tr>
@@ -530,7 +449,7 @@
         <w:tc>
           <w:tcPr>
             <w:cnfStyle w:val="001000000000" w:firstRow="0" w:lastRow="0" w:firstColumn="1" w:lastColumn="0" w:oddVBand="0" w:evenVBand="0" w:oddHBand="0" w:evenHBand="0" w:firstRowFirstColumn="0" w:firstRowLastColumn="0" w:lastRowFirstColumn="0" w:lastRowLastColumn="0"/>
-            <w:tcW w:w="1696" w:type="dxa"/>
+            <w:tcW w:w="1792" w:type="dxa"/>
           </w:tcPr>
           <w:p>
             <w:pPr>
@@ -561,7 +480,7 @@
         </w:tc>
         <w:tc>
           <w:tcPr>
-            <w:tcW w:w="3261" w:type="dxa"/>
+            <w:tcW w:w="3223" w:type="dxa"/>
           </w:tcPr>
           <w:p>
             <w:pPr>
@@ -580,7 +499,7 @@
         </w:tc>
         <w:tc>
           <w:tcPr>
-            <w:tcW w:w="1701" w:type="dxa"/>
+            <w:tcW w:w="1697" w:type="dxa"/>
           </w:tcPr>
           <w:p>
             <w:pPr>
@@ -619,7 +538,7 @@
         </w:tc>
         <w:tc>
           <w:tcPr>
-            <w:tcW w:w="2692" w:type="dxa"/>
+            <w:tcW w:w="2638" w:type="dxa"/>
           </w:tcPr>
           <w:p>
             <w:pPr>
@@ -634,23 +553,23 @@
                 <w:sz w:val="24"/>
                 <w:lang w:val="fr-CA"/>
               </w:rPr>
-              <w:t xml:space="preserve">Claudia </w:t>
-            </w:r>
-            <w:proofErr w:type="spellStart"/>
-            <w:r>
+              <w:t>Claudia Della Serra</w:t>
+            </w:r>
+          </w:p>
+          <w:p>
+            <w:pPr>
+              <w:cnfStyle w:val="000000000000" w:firstRow="0" w:lastRow="0" w:firstColumn="0" w:lastColumn="0" w:oddVBand="0" w:evenVBand="0" w:oddHBand="0" w:evenHBand="0" w:firstRowFirstColumn="0" w:firstRowLastColumn="0" w:lastRowFirstColumn="0" w:lastRowLastColumn="0"/>
               <w:rPr>
                 <w:sz w:val="24"/>
                 <w:lang w:val="fr-CA"/>
               </w:rPr>
-              <w:t>Della</w:t>
-            </w:r>
-            <w:proofErr w:type="spellEnd"/>
+            </w:pPr>
             <w:r>
               <w:rPr>
                 <w:sz w:val="24"/>
                 <w:lang w:val="fr-CA"/>
               </w:rPr>
-              <w:t xml:space="preserve"> Serra</w:t>
+              <w:t>Dimitri Topaloglou</w:t>
             </w:r>
           </w:p>
           <w:p>
@@ -666,31 +585,6 @@
                 <w:sz w:val="24"/>
                 <w:lang w:val="fr-CA"/>
               </w:rPr>
-              <w:t xml:space="preserve">Dimitri </w:t>
-            </w:r>
-            <w:proofErr w:type="spellStart"/>
-            <w:r>
-              <w:rPr>
-                <w:sz w:val="24"/>
-                <w:lang w:val="fr-CA"/>
-              </w:rPr>
-              <w:t>Topaloglou</w:t>
-            </w:r>
-            <w:proofErr w:type="spellEnd"/>
-          </w:p>
-          <w:p>
-            <w:pPr>
-              <w:cnfStyle w:val="000000000000" w:firstRow="0" w:lastRow="0" w:firstColumn="0" w:lastColumn="0" w:oddVBand="0" w:evenVBand="0" w:oddHBand="0" w:evenHBand="0" w:firstRowFirstColumn="0" w:firstRowLastColumn="0" w:lastRowFirstColumn="0" w:lastRowLastColumn="0"/>
-              <w:rPr>
-                <w:sz w:val="24"/>
-                <w:lang w:val="fr-CA"/>
-              </w:rPr>
-            </w:pPr>
-            <w:r>
-              <w:rPr>
-                <w:sz w:val="24"/>
-                <w:lang w:val="fr-CA"/>
-              </w:rPr>
               <w:t>Philip Lim</w:t>
             </w:r>
           </w:p>
@@ -719,81 +613,49 @@
               <w:rPr>
                 <w:sz w:val="24"/>
               </w:rPr>
-              <w:t xml:space="preserve">Daniel Di </w:t>
-            </w:r>
-            <w:proofErr w:type="spellStart"/>
-            <w:r>
-              <w:rPr>
-                <w:sz w:val="24"/>
-              </w:rPr>
-              <w:t>Corpo</w:t>
-            </w:r>
-            <w:proofErr w:type="spellEnd"/>
-          </w:p>
-          <w:p>
-            <w:pPr>
-              <w:cnfStyle w:val="000000000000" w:firstRow="0" w:lastRow="0" w:firstColumn="0" w:lastColumn="0" w:oddVBand="0" w:evenVBand="0" w:oddHBand="0" w:evenHBand="0" w:firstRowFirstColumn="0" w:firstRowLastColumn="0" w:lastRowFirstColumn="0" w:lastRowLastColumn="0"/>
-              <w:rPr>
-                <w:sz w:val="24"/>
-              </w:rPr>
-            </w:pPr>
-            <w:r>
-              <w:rPr>
-                <w:sz w:val="24"/>
-              </w:rPr>
-              <w:t xml:space="preserve">Erin </w:t>
-            </w:r>
-            <w:proofErr w:type="spellStart"/>
-            <w:r>
-              <w:rPr>
-                <w:sz w:val="24"/>
-              </w:rPr>
-              <w:t>Benderoff</w:t>
-            </w:r>
-            <w:proofErr w:type="spellEnd"/>
-          </w:p>
-          <w:p>
-            <w:pPr>
-              <w:cnfStyle w:val="000000000000" w:firstRow="0" w:lastRow="0" w:firstColumn="0" w:lastColumn="0" w:oddVBand="0" w:evenVBand="0" w:oddHBand="0" w:evenHBand="0" w:firstRowFirstColumn="0" w:firstRowLastColumn="0" w:lastRowFirstColumn="0" w:lastRowLastColumn="0"/>
-              <w:rPr>
-                <w:sz w:val="24"/>
-              </w:rPr>
-            </w:pPr>
-            <w:r>
-              <w:rPr>
-                <w:sz w:val="24"/>
-              </w:rPr>
-              <w:t xml:space="preserve">Aline </w:t>
-            </w:r>
-            <w:proofErr w:type="spellStart"/>
-            <w:r>
-              <w:rPr>
-                <w:sz w:val="24"/>
-              </w:rPr>
-              <w:t>Koftikian</w:t>
-            </w:r>
-            <w:proofErr w:type="spellEnd"/>
-          </w:p>
-          <w:p>
-            <w:pPr>
-              <w:cnfStyle w:val="000000000000" w:firstRow="0" w:lastRow="0" w:firstColumn="0" w:lastColumn="0" w:oddVBand="0" w:evenVBand="0" w:oddHBand="0" w:evenHBand="0" w:firstRowFirstColumn="0" w:firstRowLastColumn="0" w:lastRowFirstColumn="0" w:lastRowLastColumn="0"/>
-              <w:rPr>
-                <w:sz w:val="24"/>
-              </w:rPr>
-            </w:pPr>
-            <w:proofErr w:type="spellStart"/>
-            <w:r>
-              <w:rPr>
-                <w:sz w:val="24"/>
-              </w:rPr>
-              <w:t>Ideawin-Bunthy</w:t>
-            </w:r>
-            <w:proofErr w:type="spellEnd"/>
-            <w:r>
-              <w:rPr>
-                <w:sz w:val="24"/>
-              </w:rPr>
-              <w:t xml:space="preserve"> Koun</w:t>
+              <w:t>Daniel Di Corpo</w:t>
+            </w:r>
+          </w:p>
+          <w:p>
+            <w:pPr>
+              <w:cnfStyle w:val="000000000000" w:firstRow="0" w:lastRow="0" w:firstColumn="0" w:lastColumn="0" w:oddVBand="0" w:evenVBand="0" w:oddHBand="0" w:evenHBand="0" w:firstRowFirstColumn="0" w:firstRowLastColumn="0" w:lastRowFirstColumn="0" w:lastRowLastColumn="0"/>
+              <w:rPr>
+                <w:sz w:val="24"/>
+              </w:rPr>
+            </w:pPr>
+            <w:r>
+              <w:rPr>
+                <w:sz w:val="24"/>
+              </w:rPr>
+              <w:t>Erin Benderoff</w:t>
+            </w:r>
+          </w:p>
+          <w:p>
+            <w:pPr>
+              <w:cnfStyle w:val="000000000000" w:firstRow="0" w:lastRow="0" w:firstColumn="0" w:lastColumn="0" w:oddVBand="0" w:evenVBand="0" w:oddHBand="0" w:evenHBand="0" w:firstRowFirstColumn="0" w:firstRowLastColumn="0" w:lastRowFirstColumn="0" w:lastRowLastColumn="0"/>
+              <w:rPr>
+                <w:sz w:val="24"/>
+              </w:rPr>
+            </w:pPr>
+            <w:r>
+              <w:rPr>
+                <w:sz w:val="24"/>
+              </w:rPr>
+              <w:t>Aline Koftikian</w:t>
+            </w:r>
+          </w:p>
+          <w:p>
+            <w:pPr>
+              <w:cnfStyle w:val="000000000000" w:firstRow="0" w:lastRow="0" w:firstColumn="0" w:lastColumn="0" w:oddVBand="0" w:evenVBand="0" w:oddHBand="0" w:evenHBand="0" w:firstRowFirstColumn="0" w:firstRowLastColumn="0" w:lastRowFirstColumn="0" w:lastRowLastColumn="0"/>
+              <w:rPr>
+                <w:sz w:val="24"/>
+              </w:rPr>
+            </w:pPr>
+            <w:r>
+              <w:rPr>
+                <w:sz w:val="24"/>
+              </w:rPr>
+              <w:t>Ideawin-Bunthy Koun</w:t>
             </w:r>
           </w:p>
           <w:p>
@@ -821,60 +683,36 @@
               <w:rPr>
                 <w:sz w:val="24"/>
               </w:rPr>
-              <w:t xml:space="preserve">Marc-Andre </w:t>
-            </w:r>
-            <w:proofErr w:type="spellStart"/>
-            <w:r>
-              <w:rPr>
-                <w:sz w:val="24"/>
-              </w:rPr>
-              <w:t>Leclair</w:t>
-            </w:r>
-            <w:proofErr w:type="spellEnd"/>
-          </w:p>
-          <w:p>
-            <w:pPr>
-              <w:cnfStyle w:val="000000000000" w:firstRow="0" w:lastRow="0" w:firstColumn="0" w:lastColumn="0" w:oddVBand="0" w:evenVBand="0" w:oddHBand="0" w:evenHBand="0" w:firstRowFirstColumn="0" w:firstRowLastColumn="0" w:lastRowFirstColumn="0" w:lastRowLastColumn="0"/>
-              <w:rPr>
-                <w:sz w:val="24"/>
-              </w:rPr>
-            </w:pPr>
-            <w:r>
-              <w:rPr>
-                <w:sz w:val="24"/>
-              </w:rPr>
-              <w:t xml:space="preserve">Lori </w:t>
-            </w:r>
-            <w:proofErr w:type="spellStart"/>
-            <w:r>
-              <w:rPr>
-                <w:sz w:val="24"/>
-              </w:rPr>
-              <w:t>Dalkin</w:t>
-            </w:r>
-            <w:proofErr w:type="spellEnd"/>
-          </w:p>
-          <w:p>
-            <w:pPr>
-              <w:cnfStyle w:val="000000000000" w:firstRow="0" w:lastRow="0" w:firstColumn="0" w:lastColumn="0" w:oddVBand="0" w:evenVBand="0" w:oddHBand="0" w:evenHBand="0" w:firstRowFirstColumn="0" w:firstRowLastColumn="0" w:lastRowFirstColumn="0" w:lastRowLastColumn="0"/>
-              <w:rPr>
-                <w:sz w:val="24"/>
-              </w:rPr>
-            </w:pPr>
-            <w:r>
-              <w:rPr>
-                <w:sz w:val="24"/>
-              </w:rPr>
-              <w:t xml:space="preserve">Bryce </w:t>
-            </w:r>
-            <w:proofErr w:type="spellStart"/>
-            <w:r>
-              <w:rPr>
-                <w:sz w:val="24"/>
-              </w:rPr>
-              <w:t>Drewery-Schoeler</w:t>
-            </w:r>
-            <w:proofErr w:type="spellEnd"/>
+              <w:t>Marc-Andre Leclair</w:t>
+            </w:r>
+          </w:p>
+          <w:p>
+            <w:pPr>
+              <w:cnfStyle w:val="000000000000" w:firstRow="0" w:lastRow="0" w:firstColumn="0" w:lastColumn="0" w:oddVBand="0" w:evenVBand="0" w:oddHBand="0" w:evenHBand="0" w:firstRowFirstColumn="0" w:firstRowLastColumn="0" w:lastRowFirstColumn="0" w:lastRowLastColumn="0"/>
+              <w:rPr>
+                <w:sz w:val="24"/>
+              </w:rPr>
+            </w:pPr>
+            <w:r>
+              <w:rPr>
+                <w:sz w:val="24"/>
+              </w:rPr>
+              <w:t>Lori Dalkin</w:t>
+            </w:r>
+          </w:p>
+          <w:p>
+            <w:pPr>
+              <w:cnfStyle w:val="000000000000" w:firstRow="0" w:lastRow="0" w:firstColumn="0" w:lastColumn="0" w:oddVBand="0" w:evenVBand="0" w:oddHBand="0" w:evenHBand="0" w:firstRowFirstColumn="0" w:firstRowLastColumn="0" w:lastRowFirstColumn="0" w:lastRowLastColumn="0"/>
+              <w:rPr>
+                <w:sz w:val="24"/>
+              </w:rPr>
+            </w:pPr>
+            <w:r>
+              <w:rPr>
+                <w:sz w:val="24"/>
+              </w:rPr>
+              <w:t>Bryce Drewery-Schoeler</w:t>
+            </w:r>
           </w:p>
         </w:tc>
       </w:tr>
@@ -885,7 +723,7 @@
         <w:tc>
           <w:tcPr>
             <w:cnfStyle w:val="001000000000" w:firstRow="0" w:lastRow="0" w:firstColumn="1" w:lastColumn="0" w:oddVBand="0" w:evenVBand="0" w:oddHBand="0" w:evenHBand="0" w:firstRowFirstColumn="0" w:firstRowLastColumn="0" w:lastRowFirstColumn="0" w:lastRowLastColumn="0"/>
-            <w:tcW w:w="1696" w:type="dxa"/>
+            <w:tcW w:w="1792" w:type="dxa"/>
           </w:tcPr>
           <w:p>
             <w:pPr>
@@ -922,7 +760,7 @@
         </w:tc>
         <w:tc>
           <w:tcPr>
-            <w:tcW w:w="3261" w:type="dxa"/>
+            <w:tcW w:w="3223" w:type="dxa"/>
           </w:tcPr>
           <w:p>
             <w:pPr>
@@ -1011,7 +849,7 @@
         </w:tc>
         <w:tc>
           <w:tcPr>
-            <w:tcW w:w="1701" w:type="dxa"/>
+            <w:tcW w:w="1697" w:type="dxa"/>
           </w:tcPr>
           <w:p>
             <w:pPr>
@@ -1042,7 +880,7 @@
         </w:tc>
         <w:tc>
           <w:tcPr>
-            <w:tcW w:w="2692" w:type="dxa"/>
+            <w:tcW w:w="2638" w:type="dxa"/>
           </w:tcPr>
           <w:p>
             <w:pPr>
@@ -1064,7 +902,7 @@
         <w:tc>
           <w:tcPr>
             <w:cnfStyle w:val="001000000000" w:firstRow="0" w:lastRow="0" w:firstColumn="1" w:lastColumn="0" w:oddVBand="0" w:evenVBand="0" w:oddHBand="0" w:evenHBand="0" w:firstRowFirstColumn="0" w:firstRowLastColumn="0" w:lastRowFirstColumn="0" w:lastRowLastColumn="0"/>
-            <w:tcW w:w="1696" w:type="dxa"/>
+            <w:tcW w:w="1792" w:type="dxa"/>
           </w:tcPr>
           <w:p>
             <w:pPr>
@@ -1096,7 +934,7 @@
         </w:tc>
         <w:tc>
           <w:tcPr>
-            <w:tcW w:w="3261" w:type="dxa"/>
+            <w:tcW w:w="3223" w:type="dxa"/>
           </w:tcPr>
           <w:p>
             <w:pPr>
@@ -1139,7 +977,7 @@
         </w:tc>
         <w:tc>
           <w:tcPr>
-            <w:tcW w:w="1701" w:type="dxa"/>
+            <w:tcW w:w="1697" w:type="dxa"/>
           </w:tcPr>
           <w:p>
             <w:pPr>
@@ -1164,137 +1002,77 @@
         </w:tc>
         <w:tc>
           <w:tcPr>
-            <w:tcW w:w="2692" w:type="dxa"/>
-          </w:tcPr>
-          <w:p>
-            <w:pPr>
-              <w:cnfStyle w:val="000000000000" w:firstRow="0" w:lastRow="0" w:firstColumn="0" w:lastColumn="0" w:oddVBand="0" w:evenVBand="0" w:oddHBand="0" w:evenHBand="0" w:firstRowFirstColumn="0" w:firstRowLastColumn="0" w:lastRowFirstColumn="0" w:lastRowLastColumn="0"/>
-              <w:rPr>
-                <w:sz w:val="24"/>
-              </w:rPr>
-            </w:pPr>
-            <w:r>
-              <w:rPr>
-                <w:sz w:val="24"/>
-              </w:rPr>
-              <w:t xml:space="preserve">Dimitri </w:t>
-            </w:r>
-            <w:proofErr w:type="spellStart"/>
-            <w:r>
-              <w:rPr>
-                <w:sz w:val="24"/>
-              </w:rPr>
-              <w:t>Topaloglou</w:t>
-            </w:r>
-            <w:proofErr w:type="spellEnd"/>
-          </w:p>
-          <w:p>
-            <w:pPr>
-              <w:cnfStyle w:val="000000000000" w:firstRow="0" w:lastRow="0" w:firstColumn="0" w:lastColumn="0" w:oddVBand="0" w:evenVBand="0" w:oddHBand="0" w:evenHBand="0" w:firstRowFirstColumn="0" w:firstRowLastColumn="0" w:lastRowFirstColumn="0" w:lastRowLastColumn="0"/>
-              <w:rPr>
-                <w:sz w:val="24"/>
-              </w:rPr>
-            </w:pPr>
-            <w:r>
-              <w:rPr>
-                <w:sz w:val="24"/>
-              </w:rPr>
-              <w:t xml:space="preserve">Bryce </w:t>
-            </w:r>
-            <w:proofErr w:type="spellStart"/>
-            <w:r>
-              <w:rPr>
-                <w:sz w:val="24"/>
-              </w:rPr>
-              <w:t>Drewery-Schoeler</w:t>
-            </w:r>
-            <w:proofErr w:type="spellEnd"/>
-            <w:r>
-              <w:rPr>
-                <w:sz w:val="24"/>
-              </w:rPr>
-              <w:t xml:space="preserve"> </w:t>
-            </w:r>
-            <w:proofErr w:type="spellStart"/>
-            <w:r>
-              <w:rPr>
-                <w:sz w:val="24"/>
-              </w:rPr>
-              <w:t>Ideawin-Bunthy</w:t>
-            </w:r>
-            <w:proofErr w:type="spellEnd"/>
-            <w:r>
-              <w:rPr>
-                <w:sz w:val="24"/>
-              </w:rPr>
-              <w:t xml:space="preserve"> Koun</w:t>
-            </w:r>
-          </w:p>
-          <w:p>
-            <w:pPr>
-              <w:cnfStyle w:val="000000000000" w:firstRow="0" w:lastRow="0" w:firstColumn="0" w:lastColumn="0" w:oddVBand="0" w:evenVBand="0" w:oddHBand="0" w:evenHBand="0" w:firstRowFirstColumn="0" w:firstRowLastColumn="0" w:lastRowFirstColumn="0" w:lastRowLastColumn="0"/>
-              <w:rPr>
-                <w:sz w:val="24"/>
-              </w:rPr>
-            </w:pPr>
-            <w:r>
-              <w:rPr>
-                <w:sz w:val="24"/>
-              </w:rPr>
-              <w:t xml:space="preserve">Erin </w:t>
-            </w:r>
-            <w:proofErr w:type="spellStart"/>
-            <w:r>
-              <w:rPr>
-                <w:sz w:val="24"/>
-              </w:rPr>
-              <w:t>Benderoff</w:t>
-            </w:r>
-            <w:proofErr w:type="spellEnd"/>
-          </w:p>
-          <w:p>
-            <w:pPr>
-              <w:cnfStyle w:val="000000000000" w:firstRow="0" w:lastRow="0" w:firstColumn="0" w:lastColumn="0" w:oddVBand="0" w:evenVBand="0" w:oddHBand="0" w:evenHBand="0" w:firstRowFirstColumn="0" w:firstRowLastColumn="0" w:lastRowFirstColumn="0" w:lastRowLastColumn="0"/>
-              <w:rPr>
-                <w:sz w:val="24"/>
-              </w:rPr>
-            </w:pPr>
-            <w:r>
-              <w:rPr>
-                <w:sz w:val="24"/>
-              </w:rPr>
-              <w:t xml:space="preserve">Lori </w:t>
-            </w:r>
-            <w:proofErr w:type="spellStart"/>
-            <w:r>
-              <w:rPr>
-                <w:sz w:val="24"/>
-              </w:rPr>
-              <w:t>Dalkin</w:t>
-            </w:r>
-            <w:proofErr w:type="spellEnd"/>
-          </w:p>
-          <w:p>
-            <w:pPr>
-              <w:cnfStyle w:val="000000000000" w:firstRow="0" w:lastRow="0" w:firstColumn="0" w:lastColumn="0" w:oddVBand="0" w:evenVBand="0" w:oddHBand="0" w:evenHBand="0" w:firstRowFirstColumn="0" w:firstRowLastColumn="0" w:lastRowFirstColumn="0" w:lastRowLastColumn="0"/>
-              <w:rPr>
-                <w:sz w:val="24"/>
-              </w:rPr>
-            </w:pPr>
-            <w:r>
-              <w:rPr>
-                <w:sz w:val="24"/>
-              </w:rPr>
-              <w:t xml:space="preserve">Marc </w:t>
-            </w:r>
-            <w:proofErr w:type="spellStart"/>
-            <w:r>
-              <w:rPr>
-                <w:sz w:val="24"/>
-              </w:rPr>
-              <w:t>Leclair</w:t>
-            </w:r>
-            <w:proofErr w:type="spellEnd"/>
+            <w:tcW w:w="2638" w:type="dxa"/>
+          </w:tcPr>
+          <w:p>
+            <w:pPr>
+              <w:cnfStyle w:val="000000000000" w:firstRow="0" w:lastRow="0" w:firstColumn="0" w:lastColumn="0" w:oddVBand="0" w:evenVBand="0" w:oddHBand="0" w:evenHBand="0" w:firstRowFirstColumn="0" w:firstRowLastColumn="0" w:lastRowFirstColumn="0" w:lastRowLastColumn="0"/>
+              <w:rPr>
+                <w:sz w:val="24"/>
+              </w:rPr>
+            </w:pPr>
+            <w:r>
+              <w:rPr>
+                <w:sz w:val="24"/>
+              </w:rPr>
+              <w:t>Dimitri Topaloglou</w:t>
+            </w:r>
+          </w:p>
+          <w:p>
+            <w:pPr>
+              <w:cnfStyle w:val="000000000000" w:firstRow="0" w:lastRow="0" w:firstColumn="0" w:lastColumn="0" w:oddVBand="0" w:evenVBand="0" w:oddHBand="0" w:evenHBand="0" w:firstRowFirstColumn="0" w:firstRowLastColumn="0" w:lastRowFirstColumn="0" w:lastRowLastColumn="0"/>
+              <w:rPr>
+                <w:sz w:val="24"/>
+              </w:rPr>
+            </w:pPr>
+            <w:r>
+              <w:rPr>
+                <w:sz w:val="24"/>
+              </w:rPr>
+              <w:t>Bryce Drewery-Schoeler Ideawin-Bunthy Koun</w:t>
+            </w:r>
+          </w:p>
+          <w:p>
+            <w:pPr>
+              <w:cnfStyle w:val="000000000000" w:firstRow="0" w:lastRow="0" w:firstColumn="0" w:lastColumn="0" w:oddVBand="0" w:evenVBand="0" w:oddHBand="0" w:evenHBand="0" w:firstRowFirstColumn="0" w:firstRowLastColumn="0" w:lastRowFirstColumn="0" w:lastRowLastColumn="0"/>
+              <w:rPr>
+                <w:sz w:val="24"/>
+              </w:rPr>
+            </w:pPr>
+            <w:r>
+              <w:rPr>
+                <w:sz w:val="24"/>
+              </w:rPr>
+              <w:t>Erin Benderoff</w:t>
+            </w:r>
+          </w:p>
+          <w:p>
+            <w:pPr>
+              <w:cnfStyle w:val="000000000000" w:firstRow="0" w:lastRow="0" w:firstColumn="0" w:lastColumn="0" w:oddVBand="0" w:evenVBand="0" w:oddHBand="0" w:evenHBand="0" w:firstRowFirstColumn="0" w:firstRowLastColumn="0" w:lastRowFirstColumn="0" w:lastRowLastColumn="0"/>
+              <w:rPr>
+                <w:sz w:val="24"/>
+              </w:rPr>
+            </w:pPr>
+            <w:r>
+              <w:rPr>
+                <w:sz w:val="24"/>
+              </w:rPr>
+              <w:t>Lori Dalkin</w:t>
+            </w:r>
+          </w:p>
+          <w:p>
+            <w:pPr>
+              <w:cnfStyle w:val="000000000000" w:firstRow="0" w:lastRow="0" w:firstColumn="0" w:lastColumn="0" w:oddVBand="0" w:evenVBand="0" w:oddHBand="0" w:evenHBand="0" w:firstRowFirstColumn="0" w:firstRowLastColumn="0" w:lastRowFirstColumn="0" w:lastRowLastColumn="0"/>
+              <w:rPr>
+                <w:sz w:val="24"/>
+              </w:rPr>
+            </w:pPr>
+            <w:r>
+              <w:rPr>
+                <w:sz w:val="24"/>
+              </w:rPr>
+              <w:t>Marc Leclair</w:t>
+            </w:r>
           </w:p>
         </w:tc>
       </w:tr>
@@ -1305,7 +1083,7 @@
         <w:tc>
           <w:tcPr>
             <w:cnfStyle w:val="001000000000" w:firstRow="0" w:lastRow="0" w:firstColumn="1" w:lastColumn="0" w:oddVBand="0" w:evenVBand="0" w:oddHBand="0" w:evenHBand="0" w:firstRowFirstColumn="0" w:firstRowLastColumn="0" w:lastRowFirstColumn="0" w:lastRowLastColumn="0"/>
-            <w:tcW w:w="1696" w:type="dxa"/>
+            <w:tcW w:w="1792" w:type="dxa"/>
           </w:tcPr>
           <w:p>
             <w:pPr>
@@ -1336,7 +1114,7 @@
         </w:tc>
         <w:tc>
           <w:tcPr>
-            <w:tcW w:w="3261" w:type="dxa"/>
+            <w:tcW w:w="3223" w:type="dxa"/>
           </w:tcPr>
           <w:p>
             <w:pPr>
@@ -1355,7 +1133,7 @@
         </w:tc>
         <w:tc>
           <w:tcPr>
-            <w:tcW w:w="1701" w:type="dxa"/>
+            <w:tcW w:w="1697" w:type="dxa"/>
           </w:tcPr>
           <w:p>
             <w:pPr>
@@ -1380,29 +1158,21 @@
         </w:tc>
         <w:tc>
           <w:tcPr>
-            <w:tcW w:w="2692" w:type="dxa"/>
-          </w:tcPr>
-          <w:p>
-            <w:pPr>
-              <w:cnfStyle w:val="000000100000" w:firstRow="0" w:lastRow="0" w:firstColumn="0" w:lastColumn="0" w:oddVBand="0" w:evenVBand="0" w:oddHBand="1" w:evenHBand="0" w:firstRowFirstColumn="0" w:firstRowLastColumn="0" w:lastRowFirstColumn="0" w:lastRowLastColumn="0"/>
-              <w:rPr>
-                <w:sz w:val="24"/>
-              </w:rPr>
-            </w:pPr>
-            <w:r>
-              <w:rPr>
-                <w:sz w:val="24"/>
-              </w:rPr>
-              <w:t xml:space="preserve">Aline </w:t>
-            </w:r>
-            <w:proofErr w:type="spellStart"/>
-            <w:r>
-              <w:rPr>
-                <w:sz w:val="24"/>
-              </w:rPr>
-              <w:t>Koftikian</w:t>
-            </w:r>
-            <w:proofErr w:type="spellEnd"/>
+            <w:tcW w:w="2638" w:type="dxa"/>
+          </w:tcPr>
+          <w:p>
+            <w:pPr>
+              <w:cnfStyle w:val="000000100000" w:firstRow="0" w:lastRow="0" w:firstColumn="0" w:lastColumn="0" w:oddVBand="0" w:evenVBand="0" w:oddHBand="1" w:evenHBand="0" w:firstRowFirstColumn="0" w:firstRowLastColumn="0" w:lastRowFirstColumn="0" w:lastRowLastColumn="0"/>
+              <w:rPr>
+                <w:sz w:val="24"/>
+              </w:rPr>
+            </w:pPr>
+            <w:r>
+              <w:rPr>
+                <w:sz w:val="24"/>
+              </w:rPr>
+              <w:t>Aline Koftikian</w:t>
+            </w:r>
           </w:p>
         </w:tc>
       </w:tr>
@@ -1410,7 +1180,7 @@
         <w:tc>
           <w:tcPr>
             <w:cnfStyle w:val="001000000000" w:firstRow="0" w:lastRow="0" w:firstColumn="1" w:lastColumn="0" w:oddVBand="0" w:evenVBand="0" w:oddHBand="0" w:evenHBand="0" w:firstRowFirstColumn="0" w:firstRowLastColumn="0" w:lastRowFirstColumn="0" w:lastRowLastColumn="0"/>
-            <w:tcW w:w="1696" w:type="dxa"/>
+            <w:tcW w:w="1792" w:type="dxa"/>
           </w:tcPr>
           <w:p>
             <w:pPr>
@@ -1441,7 +1211,7 @@
         </w:tc>
         <w:tc>
           <w:tcPr>
-            <w:tcW w:w="3261" w:type="dxa"/>
+            <w:tcW w:w="3223" w:type="dxa"/>
           </w:tcPr>
           <w:p>
             <w:pPr>
@@ -1460,7 +1230,7 @@
         </w:tc>
         <w:tc>
           <w:tcPr>
-            <w:tcW w:w="1701" w:type="dxa"/>
+            <w:tcW w:w="1697" w:type="dxa"/>
           </w:tcPr>
           <w:p>
             <w:pPr>
@@ -1491,7 +1261,7 @@
         </w:tc>
         <w:tc>
           <w:tcPr>
-            <w:tcW w:w="2692" w:type="dxa"/>
+            <w:tcW w:w="2638" w:type="dxa"/>
           </w:tcPr>
           <w:p>
             <w:pPr>
@@ -1506,17 +1276,8 @@
                 <w:sz w:val="24"/>
                 <w:lang w:val="fr-CA"/>
               </w:rPr>
-              <w:t xml:space="preserve">Dimitri </w:t>
-            </w:r>
-            <w:proofErr w:type="spellStart"/>
-            <w:r>
-              <w:rPr>
-                <w:sz w:val="24"/>
-                <w:lang w:val="fr-CA"/>
-              </w:rPr>
-              <w:t>Topaloglou</w:t>
-            </w:r>
-            <w:proofErr w:type="spellEnd"/>
+              <w:t>Dimitri Topaloglou</w:t>
+            </w:r>
           </w:p>
           <w:p>
             <w:pPr>
@@ -1535,7 +1296,7 @@
         <w:tc>
           <w:tcPr>
             <w:cnfStyle w:val="001000000000" w:firstRow="0" w:lastRow="0" w:firstColumn="1" w:lastColumn="0" w:oddVBand="0" w:evenVBand="0" w:oddHBand="0" w:evenHBand="0" w:firstRowFirstColumn="0" w:firstRowLastColumn="0" w:lastRowFirstColumn="0" w:lastRowLastColumn="0"/>
-            <w:tcW w:w="1696" w:type="dxa"/>
+            <w:tcW w:w="1792" w:type="dxa"/>
           </w:tcPr>
           <w:p>
             <w:pPr>
@@ -1566,7 +1327,7 @@
         </w:tc>
         <w:tc>
           <w:tcPr>
-            <w:tcW w:w="3261" w:type="dxa"/>
+            <w:tcW w:w="3223" w:type="dxa"/>
           </w:tcPr>
           <w:p>
             <w:pPr>
@@ -1585,7 +1346,7 @@
         </w:tc>
         <w:tc>
           <w:tcPr>
-            <w:tcW w:w="1701" w:type="dxa"/>
+            <w:tcW w:w="1697" w:type="dxa"/>
           </w:tcPr>
           <w:p>
             <w:pPr>
@@ -1610,29 +1371,21 @@
         </w:tc>
         <w:tc>
           <w:tcPr>
-            <w:tcW w:w="2692" w:type="dxa"/>
-          </w:tcPr>
-          <w:p>
-            <w:pPr>
-              <w:cnfStyle w:val="000000100000" w:firstRow="0" w:lastRow="0" w:firstColumn="0" w:lastColumn="0" w:oddVBand="0" w:evenVBand="0" w:oddHBand="1" w:evenHBand="0" w:firstRowFirstColumn="0" w:firstRowLastColumn="0" w:lastRowFirstColumn="0" w:lastRowLastColumn="0"/>
-              <w:rPr>
-                <w:sz w:val="24"/>
-              </w:rPr>
-            </w:pPr>
-            <w:r>
-              <w:rPr>
-                <w:sz w:val="24"/>
-              </w:rPr>
-              <w:t xml:space="preserve">Lori </w:t>
-            </w:r>
-            <w:proofErr w:type="spellStart"/>
-            <w:r>
-              <w:rPr>
-                <w:sz w:val="24"/>
-              </w:rPr>
-              <w:t>Dalkin</w:t>
-            </w:r>
-            <w:proofErr w:type="spellEnd"/>
+            <w:tcW w:w="2638" w:type="dxa"/>
+          </w:tcPr>
+          <w:p>
+            <w:pPr>
+              <w:cnfStyle w:val="000000100000" w:firstRow="0" w:lastRow="0" w:firstColumn="0" w:lastColumn="0" w:oddVBand="0" w:evenVBand="0" w:oddHBand="1" w:evenHBand="0" w:firstRowFirstColumn="0" w:firstRowLastColumn="0" w:lastRowFirstColumn="0" w:lastRowLastColumn="0"/>
+              <w:rPr>
+                <w:sz w:val="24"/>
+              </w:rPr>
+            </w:pPr>
+            <w:r>
+              <w:rPr>
+                <w:sz w:val="24"/>
+              </w:rPr>
+              <w:t>Lori Dalkin</w:t>
+            </w:r>
           </w:p>
           <w:p>
             <w:pPr>
@@ -1648,7 +1401,7 @@
         <w:tc>
           <w:tcPr>
             <w:cnfStyle w:val="001000000000" w:firstRow="0" w:lastRow="0" w:firstColumn="1" w:lastColumn="0" w:oddVBand="0" w:evenVBand="0" w:oddHBand="0" w:evenHBand="0" w:firstRowFirstColumn="0" w:firstRowLastColumn="0" w:lastRowFirstColumn="0" w:lastRowLastColumn="0"/>
-            <w:tcW w:w="1696" w:type="dxa"/>
+            <w:tcW w:w="1792" w:type="dxa"/>
           </w:tcPr>
           <w:p>
             <w:pPr>
@@ -1679,7 +1432,7 @@
         </w:tc>
         <w:tc>
           <w:tcPr>
-            <w:tcW w:w="3261" w:type="dxa"/>
+            <w:tcW w:w="3223" w:type="dxa"/>
           </w:tcPr>
           <w:p>
             <w:pPr>
@@ -1698,7 +1451,7 @@
         </w:tc>
         <w:tc>
           <w:tcPr>
-            <w:tcW w:w="1701" w:type="dxa"/>
+            <w:tcW w:w="1697" w:type="dxa"/>
           </w:tcPr>
           <w:p>
             <w:pPr>
@@ -1723,7 +1476,7 @@
         </w:tc>
         <w:tc>
           <w:tcPr>
-            <w:tcW w:w="2692" w:type="dxa"/>
+            <w:tcW w:w="2638" w:type="dxa"/>
           </w:tcPr>
           <w:p>
             <w:pPr>
@@ -1738,17 +1491,8 @@
                 <w:sz w:val="24"/>
                 <w:lang w:val="fr-CA"/>
               </w:rPr>
-              <w:t xml:space="preserve">Dimitri </w:t>
-            </w:r>
-            <w:proofErr w:type="spellStart"/>
-            <w:r>
-              <w:rPr>
-                <w:sz w:val="24"/>
-                <w:lang w:val="fr-CA"/>
-              </w:rPr>
-              <w:t>Topaloglou</w:t>
-            </w:r>
-            <w:proofErr w:type="spellEnd"/>
+              <w:t>Dimitri Topaloglou</w:t>
+            </w:r>
           </w:p>
           <w:p>
             <w:pPr>
@@ -1767,7 +1511,7 @@
         <w:tc>
           <w:tcPr>
             <w:cnfStyle w:val="001000000000" w:firstRow="0" w:lastRow="0" w:firstColumn="1" w:lastColumn="0" w:oddVBand="0" w:evenVBand="0" w:oddHBand="0" w:evenHBand="0" w:firstRowFirstColumn="0" w:firstRowLastColumn="0" w:lastRowFirstColumn="0" w:lastRowLastColumn="0"/>
-            <w:tcW w:w="1696" w:type="dxa"/>
+            <w:tcW w:w="1792" w:type="dxa"/>
           </w:tcPr>
           <w:p>
             <w:pPr>
@@ -1798,7 +1542,7 @@
         </w:tc>
         <w:tc>
           <w:tcPr>
-            <w:tcW w:w="3261" w:type="dxa"/>
+            <w:tcW w:w="3223" w:type="dxa"/>
           </w:tcPr>
           <w:p>
             <w:pPr>
@@ -1817,7 +1561,7 @@
         </w:tc>
         <w:tc>
           <w:tcPr>
-            <w:tcW w:w="1701" w:type="dxa"/>
+            <w:tcW w:w="1697" w:type="dxa"/>
           </w:tcPr>
           <w:p>
             <w:pPr>
@@ -1842,7 +1586,7 @@
         </w:tc>
         <w:tc>
           <w:tcPr>
-            <w:tcW w:w="2692" w:type="dxa"/>
+            <w:tcW w:w="2638" w:type="dxa"/>
           </w:tcPr>
           <w:p>
             <w:pPr>
@@ -1872,7 +1616,7 @@
         <w:tc>
           <w:tcPr>
             <w:cnfStyle w:val="001000000000" w:firstRow="0" w:lastRow="0" w:firstColumn="1" w:lastColumn="0" w:oddVBand="0" w:evenVBand="0" w:oddHBand="0" w:evenHBand="0" w:firstRowFirstColumn="0" w:firstRowLastColumn="0" w:lastRowFirstColumn="0" w:lastRowLastColumn="0"/>
-            <w:tcW w:w="1696" w:type="dxa"/>
+            <w:tcW w:w="1792" w:type="dxa"/>
           </w:tcPr>
           <w:p>
             <w:pPr>
@@ -1903,7 +1647,7 @@
         </w:tc>
         <w:tc>
           <w:tcPr>
-            <w:tcW w:w="3261" w:type="dxa"/>
+            <w:tcW w:w="3223" w:type="dxa"/>
           </w:tcPr>
           <w:p>
             <w:pPr>
@@ -1922,7 +1666,7 @@
         </w:tc>
         <w:tc>
           <w:tcPr>
-            <w:tcW w:w="1701" w:type="dxa"/>
+            <w:tcW w:w="1697" w:type="dxa"/>
           </w:tcPr>
           <w:p>
             <w:pPr>
@@ -1947,29 +1691,21 @@
         </w:tc>
         <w:tc>
           <w:tcPr>
-            <w:tcW w:w="2692" w:type="dxa"/>
-          </w:tcPr>
-          <w:p>
-            <w:pPr>
-              <w:cnfStyle w:val="000000000000" w:firstRow="0" w:lastRow="0" w:firstColumn="0" w:lastColumn="0" w:oddVBand="0" w:evenVBand="0" w:oddHBand="0" w:evenHBand="0" w:firstRowFirstColumn="0" w:firstRowLastColumn="0" w:lastRowFirstColumn="0" w:lastRowLastColumn="0"/>
-              <w:rPr>
-                <w:sz w:val="24"/>
-              </w:rPr>
-            </w:pPr>
-            <w:r>
-              <w:rPr>
-                <w:sz w:val="24"/>
-              </w:rPr>
-              <w:t xml:space="preserve">Daniel Di </w:t>
-            </w:r>
-            <w:proofErr w:type="spellStart"/>
-            <w:r>
-              <w:rPr>
-                <w:sz w:val="24"/>
-              </w:rPr>
-              <w:t>Corpo</w:t>
-            </w:r>
-            <w:proofErr w:type="spellEnd"/>
+            <w:tcW w:w="2638" w:type="dxa"/>
+          </w:tcPr>
+          <w:p>
+            <w:pPr>
+              <w:cnfStyle w:val="000000000000" w:firstRow="0" w:lastRow="0" w:firstColumn="0" w:lastColumn="0" w:oddVBand="0" w:evenVBand="0" w:oddHBand="0" w:evenHBand="0" w:firstRowFirstColumn="0" w:firstRowLastColumn="0" w:lastRowFirstColumn="0" w:lastRowLastColumn="0"/>
+              <w:rPr>
+                <w:sz w:val="24"/>
+              </w:rPr>
+            </w:pPr>
+            <w:r>
+              <w:rPr>
+                <w:sz w:val="24"/>
+              </w:rPr>
+              <w:t>Daniel Di Corpo</w:t>
+            </w:r>
           </w:p>
           <w:p>
             <w:pPr>
@@ -1988,7 +1724,7 @@
         <w:tc>
           <w:tcPr>
             <w:cnfStyle w:val="001000000000" w:firstRow="0" w:lastRow="0" w:firstColumn="1" w:lastColumn="0" w:oddVBand="0" w:evenVBand="0" w:oddHBand="0" w:evenHBand="0" w:firstRowFirstColumn="0" w:firstRowLastColumn="0" w:lastRowFirstColumn="0" w:lastRowLastColumn="0"/>
-            <w:tcW w:w="1696" w:type="dxa"/>
+            <w:tcW w:w="1792" w:type="dxa"/>
           </w:tcPr>
           <w:p>
             <w:pPr>
@@ -2020,7 +1756,7 @@
         </w:tc>
         <w:tc>
           <w:tcPr>
-            <w:tcW w:w="3261" w:type="dxa"/>
+            <w:tcW w:w="3223" w:type="dxa"/>
           </w:tcPr>
           <w:p>
             <w:pPr>
@@ -2039,7 +1775,7 @@
         </w:tc>
         <w:tc>
           <w:tcPr>
-            <w:tcW w:w="1701" w:type="dxa"/>
+            <w:tcW w:w="1697" w:type="dxa"/>
           </w:tcPr>
           <w:p>
             <w:pPr>
@@ -2064,7 +1800,7 @@
         </w:tc>
         <w:tc>
           <w:tcPr>
-            <w:tcW w:w="2692" w:type="dxa"/>
+            <w:tcW w:w="2638" w:type="dxa"/>
           </w:tcPr>
           <w:p>
             <w:pPr>
@@ -2078,17 +1814,8 @@
                 <w:sz w:val="24"/>
                 <w:lang w:val="fr-CA"/>
               </w:rPr>
-              <w:t xml:space="preserve">Dimitri </w:t>
-            </w:r>
-            <w:proofErr w:type="spellStart"/>
-            <w:r>
-              <w:rPr>
-                <w:sz w:val="24"/>
-                <w:lang w:val="fr-CA"/>
-              </w:rPr>
-              <w:t>Topaloglou</w:t>
-            </w:r>
-            <w:proofErr w:type="spellEnd"/>
+              <w:t>Dimitri Topaloglou</w:t>
+            </w:r>
           </w:p>
         </w:tc>
       </w:tr>
@@ -2096,7 +1823,7 @@
         <w:tc>
           <w:tcPr>
             <w:cnfStyle w:val="001000000000" w:firstRow="0" w:lastRow="0" w:firstColumn="1" w:lastColumn="0" w:oddVBand="0" w:evenVBand="0" w:oddHBand="0" w:evenHBand="0" w:firstRowFirstColumn="0" w:firstRowLastColumn="0" w:lastRowFirstColumn="0" w:lastRowLastColumn="0"/>
-            <w:tcW w:w="1696" w:type="dxa"/>
+            <w:tcW w:w="1792" w:type="dxa"/>
           </w:tcPr>
           <w:p>
             <w:pPr>
@@ -2127,7 +1854,7 @@
         </w:tc>
         <w:tc>
           <w:tcPr>
-            <w:tcW w:w="3261" w:type="dxa"/>
+            <w:tcW w:w="3223" w:type="dxa"/>
           </w:tcPr>
           <w:p>
             <w:pPr>
@@ -2146,7 +1873,7 @@
         </w:tc>
         <w:tc>
           <w:tcPr>
-            <w:tcW w:w="1701" w:type="dxa"/>
+            <w:tcW w:w="1697" w:type="dxa"/>
           </w:tcPr>
           <w:p>
             <w:pPr>
@@ -2185,7 +1912,7 @@
         </w:tc>
         <w:tc>
           <w:tcPr>
-            <w:tcW w:w="2692" w:type="dxa"/>
+            <w:tcW w:w="2638" w:type="dxa"/>
           </w:tcPr>
           <w:p>
             <w:pPr>
@@ -2210,7 +1937,7 @@
         <w:tc>
           <w:tcPr>
             <w:cnfStyle w:val="001000000000" w:firstRow="0" w:lastRow="0" w:firstColumn="1" w:lastColumn="0" w:oddVBand="0" w:evenVBand="0" w:oddHBand="0" w:evenHBand="0" w:firstRowFirstColumn="0" w:firstRowLastColumn="0" w:lastRowFirstColumn="0" w:lastRowLastColumn="0"/>
-            <w:tcW w:w="1696" w:type="dxa"/>
+            <w:tcW w:w="1792" w:type="dxa"/>
           </w:tcPr>
           <w:p>
             <w:pPr>
@@ -2241,7 +1968,7 @@
         </w:tc>
         <w:tc>
           <w:tcPr>
-            <w:tcW w:w="3261" w:type="dxa"/>
+            <w:tcW w:w="3223" w:type="dxa"/>
           </w:tcPr>
           <w:p>
             <w:pPr>
@@ -2260,7 +1987,7 @@
         </w:tc>
         <w:tc>
           <w:tcPr>
-            <w:tcW w:w="1701" w:type="dxa"/>
+            <w:tcW w:w="1697" w:type="dxa"/>
           </w:tcPr>
           <w:p>
             <w:pPr>
@@ -2285,29 +2012,21 @@
         </w:tc>
         <w:tc>
           <w:tcPr>
-            <w:tcW w:w="2692" w:type="dxa"/>
-          </w:tcPr>
-          <w:p>
-            <w:pPr>
-              <w:cnfStyle w:val="000000100000" w:firstRow="0" w:lastRow="0" w:firstColumn="0" w:lastColumn="0" w:oddVBand="0" w:evenVBand="0" w:oddHBand="1" w:evenHBand="0" w:firstRowFirstColumn="0" w:firstRowLastColumn="0" w:lastRowFirstColumn="0" w:lastRowLastColumn="0"/>
-              <w:rPr>
-                <w:sz w:val="24"/>
-              </w:rPr>
-            </w:pPr>
-            <w:r>
-              <w:rPr>
-                <w:sz w:val="24"/>
-              </w:rPr>
-              <w:t xml:space="preserve">Aline </w:t>
-            </w:r>
-            <w:proofErr w:type="spellStart"/>
-            <w:r>
-              <w:rPr>
-                <w:sz w:val="24"/>
-              </w:rPr>
-              <w:t>Koftikian</w:t>
-            </w:r>
-            <w:proofErr w:type="spellEnd"/>
+            <w:tcW w:w="2638" w:type="dxa"/>
+          </w:tcPr>
+          <w:p>
+            <w:pPr>
+              <w:cnfStyle w:val="000000100000" w:firstRow="0" w:lastRow="0" w:firstColumn="0" w:lastColumn="0" w:oddVBand="0" w:evenVBand="0" w:oddHBand="1" w:evenHBand="0" w:firstRowFirstColumn="0" w:firstRowLastColumn="0" w:lastRowFirstColumn="0" w:lastRowLastColumn="0"/>
+              <w:rPr>
+                <w:sz w:val="24"/>
+              </w:rPr>
+            </w:pPr>
+            <w:r>
+              <w:rPr>
+                <w:sz w:val="24"/>
+              </w:rPr>
+              <w:t>Aline Koftikian</w:t>
+            </w:r>
           </w:p>
         </w:tc>
       </w:tr>
@@ -2315,7 +2034,7 @@
         <w:tc>
           <w:tcPr>
             <w:cnfStyle w:val="001000000000" w:firstRow="0" w:lastRow="0" w:firstColumn="1" w:lastColumn="0" w:oddVBand="0" w:evenVBand="0" w:oddHBand="0" w:evenHBand="0" w:firstRowFirstColumn="0" w:firstRowLastColumn="0" w:lastRowFirstColumn="0" w:lastRowLastColumn="0"/>
-            <w:tcW w:w="1696" w:type="dxa"/>
+            <w:tcW w:w="1792" w:type="dxa"/>
           </w:tcPr>
           <w:p>
             <w:pPr>
@@ -2346,7 +2065,7 @@
         </w:tc>
         <w:tc>
           <w:tcPr>
-            <w:tcW w:w="3261" w:type="dxa"/>
+            <w:tcW w:w="3223" w:type="dxa"/>
           </w:tcPr>
           <w:p>
             <w:pPr>
@@ -2365,7 +2084,7 @@
         </w:tc>
         <w:tc>
           <w:tcPr>
-            <w:tcW w:w="1701" w:type="dxa"/>
+            <w:tcW w:w="1697" w:type="dxa"/>
           </w:tcPr>
           <w:p>
             <w:pPr>
@@ -2390,29 +2109,21 @@
         </w:tc>
         <w:tc>
           <w:tcPr>
-            <w:tcW w:w="2692" w:type="dxa"/>
-          </w:tcPr>
-          <w:p>
-            <w:pPr>
-              <w:cnfStyle w:val="000000000000" w:firstRow="0" w:lastRow="0" w:firstColumn="0" w:lastColumn="0" w:oddVBand="0" w:evenVBand="0" w:oddHBand="0" w:evenHBand="0" w:firstRowFirstColumn="0" w:firstRowLastColumn="0" w:lastRowFirstColumn="0" w:lastRowLastColumn="0"/>
-              <w:rPr>
-                <w:sz w:val="24"/>
-              </w:rPr>
-            </w:pPr>
-            <w:r>
-              <w:rPr>
-                <w:sz w:val="24"/>
-              </w:rPr>
-              <w:t xml:space="preserve">Daniel Di </w:t>
-            </w:r>
-            <w:proofErr w:type="spellStart"/>
-            <w:r>
-              <w:rPr>
-                <w:sz w:val="24"/>
-              </w:rPr>
-              <w:t>Corpo</w:t>
-            </w:r>
-            <w:proofErr w:type="spellEnd"/>
+            <w:tcW w:w="2638" w:type="dxa"/>
+          </w:tcPr>
+          <w:p>
+            <w:pPr>
+              <w:cnfStyle w:val="000000000000" w:firstRow="0" w:lastRow="0" w:firstColumn="0" w:lastColumn="0" w:oddVBand="0" w:evenVBand="0" w:oddHBand="0" w:evenHBand="0" w:firstRowFirstColumn="0" w:firstRowLastColumn="0" w:lastRowFirstColumn="0" w:lastRowLastColumn="0"/>
+              <w:rPr>
+                <w:sz w:val="24"/>
+              </w:rPr>
+            </w:pPr>
+            <w:r>
+              <w:rPr>
+                <w:sz w:val="24"/>
+              </w:rPr>
+              <w:t>Daniel Di Corpo</w:t>
+            </w:r>
           </w:p>
           <w:p>
             <w:pPr>
@@ -2431,7 +2142,7 @@
         <w:tc>
           <w:tcPr>
             <w:cnfStyle w:val="001000000000" w:firstRow="0" w:lastRow="0" w:firstColumn="1" w:lastColumn="0" w:oddVBand="0" w:evenVBand="0" w:oddHBand="0" w:evenHBand="0" w:firstRowFirstColumn="0" w:firstRowLastColumn="0" w:lastRowFirstColumn="0" w:lastRowLastColumn="0"/>
-            <w:tcW w:w="1696" w:type="dxa"/>
+            <w:tcW w:w="1792" w:type="dxa"/>
           </w:tcPr>
           <w:p>
             <w:pPr>
@@ -2462,7 +2173,7 @@
         </w:tc>
         <w:tc>
           <w:tcPr>
-            <w:tcW w:w="3261" w:type="dxa"/>
+            <w:tcW w:w="3223" w:type="dxa"/>
           </w:tcPr>
           <w:p>
             <w:pPr>
@@ -2481,7 +2192,7 @@
         </w:tc>
         <w:tc>
           <w:tcPr>
-            <w:tcW w:w="1701" w:type="dxa"/>
+            <w:tcW w:w="1697" w:type="dxa"/>
           </w:tcPr>
           <w:p>
             <w:pPr>
@@ -2506,7 +2217,7 @@
         </w:tc>
         <w:tc>
           <w:tcPr>
-            <w:tcW w:w="2692" w:type="dxa"/>
+            <w:tcW w:w="2638" w:type="dxa"/>
           </w:tcPr>
           <w:p>
             <w:pPr>
@@ -2528,7 +2239,7 @@
         <w:tc>
           <w:tcPr>
             <w:cnfStyle w:val="001000000000" w:firstRow="0" w:lastRow="0" w:firstColumn="1" w:lastColumn="0" w:oddVBand="0" w:evenVBand="0" w:oddHBand="0" w:evenHBand="0" w:firstRowFirstColumn="0" w:firstRowLastColumn="0" w:lastRowFirstColumn="0" w:lastRowLastColumn="0"/>
-            <w:tcW w:w="1696" w:type="dxa"/>
+            <w:tcW w:w="1792" w:type="dxa"/>
           </w:tcPr>
           <w:p>
             <w:pPr>
@@ -2559,7 +2270,7 @@
         </w:tc>
         <w:tc>
           <w:tcPr>
-            <w:tcW w:w="3261" w:type="dxa"/>
+            <w:tcW w:w="3223" w:type="dxa"/>
           </w:tcPr>
           <w:p>
             <w:pPr>
@@ -2578,7 +2289,7 @@
         </w:tc>
         <w:tc>
           <w:tcPr>
-            <w:tcW w:w="1701" w:type="dxa"/>
+            <w:tcW w:w="1697" w:type="dxa"/>
           </w:tcPr>
           <w:p>
             <w:pPr>
@@ -2603,7 +2314,7 @@
         </w:tc>
         <w:tc>
           <w:tcPr>
-            <w:tcW w:w="2692" w:type="dxa"/>
+            <w:tcW w:w="2638" w:type="dxa"/>
           </w:tcPr>
           <w:p>
             <w:pPr>
@@ -2628,7 +2339,7 @@
         <w:tc>
           <w:tcPr>
             <w:cnfStyle w:val="001000000000" w:firstRow="0" w:lastRow="0" w:firstColumn="1" w:lastColumn="0" w:oddVBand="0" w:evenVBand="0" w:oddHBand="0" w:evenHBand="0" w:firstRowFirstColumn="0" w:firstRowLastColumn="0" w:lastRowFirstColumn="0" w:lastRowLastColumn="0"/>
-            <w:tcW w:w="1696" w:type="dxa"/>
+            <w:tcW w:w="1792" w:type="dxa"/>
           </w:tcPr>
           <w:p>
             <w:pPr>
@@ -2659,7 +2370,7 @@
         </w:tc>
         <w:tc>
           <w:tcPr>
-            <w:tcW w:w="3261" w:type="dxa"/>
+            <w:tcW w:w="3223" w:type="dxa"/>
           </w:tcPr>
           <w:p>
             <w:pPr>
@@ -2678,7 +2389,7 @@
         </w:tc>
         <w:tc>
           <w:tcPr>
-            <w:tcW w:w="1701" w:type="dxa"/>
+            <w:tcW w:w="1697" w:type="dxa"/>
           </w:tcPr>
           <w:p>
             <w:pPr>
@@ -2703,7 +2414,7 @@
         </w:tc>
         <w:tc>
           <w:tcPr>
-            <w:tcW w:w="2692" w:type="dxa"/>
+            <w:tcW w:w="2638" w:type="dxa"/>
           </w:tcPr>
           <w:p>
             <w:pPr>
@@ -2717,17 +2428,8 @@
                 <w:sz w:val="24"/>
                 <w:lang w:val="fr-CA"/>
               </w:rPr>
-              <w:t xml:space="preserve">Dimitri </w:t>
-            </w:r>
-            <w:proofErr w:type="spellStart"/>
-            <w:r>
-              <w:rPr>
-                <w:sz w:val="24"/>
-                <w:lang w:val="fr-CA"/>
-              </w:rPr>
-              <w:t>Topaloglou</w:t>
-            </w:r>
-            <w:proofErr w:type="spellEnd"/>
+              <w:t>Dimitri Topaloglou</w:t>
+            </w:r>
           </w:p>
         </w:tc>
       </w:tr>
@@ -2735,7 +2437,7 @@
         <w:tc>
           <w:tcPr>
             <w:cnfStyle w:val="001000000000" w:firstRow="0" w:lastRow="0" w:firstColumn="1" w:lastColumn="0" w:oddVBand="0" w:evenVBand="0" w:oddHBand="0" w:evenHBand="0" w:firstRowFirstColumn="0" w:firstRowLastColumn="0" w:lastRowFirstColumn="0" w:lastRowLastColumn="0"/>
-            <w:tcW w:w="1696" w:type="dxa"/>
+            <w:tcW w:w="1792" w:type="dxa"/>
           </w:tcPr>
           <w:p>
             <w:pPr>
@@ -2766,7 +2468,7 @@
         </w:tc>
         <w:tc>
           <w:tcPr>
-            <w:tcW w:w="3261" w:type="dxa"/>
+            <w:tcW w:w="3223" w:type="dxa"/>
           </w:tcPr>
           <w:p>
             <w:pPr>
@@ -2791,7 +2493,7 @@
         </w:tc>
         <w:tc>
           <w:tcPr>
-            <w:tcW w:w="1701" w:type="dxa"/>
+            <w:tcW w:w="1697" w:type="dxa"/>
           </w:tcPr>
           <w:p>
             <w:pPr>
@@ -2816,7 +2518,7 @@
         </w:tc>
         <w:tc>
           <w:tcPr>
-            <w:tcW w:w="2692" w:type="dxa"/>
+            <w:tcW w:w="2638" w:type="dxa"/>
           </w:tcPr>
           <w:p>
             <w:pPr>
@@ -2835,7 +2537,7 @@
         <w:tc>
           <w:tcPr>
             <w:cnfStyle w:val="001000000000" w:firstRow="0" w:lastRow="0" w:firstColumn="1" w:lastColumn="0" w:oddVBand="0" w:evenVBand="0" w:oddHBand="0" w:evenHBand="0" w:firstRowFirstColumn="0" w:firstRowLastColumn="0" w:lastRowFirstColumn="0" w:lastRowLastColumn="0"/>
-            <w:tcW w:w="1696" w:type="dxa"/>
+            <w:tcW w:w="1792" w:type="dxa"/>
           </w:tcPr>
           <w:p>
             <w:pPr>
@@ -2867,7 +2569,7 @@
         </w:tc>
         <w:tc>
           <w:tcPr>
-            <w:tcW w:w="3261" w:type="dxa"/>
+            <w:tcW w:w="3223" w:type="dxa"/>
           </w:tcPr>
           <w:p>
             <w:pPr>
@@ -2886,7 +2588,7 @@
         </w:tc>
         <w:tc>
           <w:tcPr>
-            <w:tcW w:w="1701" w:type="dxa"/>
+            <w:tcW w:w="1697" w:type="dxa"/>
           </w:tcPr>
           <w:p>
             <w:pPr>
@@ -2905,7 +2607,7 @@
         </w:tc>
         <w:tc>
           <w:tcPr>
-            <w:tcW w:w="2692" w:type="dxa"/>
+            <w:tcW w:w="2638" w:type="dxa"/>
           </w:tcPr>
           <w:p>
             <w:pPr>
@@ -2920,23 +2622,7 @@
                 <w:sz w:val="24"/>
                 <w:lang w:val="fr-CA"/>
               </w:rPr>
-              <w:t xml:space="preserve">Claudia </w:t>
-            </w:r>
-            <w:proofErr w:type="spellStart"/>
-            <w:r>
-              <w:rPr>
-                <w:sz w:val="24"/>
-                <w:lang w:val="fr-CA"/>
-              </w:rPr>
-              <w:t>Della</w:t>
-            </w:r>
-            <w:proofErr w:type="spellEnd"/>
-            <w:r>
-              <w:rPr>
-                <w:sz w:val="24"/>
-                <w:lang w:val="fr-CA"/>
-              </w:rPr>
-              <w:t xml:space="preserve"> Serra</w:t>
+              <w:t>Claudia Della Serra</w:t>
             </w:r>
           </w:p>
           <w:p>
@@ -2953,7 +2639,7 @@
         <w:tc>
           <w:tcPr>
             <w:cnfStyle w:val="001000000000" w:firstRow="0" w:lastRow="0" w:firstColumn="1" w:lastColumn="0" w:oddVBand="0" w:evenVBand="0" w:oddHBand="0" w:evenHBand="0" w:firstRowFirstColumn="0" w:firstRowLastColumn="0" w:lastRowFirstColumn="0" w:lastRowLastColumn="0"/>
-            <w:tcW w:w="1696" w:type="dxa"/>
+            <w:tcW w:w="1792" w:type="dxa"/>
           </w:tcPr>
           <w:p>
             <w:pPr>
@@ -2990,7 +2676,7 @@
         </w:tc>
         <w:tc>
           <w:tcPr>
-            <w:tcW w:w="3261" w:type="dxa"/>
+            <w:tcW w:w="3223" w:type="dxa"/>
           </w:tcPr>
           <w:p>
             <w:pPr>
@@ -3009,7 +2695,7 @@
         </w:tc>
         <w:tc>
           <w:tcPr>
-            <w:tcW w:w="1701" w:type="dxa"/>
+            <w:tcW w:w="1697" w:type="dxa"/>
           </w:tcPr>
           <w:p>
             <w:pPr>
@@ -3028,7 +2714,7 @@
         </w:tc>
         <w:tc>
           <w:tcPr>
-            <w:tcW w:w="2692" w:type="dxa"/>
+            <w:tcW w:w="2638" w:type="dxa"/>
           </w:tcPr>
           <w:p>
             <w:pPr>
@@ -3047,7 +2733,7 @@
         <w:tc>
           <w:tcPr>
             <w:cnfStyle w:val="001000000000" w:firstRow="0" w:lastRow="0" w:firstColumn="1" w:lastColumn="0" w:oddVBand="0" w:evenVBand="0" w:oddHBand="0" w:evenHBand="0" w:firstRowFirstColumn="0" w:firstRowLastColumn="0" w:lastRowFirstColumn="0" w:lastRowLastColumn="0"/>
-            <w:tcW w:w="1696" w:type="dxa"/>
+            <w:tcW w:w="1792" w:type="dxa"/>
           </w:tcPr>
           <w:p>
             <w:pPr>
@@ -3078,7 +2764,7 @@
         </w:tc>
         <w:tc>
           <w:tcPr>
-            <w:tcW w:w="3261" w:type="dxa"/>
+            <w:tcW w:w="3223" w:type="dxa"/>
           </w:tcPr>
           <w:p>
             <w:pPr>
@@ -3097,7 +2783,7 @@
         </w:tc>
         <w:tc>
           <w:tcPr>
-            <w:tcW w:w="1701" w:type="dxa"/>
+            <w:tcW w:w="1697" w:type="dxa"/>
           </w:tcPr>
           <w:p>
             <w:pPr>
@@ -3122,7 +2808,7 @@
         </w:tc>
         <w:tc>
           <w:tcPr>
-            <w:tcW w:w="2692" w:type="dxa"/>
+            <w:tcW w:w="2638" w:type="dxa"/>
           </w:tcPr>
           <w:p>
             <w:pPr>
@@ -3138,7 +2824,7 @@
         <w:tc>
           <w:tcPr>
             <w:cnfStyle w:val="001000000000" w:firstRow="0" w:lastRow="0" w:firstColumn="1" w:lastColumn="0" w:oddVBand="0" w:evenVBand="0" w:oddHBand="0" w:evenHBand="0" w:firstRowFirstColumn="0" w:firstRowLastColumn="0" w:lastRowFirstColumn="0" w:lastRowLastColumn="0"/>
-            <w:tcW w:w="1696" w:type="dxa"/>
+            <w:tcW w:w="1792" w:type="dxa"/>
           </w:tcPr>
           <w:p>
             <w:pPr>
@@ -3169,7 +2855,7 @@
         </w:tc>
         <w:tc>
           <w:tcPr>
-            <w:tcW w:w="3261" w:type="dxa"/>
+            <w:tcW w:w="3223" w:type="dxa"/>
           </w:tcPr>
           <w:p>
             <w:pPr>
@@ -3212,7 +2898,7 @@
         </w:tc>
         <w:tc>
           <w:tcPr>
-            <w:tcW w:w="1701" w:type="dxa"/>
+            <w:tcW w:w="1697" w:type="dxa"/>
           </w:tcPr>
           <w:p>
             <w:pPr>
@@ -3231,7 +2917,7 @@
         </w:tc>
         <w:tc>
           <w:tcPr>
-            <w:tcW w:w="2692" w:type="dxa"/>
+            <w:tcW w:w="2638" w:type="dxa"/>
           </w:tcPr>
           <w:p>
             <w:pPr>
@@ -3250,7 +2936,7 @@
         <w:tc>
           <w:tcPr>
             <w:cnfStyle w:val="001000000000" w:firstRow="0" w:lastRow="0" w:firstColumn="1" w:lastColumn="0" w:oddVBand="0" w:evenVBand="0" w:oddHBand="0" w:evenHBand="0" w:firstRowFirstColumn="0" w:firstRowLastColumn="0" w:lastRowFirstColumn="0" w:lastRowLastColumn="0"/>
-            <w:tcW w:w="1696" w:type="dxa"/>
+            <w:tcW w:w="1792" w:type="dxa"/>
           </w:tcPr>
           <w:p>
             <w:pPr>
@@ -3281,7 +2967,7 @@
         </w:tc>
         <w:tc>
           <w:tcPr>
-            <w:tcW w:w="3261" w:type="dxa"/>
+            <w:tcW w:w="3223" w:type="dxa"/>
           </w:tcPr>
           <w:p>
             <w:pPr>
@@ -3300,7 +2986,7 @@
         </w:tc>
         <w:tc>
           <w:tcPr>
-            <w:tcW w:w="1701" w:type="dxa"/>
+            <w:tcW w:w="1697" w:type="dxa"/>
           </w:tcPr>
           <w:p>
             <w:pPr>
@@ -3319,7 +3005,7 @@
         </w:tc>
         <w:tc>
           <w:tcPr>
-            <w:tcW w:w="2692" w:type="dxa"/>
+            <w:tcW w:w="2638" w:type="dxa"/>
           </w:tcPr>
           <w:p>
             <w:pPr>
@@ -3335,7 +3021,7 @@
         <w:tc>
           <w:tcPr>
             <w:cnfStyle w:val="001000000000" w:firstRow="0" w:lastRow="0" w:firstColumn="1" w:lastColumn="0" w:oddVBand="0" w:evenVBand="0" w:oddHBand="0" w:evenHBand="0" w:firstRowFirstColumn="0" w:firstRowLastColumn="0" w:lastRowFirstColumn="0" w:lastRowLastColumn="0"/>
-            <w:tcW w:w="1696" w:type="dxa"/>
+            <w:tcW w:w="1792" w:type="dxa"/>
           </w:tcPr>
           <w:p>
             <w:pPr>
@@ -3366,7 +3052,7 @@
         </w:tc>
         <w:tc>
           <w:tcPr>
-            <w:tcW w:w="3261" w:type="dxa"/>
+            <w:tcW w:w="3223" w:type="dxa"/>
           </w:tcPr>
           <w:p>
             <w:pPr>
@@ -3385,7 +3071,7 @@
         </w:tc>
         <w:tc>
           <w:tcPr>
-            <w:tcW w:w="1701" w:type="dxa"/>
+            <w:tcW w:w="1697" w:type="dxa"/>
           </w:tcPr>
           <w:p>
             <w:pPr>
@@ -3404,7 +3090,7 @@
         </w:tc>
         <w:tc>
           <w:tcPr>
-            <w:tcW w:w="2692" w:type="dxa"/>
+            <w:tcW w:w="2638" w:type="dxa"/>
           </w:tcPr>
           <w:p>
             <w:pPr>
@@ -3423,7 +3109,7 @@
         <w:tc>
           <w:tcPr>
             <w:cnfStyle w:val="001000000000" w:firstRow="0" w:lastRow="0" w:firstColumn="1" w:lastColumn="0" w:oddVBand="0" w:evenVBand="0" w:oddHBand="0" w:evenHBand="0" w:firstRowFirstColumn="0" w:firstRowLastColumn="0" w:lastRowFirstColumn="0" w:lastRowLastColumn="0"/>
-            <w:tcW w:w="1696" w:type="dxa"/>
+            <w:tcW w:w="1792" w:type="dxa"/>
           </w:tcPr>
           <w:p>
             <w:pPr>
@@ -3454,7 +3140,7 @@
         </w:tc>
         <w:tc>
           <w:tcPr>
-            <w:tcW w:w="3261" w:type="dxa"/>
+            <w:tcW w:w="3223" w:type="dxa"/>
           </w:tcPr>
           <w:p>
             <w:pPr>
@@ -3473,7 +3159,7 @@
         </w:tc>
         <w:tc>
           <w:tcPr>
-            <w:tcW w:w="1701" w:type="dxa"/>
+            <w:tcW w:w="1697" w:type="dxa"/>
           </w:tcPr>
           <w:p>
             <w:pPr>
@@ -3492,7 +3178,7 @@
         </w:tc>
         <w:tc>
           <w:tcPr>
-            <w:tcW w:w="2692" w:type="dxa"/>
+            <w:tcW w:w="2638" w:type="dxa"/>
           </w:tcPr>
           <w:p>
             <w:pPr>
@@ -3508,7 +3194,7 @@
         <w:tc>
           <w:tcPr>
             <w:cnfStyle w:val="001000000000" w:firstRow="0" w:lastRow="0" w:firstColumn="1" w:lastColumn="0" w:oddVBand="0" w:evenVBand="0" w:oddHBand="0" w:evenHBand="0" w:firstRowFirstColumn="0" w:firstRowLastColumn="0" w:lastRowFirstColumn="0" w:lastRowLastColumn="0"/>
-            <w:tcW w:w="1696" w:type="dxa"/>
+            <w:tcW w:w="1792" w:type="dxa"/>
           </w:tcPr>
           <w:p>
             <w:pPr>
@@ -3539,7 +3225,7 @@
         </w:tc>
         <w:tc>
           <w:tcPr>
-            <w:tcW w:w="3261" w:type="dxa"/>
+            <w:tcW w:w="3223" w:type="dxa"/>
           </w:tcPr>
           <w:p>
             <w:pPr>
@@ -3566,7 +3252,7 @@
         </w:tc>
         <w:tc>
           <w:tcPr>
-            <w:tcW w:w="1701" w:type="dxa"/>
+            <w:tcW w:w="1697" w:type="dxa"/>
           </w:tcPr>
           <w:p>
             <w:pPr>
@@ -3585,7 +3271,7 @@
         </w:tc>
         <w:tc>
           <w:tcPr>
-            <w:tcW w:w="2692" w:type="dxa"/>
+            <w:tcW w:w="2638" w:type="dxa"/>
           </w:tcPr>
           <w:p>
             <w:pPr>
@@ -3604,7 +3290,7 @@
         <w:tc>
           <w:tcPr>
             <w:cnfStyle w:val="001000000000" w:firstRow="0" w:lastRow="0" w:firstColumn="1" w:lastColumn="0" w:oddVBand="0" w:evenVBand="0" w:oddHBand="0" w:evenHBand="0" w:firstRowFirstColumn="0" w:firstRowLastColumn="0" w:lastRowFirstColumn="0" w:lastRowLastColumn="0"/>
-            <w:tcW w:w="1696" w:type="dxa"/>
+            <w:tcW w:w="1792" w:type="dxa"/>
           </w:tcPr>
           <w:p>
             <w:pPr>
@@ -3636,7 +3322,7 @@
         </w:tc>
         <w:tc>
           <w:tcPr>
-            <w:tcW w:w="3261" w:type="dxa"/>
+            <w:tcW w:w="3223" w:type="dxa"/>
           </w:tcPr>
           <w:p>
             <w:pPr>
@@ -3655,7 +3341,7 @@
         </w:tc>
         <w:tc>
           <w:tcPr>
-            <w:tcW w:w="1701" w:type="dxa"/>
+            <w:tcW w:w="1697" w:type="dxa"/>
           </w:tcPr>
           <w:p>
             <w:pPr>
@@ -3674,7 +3360,7 @@
         </w:tc>
         <w:tc>
           <w:tcPr>
-            <w:tcW w:w="2692" w:type="dxa"/>
+            <w:tcW w:w="2638" w:type="dxa"/>
           </w:tcPr>
           <w:p>
             <w:pPr>
@@ -3690,7 +3376,7 @@
         <w:tc>
           <w:tcPr>
             <w:cnfStyle w:val="001000000000" w:firstRow="0" w:lastRow="0" w:firstColumn="1" w:lastColumn="0" w:oddVBand="0" w:evenVBand="0" w:oddHBand="0" w:evenHBand="0" w:firstRowFirstColumn="0" w:firstRowLastColumn="0" w:lastRowFirstColumn="0" w:lastRowLastColumn="0"/>
-            <w:tcW w:w="1696" w:type="dxa"/>
+            <w:tcW w:w="1792" w:type="dxa"/>
           </w:tcPr>
           <w:p>
             <w:pPr>
@@ -3721,38 +3407,26 @@
         </w:tc>
         <w:tc>
           <w:tcPr>
-            <w:tcW w:w="3261" w:type="dxa"/>
-          </w:tcPr>
-          <w:p>
-            <w:pPr>
-              <w:cnfStyle w:val="000000000000" w:firstRow="0" w:lastRow="0" w:firstColumn="0" w:lastColumn="0" w:oddVBand="0" w:evenVBand="0" w:oddHBand="0" w:evenHBand="0" w:firstRowFirstColumn="0" w:firstRowLastColumn="0" w:lastRowFirstColumn="0" w:lastRowLastColumn="0"/>
-              <w:rPr>
-                <w:sz w:val="24"/>
-              </w:rPr>
-            </w:pPr>
-            <w:r>
-              <w:rPr>
-                <w:sz w:val="24"/>
-              </w:rPr>
-              <w:t xml:space="preserve">Assemble all parts of deliverable </w:t>
-            </w:r>
-            <w:r>
-              <w:rPr>
-                <w:sz w:val="24"/>
-              </w:rPr>
-              <w:t>2</w:t>
-            </w:r>
-            <w:r>
-              <w:rPr>
-                <w:sz w:val="24"/>
-              </w:rPr>
-              <w:t>. Ensure the document is professional looking and well-organized.</w:t>
-            </w:r>
-          </w:p>
-        </w:tc>
-        <w:tc>
-          <w:tcPr>
-            <w:tcW w:w="1701" w:type="dxa"/>
+            <w:tcW w:w="3223" w:type="dxa"/>
+          </w:tcPr>
+          <w:p>
+            <w:pPr>
+              <w:cnfStyle w:val="000000000000" w:firstRow="0" w:lastRow="0" w:firstColumn="0" w:lastColumn="0" w:oddVBand="0" w:evenVBand="0" w:oddHBand="0" w:evenHBand="0" w:firstRowFirstColumn="0" w:firstRowLastColumn="0" w:lastRowFirstColumn="0" w:lastRowLastColumn="0"/>
+              <w:rPr>
+                <w:sz w:val="24"/>
+              </w:rPr>
+            </w:pPr>
+            <w:r>
+              <w:rPr>
+                <w:sz w:val="24"/>
+              </w:rPr>
+              <w:t>Assemble all parts of deliverable 2. Ensure the document is professional looking and well-organized.</w:t>
+            </w:r>
+          </w:p>
+        </w:tc>
+        <w:tc>
+          <w:tcPr>
+            <w:tcW w:w="1697" w:type="dxa"/>
           </w:tcPr>
           <w:p>
             <w:pPr>
@@ -3771,7 +3445,7 @@
         </w:tc>
         <w:tc>
           <w:tcPr>
-            <w:tcW w:w="2692" w:type="dxa"/>
+            <w:tcW w:w="2638" w:type="dxa"/>
           </w:tcPr>
           <w:p>
             <w:pPr>
@@ -3790,7 +3464,7 @@
         <w:tc>
           <w:tcPr>
             <w:cnfStyle w:val="001000000000" w:firstRow="0" w:lastRow="0" w:firstColumn="1" w:lastColumn="0" w:oddVBand="0" w:evenVBand="0" w:oddHBand="0" w:evenHBand="0" w:firstRowFirstColumn="0" w:firstRowLastColumn="0" w:lastRowFirstColumn="0" w:lastRowLastColumn="0"/>
-            <w:tcW w:w="1696" w:type="dxa"/>
+            <w:tcW w:w="1792" w:type="dxa"/>
           </w:tcPr>
           <w:p>
             <w:pPr>
@@ -3821,7 +3495,7 @@
         </w:tc>
         <w:tc>
           <w:tcPr>
-            <w:tcW w:w="3261" w:type="dxa"/>
+            <w:tcW w:w="3223" w:type="dxa"/>
           </w:tcPr>
           <w:p>
             <w:pPr>
@@ -3840,7 +3514,7 @@
         </w:tc>
         <w:tc>
           <w:tcPr>
-            <w:tcW w:w="1701" w:type="dxa"/>
+            <w:tcW w:w="1697" w:type="dxa"/>
           </w:tcPr>
           <w:p>
             <w:pPr>
@@ -3859,7 +3533,7 @@
         </w:tc>
         <w:tc>
           <w:tcPr>
-            <w:tcW w:w="2692" w:type="dxa"/>
+            <w:tcW w:w="2638" w:type="dxa"/>
           </w:tcPr>
           <w:p>
             <w:pPr>
@@ -3875,7 +3549,7 @@
         <w:tc>
           <w:tcPr>
             <w:cnfStyle w:val="001000000000" w:firstRow="0" w:lastRow="0" w:firstColumn="1" w:lastColumn="0" w:oddVBand="0" w:evenVBand="0" w:oddHBand="0" w:evenHBand="0" w:firstRowFirstColumn="0" w:firstRowLastColumn="0" w:lastRowFirstColumn="0" w:lastRowLastColumn="0"/>
-            <w:tcW w:w="1696" w:type="dxa"/>
+            <w:tcW w:w="1792" w:type="dxa"/>
           </w:tcPr>
           <w:p>
             <w:pPr>
@@ -3906,7 +3580,7 @@
         </w:tc>
         <w:tc>
           <w:tcPr>
-            <w:tcW w:w="3261" w:type="dxa"/>
+            <w:tcW w:w="3223" w:type="dxa"/>
           </w:tcPr>
           <w:p>
             <w:pPr>
@@ -3937,7 +3611,7 @@
         </w:tc>
         <w:tc>
           <w:tcPr>
-            <w:tcW w:w="1701" w:type="dxa"/>
+            <w:tcW w:w="1697" w:type="dxa"/>
           </w:tcPr>
           <w:p>
             <w:pPr>
@@ -3970,7 +3644,7 @@
         </w:tc>
         <w:tc>
           <w:tcPr>
-            <w:tcW w:w="2692" w:type="dxa"/>
+            <w:tcW w:w="2638" w:type="dxa"/>
           </w:tcPr>
           <w:p>
             <w:pPr>
@@ -3989,7 +3663,7 @@
         <w:tc>
           <w:tcPr>
             <w:cnfStyle w:val="001000000000" w:firstRow="0" w:lastRow="0" w:firstColumn="1" w:lastColumn="0" w:oddVBand="0" w:evenVBand="0" w:oddHBand="0" w:evenHBand="0" w:firstRowFirstColumn="0" w:firstRowLastColumn="0" w:lastRowFirstColumn="0" w:lastRowLastColumn="0"/>
-            <w:tcW w:w="1696" w:type="dxa"/>
+            <w:tcW w:w="1792" w:type="dxa"/>
           </w:tcPr>
           <w:p>
             <w:pPr>
@@ -4020,7 +3694,7 @@
         </w:tc>
         <w:tc>
           <w:tcPr>
-            <w:tcW w:w="3261" w:type="dxa"/>
+            <w:tcW w:w="3223" w:type="dxa"/>
           </w:tcPr>
           <w:p>
             <w:pPr>
@@ -4039,7 +3713,7 @@
         </w:tc>
         <w:tc>
           <w:tcPr>
-            <w:tcW w:w="1701" w:type="dxa"/>
+            <w:tcW w:w="1697" w:type="dxa"/>
           </w:tcPr>
           <w:p>
             <w:pPr>
@@ -4058,7 +3732,7 @@
         </w:tc>
         <w:tc>
           <w:tcPr>
-            <w:tcW w:w="2692" w:type="dxa"/>
+            <w:tcW w:w="2638" w:type="dxa"/>
           </w:tcPr>
           <w:p>
             <w:pPr>
@@ -4074,7 +3748,7 @@
         <w:tc>
           <w:tcPr>
             <w:cnfStyle w:val="001000000000" w:firstRow="0" w:lastRow="0" w:firstColumn="1" w:lastColumn="0" w:oddVBand="0" w:evenVBand="0" w:oddHBand="0" w:evenHBand="0" w:firstRowFirstColumn="0" w:firstRowLastColumn="0" w:lastRowFirstColumn="0" w:lastRowLastColumn="0"/>
-            <w:tcW w:w="1696" w:type="dxa"/>
+            <w:tcW w:w="1792" w:type="dxa"/>
           </w:tcPr>
           <w:p>
             <w:pPr>
@@ -4105,7 +3779,7 @@
         </w:tc>
         <w:tc>
           <w:tcPr>
-            <w:tcW w:w="3261" w:type="dxa"/>
+            <w:tcW w:w="3223" w:type="dxa"/>
           </w:tcPr>
           <w:p>
             <w:pPr>
@@ -4142,7 +3816,7 @@
         </w:tc>
         <w:tc>
           <w:tcPr>
-            <w:tcW w:w="1701" w:type="dxa"/>
+            <w:tcW w:w="1697" w:type="dxa"/>
           </w:tcPr>
           <w:p>
             <w:pPr>
@@ -4161,7 +3835,7 @@
         </w:tc>
         <w:tc>
           <w:tcPr>
-            <w:tcW w:w="2692" w:type="dxa"/>
+            <w:tcW w:w="2638" w:type="dxa"/>
           </w:tcPr>
           <w:p>
             <w:pPr>
@@ -4180,7 +3854,7 @@
         <w:tc>
           <w:tcPr>
             <w:cnfStyle w:val="001000000000" w:firstRow="0" w:lastRow="0" w:firstColumn="1" w:lastColumn="0" w:oddVBand="0" w:evenVBand="0" w:oddHBand="0" w:evenHBand="0" w:firstRowFirstColumn="0" w:firstRowLastColumn="0" w:lastRowFirstColumn="0" w:lastRowLastColumn="0"/>
-            <w:tcW w:w="1696" w:type="dxa"/>
+            <w:tcW w:w="1792" w:type="dxa"/>
           </w:tcPr>
           <w:p>
             <w:pPr>
@@ -4211,7 +3885,7 @@
         </w:tc>
         <w:tc>
           <w:tcPr>
-            <w:tcW w:w="3261" w:type="dxa"/>
+            <w:tcW w:w="3223" w:type="dxa"/>
           </w:tcPr>
           <w:p>
             <w:pPr>
@@ -4230,7 +3904,7 @@
         </w:tc>
         <w:tc>
           <w:tcPr>
-            <w:tcW w:w="1701" w:type="dxa"/>
+            <w:tcW w:w="1697" w:type="dxa"/>
           </w:tcPr>
           <w:p>
             <w:pPr>
@@ -4249,7 +3923,7 @@
         </w:tc>
         <w:tc>
           <w:tcPr>
-            <w:tcW w:w="2692" w:type="dxa"/>
+            <w:tcW w:w="2638" w:type="dxa"/>
           </w:tcPr>
           <w:p>
             <w:pPr>
@@ -4265,7 +3939,7 @@
         <w:tc>
           <w:tcPr>
             <w:cnfStyle w:val="001000000000" w:firstRow="0" w:lastRow="0" w:firstColumn="1" w:lastColumn="0" w:oddVBand="0" w:evenVBand="0" w:oddHBand="0" w:evenHBand="0" w:firstRowFirstColumn="0" w:firstRowLastColumn="0" w:lastRowFirstColumn="0" w:lastRowLastColumn="0"/>
-            <w:tcW w:w="1696" w:type="dxa"/>
+            <w:tcW w:w="1792" w:type="dxa"/>
           </w:tcPr>
           <w:p>
             <w:pPr>
@@ -4296,7 +3970,7 @@
         </w:tc>
         <w:tc>
           <w:tcPr>
-            <w:tcW w:w="3261" w:type="dxa"/>
+            <w:tcW w:w="3223" w:type="dxa"/>
           </w:tcPr>
           <w:p>
             <w:pPr>
@@ -4321,7 +3995,7 @@
         </w:tc>
         <w:tc>
           <w:tcPr>
-            <w:tcW w:w="1701" w:type="dxa"/>
+            <w:tcW w:w="1697" w:type="dxa"/>
           </w:tcPr>
           <w:p>
             <w:pPr>
@@ -4354,7 +4028,7 @@
         </w:tc>
         <w:tc>
           <w:tcPr>
-            <w:tcW w:w="2692" w:type="dxa"/>
+            <w:tcW w:w="2638" w:type="dxa"/>
           </w:tcPr>
           <w:p>
             <w:pPr>
@@ -4373,7 +4047,7 @@
         <w:tc>
           <w:tcPr>
             <w:cnfStyle w:val="001000000000" w:firstRow="0" w:lastRow="0" w:firstColumn="1" w:lastColumn="0" w:oddVBand="0" w:evenVBand="0" w:oddHBand="0" w:evenHBand="0" w:firstRowFirstColumn="0" w:firstRowLastColumn="0" w:lastRowFirstColumn="0" w:lastRowLastColumn="0"/>
-            <w:tcW w:w="1696" w:type="dxa"/>
+            <w:tcW w:w="1792" w:type="dxa"/>
           </w:tcPr>
           <w:p>
             <w:pPr>
@@ -4404,7 +4078,7 @@
         </w:tc>
         <w:tc>
           <w:tcPr>
-            <w:tcW w:w="3261" w:type="dxa"/>
+            <w:tcW w:w="3223" w:type="dxa"/>
           </w:tcPr>
           <w:p>
             <w:pPr>
@@ -4423,7 +4097,7 @@
         </w:tc>
         <w:tc>
           <w:tcPr>
-            <w:tcW w:w="1701" w:type="dxa"/>
+            <w:tcW w:w="1697" w:type="dxa"/>
           </w:tcPr>
           <w:p>
             <w:pPr>
@@ -4448,7 +4122,7 @@
         </w:tc>
         <w:tc>
           <w:tcPr>
-            <w:tcW w:w="2692" w:type="dxa"/>
+            <w:tcW w:w="2638" w:type="dxa"/>
           </w:tcPr>
           <w:p>
             <w:pPr>
@@ -4464,7 +4138,7 @@
         <w:tc>
           <w:tcPr>
             <w:cnfStyle w:val="001000000000" w:firstRow="0" w:lastRow="0" w:firstColumn="1" w:lastColumn="0" w:oddVBand="0" w:evenVBand="0" w:oddHBand="0" w:evenHBand="0" w:firstRowFirstColumn="0" w:firstRowLastColumn="0" w:lastRowFirstColumn="0" w:lastRowLastColumn="0"/>
-            <w:tcW w:w="1696" w:type="dxa"/>
+            <w:tcW w:w="1792" w:type="dxa"/>
           </w:tcPr>
           <w:p>
             <w:pPr>
@@ -4496,7 +4170,7 @@
         </w:tc>
         <w:tc>
           <w:tcPr>
-            <w:tcW w:w="3261" w:type="dxa"/>
+            <w:tcW w:w="3223" w:type="dxa"/>
           </w:tcPr>
           <w:p>
             <w:pPr>
@@ -4545,7 +4219,7 @@
         </w:tc>
         <w:tc>
           <w:tcPr>
-            <w:tcW w:w="1701" w:type="dxa"/>
+            <w:tcW w:w="1697" w:type="dxa"/>
           </w:tcPr>
           <w:p>
             <w:pPr>
@@ -4564,7 +4238,7 @@
         </w:tc>
         <w:tc>
           <w:tcPr>
-            <w:tcW w:w="2692" w:type="dxa"/>
+            <w:tcW w:w="2638" w:type="dxa"/>
           </w:tcPr>
           <w:p>
             <w:pPr>
@@ -4583,7 +4257,7 @@
         <w:tc>
           <w:tcPr>
             <w:cnfStyle w:val="001000000000" w:firstRow="0" w:lastRow="0" w:firstColumn="1" w:lastColumn="0" w:oddVBand="0" w:evenVBand="0" w:oddHBand="0" w:evenHBand="0" w:firstRowFirstColumn="0" w:firstRowLastColumn="0" w:lastRowFirstColumn="0" w:lastRowLastColumn="0"/>
-            <w:tcW w:w="1696" w:type="dxa"/>
+            <w:tcW w:w="1792" w:type="dxa"/>
           </w:tcPr>
           <w:p>
             <w:pPr>
@@ -4614,7 +4288,7 @@
         </w:tc>
         <w:tc>
           <w:tcPr>
-            <w:tcW w:w="3261" w:type="dxa"/>
+            <w:tcW w:w="3223" w:type="dxa"/>
           </w:tcPr>
           <w:p>
             <w:pPr>
@@ -4633,7 +4307,7 @@
         </w:tc>
         <w:tc>
           <w:tcPr>
-            <w:tcW w:w="1701" w:type="dxa"/>
+            <w:tcW w:w="1697" w:type="dxa"/>
           </w:tcPr>
           <w:p>
             <w:pPr>
@@ -4652,7 +4326,7 @@
         </w:tc>
         <w:tc>
           <w:tcPr>
-            <w:tcW w:w="2692" w:type="dxa"/>
+            <w:tcW w:w="2638" w:type="dxa"/>
           </w:tcPr>
           <w:p>
             <w:pPr>
@@ -4668,7 +4342,7 @@
         <w:tc>
           <w:tcPr>
             <w:cnfStyle w:val="001000000000" w:firstRow="0" w:lastRow="0" w:firstColumn="1" w:lastColumn="0" w:oddVBand="0" w:evenVBand="0" w:oddHBand="0" w:evenHBand="0" w:firstRowFirstColumn="0" w:firstRowLastColumn="0" w:lastRowFirstColumn="0" w:lastRowLastColumn="0"/>
-            <w:tcW w:w="1696" w:type="dxa"/>
+            <w:tcW w:w="1792" w:type="dxa"/>
           </w:tcPr>
           <w:p>
             <w:pPr>
@@ -4699,7 +4373,7 @@
         </w:tc>
         <w:tc>
           <w:tcPr>
-            <w:tcW w:w="3261" w:type="dxa"/>
+            <w:tcW w:w="3223" w:type="dxa"/>
           </w:tcPr>
           <w:p>
             <w:pPr>
@@ -4718,7 +4392,7 @@
         </w:tc>
         <w:tc>
           <w:tcPr>
-            <w:tcW w:w="1701" w:type="dxa"/>
+            <w:tcW w:w="1697" w:type="dxa"/>
           </w:tcPr>
           <w:p>
             <w:pPr>
@@ -4737,7 +4411,7 @@
         </w:tc>
         <w:tc>
           <w:tcPr>
-            <w:tcW w:w="2692" w:type="dxa"/>
+            <w:tcW w:w="2638" w:type="dxa"/>
           </w:tcPr>
           <w:p>
             <w:pPr>
@@ -4756,7 +4430,7 @@
         <w:tc>
           <w:tcPr>
             <w:cnfStyle w:val="001000000000" w:firstRow="0" w:lastRow="0" w:firstColumn="1" w:lastColumn="0" w:oddVBand="0" w:evenVBand="0" w:oddHBand="0" w:evenHBand="0" w:firstRowFirstColumn="0" w:firstRowLastColumn="0" w:lastRowFirstColumn="0" w:lastRowLastColumn="0"/>
-            <w:tcW w:w="1696" w:type="dxa"/>
+            <w:tcW w:w="1792" w:type="dxa"/>
           </w:tcPr>
           <w:p>
             <w:pPr>
@@ -4787,7 +4461,7 @@
         </w:tc>
         <w:tc>
           <w:tcPr>
-            <w:tcW w:w="3261" w:type="dxa"/>
+            <w:tcW w:w="3223" w:type="dxa"/>
           </w:tcPr>
           <w:p>
             <w:pPr>
@@ -4806,7 +4480,7 @@
         </w:tc>
         <w:tc>
           <w:tcPr>
-            <w:tcW w:w="1701" w:type="dxa"/>
+            <w:tcW w:w="1697" w:type="dxa"/>
           </w:tcPr>
           <w:p>
             <w:pPr>
@@ -4825,7 +4499,7 @@
         </w:tc>
         <w:tc>
           <w:tcPr>
-            <w:tcW w:w="2692" w:type="dxa"/>
+            <w:tcW w:w="2638" w:type="dxa"/>
           </w:tcPr>
           <w:p>
             <w:pPr>
@@ -4841,51 +4515,170 @@
         <w:tc>
           <w:tcPr>
             <w:cnfStyle w:val="001000000000" w:firstRow="0" w:lastRow="0" w:firstColumn="1" w:lastColumn="0" w:oddVBand="0" w:evenVBand="0" w:oddHBand="0" w:evenHBand="0" w:firstRowFirstColumn="0" w:firstRowLastColumn="0" w:lastRowFirstColumn="0" w:lastRowLastColumn="0"/>
-            <w:tcW w:w="1696" w:type="dxa"/>
-          </w:tcPr>
-          <w:p>
-            <w:pPr>
-              <w:rPr>
-                <w:sz w:val="24"/>
-              </w:rPr>
-            </w:pPr>
+            <w:tcW w:w="1792" w:type="dxa"/>
+          </w:tcPr>
+          <w:p>
+            <w:pPr>
+              <w:rPr>
+                <w:sz w:val="24"/>
+              </w:rPr>
+            </w:pPr>
+            <w:r>
+              <w:rPr>
+                <w:sz w:val="24"/>
+              </w:rPr>
+              <w:t>7.1.40</w:t>
+            </w:r>
+          </w:p>
+          <w:p>
+            <w:pPr>
+              <w:rPr>
+                <w:sz w:val="24"/>
+              </w:rPr>
+            </w:pPr>
+            <w:r>
+              <w:rPr>
+                <w:sz w:val="24"/>
+              </w:rPr>
+              <w:t>Correction of various part of the deliverables</w:t>
+            </w:r>
+          </w:p>
+        </w:tc>
+        <w:tc>
+          <w:tcPr>
+            <w:tcW w:w="3223" w:type="dxa"/>
+          </w:tcPr>
+          <w:p>
+            <w:pPr>
+              <w:cnfStyle w:val="000000000000" w:firstRow="0" w:lastRow="0" w:firstColumn="0" w:lastColumn="0" w:oddVBand="0" w:evenVBand="0" w:oddHBand="0" w:evenHBand="0" w:firstRowFirstColumn="0" w:firstRowLastColumn="0" w:lastRowFirstColumn="0" w:lastRowLastColumn="0"/>
+              <w:rPr>
+                <w:sz w:val="24"/>
+              </w:rPr>
+            </w:pPr>
+            <w:r>
+              <w:rPr>
+                <w:sz w:val="24"/>
+              </w:rPr>
+              <w:t>Make all necessary changes in the deliverables for the final report.</w:t>
+            </w:r>
+          </w:p>
+        </w:tc>
+        <w:tc>
+          <w:tcPr>
+            <w:tcW w:w="1697" w:type="dxa"/>
+          </w:tcPr>
+          <w:p>
+            <w:pPr>
+              <w:cnfStyle w:val="000000000000" w:firstRow="0" w:lastRow="0" w:firstColumn="0" w:lastColumn="0" w:oddVBand="0" w:evenVBand="0" w:oddHBand="0" w:evenHBand="0" w:firstRowFirstColumn="0" w:firstRowLastColumn="0" w:lastRowFirstColumn="0" w:lastRowLastColumn="0"/>
+              <w:rPr>
+                <w:sz w:val="24"/>
+              </w:rPr>
+            </w:pPr>
+            <w:r>
+              <w:rPr>
+                <w:sz w:val="24"/>
+              </w:rPr>
+              <w:t>Corrected deliverables</w:t>
+            </w:r>
+          </w:p>
+        </w:tc>
+        <w:tc>
+          <w:tcPr>
+            <w:tcW w:w="2638" w:type="dxa"/>
+          </w:tcPr>
+          <w:p>
+            <w:pPr>
+              <w:cnfStyle w:val="000000000000" w:firstRow="0" w:lastRow="0" w:firstColumn="0" w:lastColumn="0" w:oddVBand="0" w:evenVBand="0" w:oddHBand="0" w:evenHBand="0" w:firstRowFirstColumn="0" w:firstRowLastColumn="0" w:lastRowFirstColumn="0" w:lastRowLastColumn="0"/>
+              <w:rPr>
+                <w:sz w:val="24"/>
+              </w:rPr>
+            </w:pPr>
+          </w:p>
+        </w:tc>
+      </w:tr>
+      <w:tr>
+        <w:trPr>
+          <w:cnfStyle w:val="000000100000" w:firstRow="0" w:lastRow="0" w:firstColumn="0" w:lastColumn="0" w:oddVBand="0" w:evenVBand="0" w:oddHBand="1" w:evenHBand="0" w:firstRowFirstColumn="0" w:firstRowLastColumn="0" w:lastRowFirstColumn="0" w:lastRowLastColumn="0"/>
+        </w:trPr>
+        <w:tc>
+          <w:tcPr>
+            <w:cnfStyle w:val="001000000000" w:firstRow="0" w:lastRow="0" w:firstColumn="1" w:lastColumn="0" w:oddVBand="0" w:evenVBand="0" w:oddHBand="0" w:evenHBand="0" w:firstRowFirstColumn="0" w:firstRowLastColumn="0" w:lastRowFirstColumn="0" w:lastRowLastColumn="0"/>
+            <w:tcW w:w="1792" w:type="dxa"/>
+          </w:tcPr>
+          <w:p>
+            <w:pPr>
+              <w:rPr>
+                <w:sz w:val="24"/>
+              </w:rPr>
+            </w:pPr>
+            <w:r>
+              <w:rPr>
+                <w:sz w:val="24"/>
+              </w:rPr>
+              <w:t>7.1.41</w:t>
+            </w:r>
+          </w:p>
+          <w:p>
+            <w:pPr>
+              <w:rPr>
+                <w:sz w:val="24"/>
+              </w:rPr>
+            </w:pPr>
+            <w:r>
+              <w:rPr>
+                <w:sz w:val="24"/>
+              </w:rPr>
+              <w:t>Assemble all deliverables</w:t>
+            </w:r>
+          </w:p>
+        </w:tc>
+        <w:tc>
+          <w:tcPr>
+            <w:tcW w:w="3223" w:type="dxa"/>
+          </w:tcPr>
+          <w:p>
+            <w:pPr>
+              <w:cnfStyle w:val="000000100000" w:firstRow="0" w:lastRow="0" w:firstColumn="0" w:lastColumn="0" w:oddVBand="0" w:evenVBand="0" w:oddHBand="1" w:evenHBand="0" w:firstRowFirstColumn="0" w:firstRowLastColumn="0" w:lastRowFirstColumn="0" w:lastRowLastColumn="0"/>
+              <w:rPr>
+                <w:sz w:val="24"/>
+              </w:rPr>
+            </w:pPr>
+            <w:r>
+              <w:rPr>
+                <w:sz w:val="24"/>
+              </w:rPr>
+              <w:t>Put all corrected/updated deliverables together for the final report. Ensure professionalism of the document.</w:t>
+            </w:r>
+          </w:p>
+        </w:tc>
+        <w:tc>
+          <w:tcPr>
+            <w:tcW w:w="1697" w:type="dxa"/>
+          </w:tcPr>
+          <w:p>
+            <w:pPr>
+              <w:cnfStyle w:val="000000100000" w:firstRow="0" w:lastRow="0" w:firstColumn="0" w:lastColumn="0" w:oddVBand="0" w:evenVBand="0" w:oddHBand="1" w:evenHBand="0" w:firstRowFirstColumn="0" w:firstRowLastColumn="0" w:lastRowFirstColumn="0" w:lastRowLastColumn="0"/>
+              <w:rPr>
+                <w:sz w:val="24"/>
+              </w:rPr>
+            </w:pPr>
+            <w:r>
+              <w:rPr>
+                <w:sz w:val="24"/>
+              </w:rPr>
+              <w:t>Final report</w:t>
+            </w:r>
             <w:bookmarkStart w:id="0" w:name="_GoBack"/>
             <w:bookmarkEnd w:id="0"/>
           </w:p>
         </w:tc>
         <w:tc>
           <w:tcPr>
-            <w:tcW w:w="3261" w:type="dxa"/>
-          </w:tcPr>
-          <w:p>
-            <w:pPr>
-              <w:cnfStyle w:val="000000000000" w:firstRow="0" w:lastRow="0" w:firstColumn="0" w:lastColumn="0" w:oddVBand="0" w:evenVBand="0" w:oddHBand="0" w:evenHBand="0" w:firstRowFirstColumn="0" w:firstRowLastColumn="0" w:lastRowFirstColumn="0" w:lastRowLastColumn="0"/>
-              <w:rPr>
-                <w:sz w:val="24"/>
-              </w:rPr>
-            </w:pPr>
-          </w:p>
-        </w:tc>
-        <w:tc>
-          <w:tcPr>
-            <w:tcW w:w="1701" w:type="dxa"/>
-          </w:tcPr>
-          <w:p>
-            <w:pPr>
-              <w:cnfStyle w:val="000000000000" w:firstRow="0" w:lastRow="0" w:firstColumn="0" w:lastColumn="0" w:oddVBand="0" w:evenVBand="0" w:oddHBand="0" w:evenHBand="0" w:firstRowFirstColumn="0" w:firstRowLastColumn="0" w:lastRowFirstColumn="0" w:lastRowLastColumn="0"/>
-              <w:rPr>
-                <w:sz w:val="24"/>
-              </w:rPr>
-            </w:pPr>
-          </w:p>
-        </w:tc>
-        <w:tc>
-          <w:tcPr>
-            <w:tcW w:w="2692" w:type="dxa"/>
-          </w:tcPr>
-          <w:p>
-            <w:pPr>
-              <w:cnfStyle w:val="000000000000" w:firstRow="0" w:lastRow="0" w:firstColumn="0" w:lastColumn="0" w:oddVBand="0" w:evenVBand="0" w:oddHBand="0" w:evenHBand="0" w:firstRowFirstColumn="0" w:firstRowLastColumn="0" w:lastRowFirstColumn="0" w:lastRowLastColumn="0"/>
+            <w:tcW w:w="2638" w:type="dxa"/>
+          </w:tcPr>
+          <w:p>
+            <w:pPr>
+              <w:cnfStyle w:val="000000100000" w:firstRow="0" w:lastRow="0" w:firstColumn="0" w:lastColumn="0" w:oddVBand="0" w:evenVBand="0" w:oddHBand="1" w:evenHBand="0" w:firstRowFirstColumn="0" w:firstRowLastColumn="0" w:lastRowFirstColumn="0" w:lastRowLastColumn="0"/>
               <w:rPr>
                 <w:sz w:val="24"/>
               </w:rPr>

</xml_diff>

<commit_message>
#18 Removed "Assigned Members" column
Removed the "Assigned Members" column from section 7.1. A separate table
containing the list of activities and the members associated with them
will be done for section 7.4 (activities assignments).
</commit_message>
<xml_diff>
--- a/Deliverable-1/Activities_7-1.docx
+++ b/Deliverable-1/Activities_7-1.docx
@@ -17,15 +17,7 @@
           <w:sz w:val="24"/>
           <w:szCs w:val="28"/>
         </w:rPr>
-        <w:t xml:space="preserve">7.1 Activities and </w:t>
-      </w:r>
-      <w:r>
-        <w:rPr>
-          <w:b/>
-          <w:sz w:val="24"/>
-          <w:szCs w:val="28"/>
-        </w:rPr>
-        <w:t>Tasks Assignment</w:t>
+        <w:t>7.1 Activities</w:t>
       </w:r>
     </w:p>
     <w:p>
@@ -46,9 +38,8 @@
       </w:tblPr>
       <w:tblGrid>
         <w:gridCol w:w="1792"/>
-        <w:gridCol w:w="3223"/>
-        <w:gridCol w:w="1697"/>
-        <w:gridCol w:w="2638"/>
+        <w:gridCol w:w="4157"/>
+        <w:gridCol w:w="3260"/>
       </w:tblGrid>
       <w:tr>
         <w:trPr>
@@ -84,7 +75,7 @@
         </w:tc>
         <w:tc>
           <w:tcPr>
-            <w:tcW w:w="3223" w:type="dxa"/>
+            <w:tcW w:w="4157" w:type="dxa"/>
           </w:tcPr>
           <w:p>
             <w:pPr>
@@ -104,7 +95,7 @@
         </w:tc>
         <w:tc>
           <w:tcPr>
-            <w:tcW w:w="1697" w:type="dxa"/>
+            <w:tcW w:w="3260" w:type="dxa"/>
           </w:tcPr>
           <w:p>
             <w:pPr>
@@ -119,26 +110,6 @@
                 <w:sz w:val="24"/>
               </w:rPr>
               <w:t>Artifact(s) produced</w:t>
-            </w:r>
-          </w:p>
-        </w:tc>
-        <w:tc>
-          <w:tcPr>
-            <w:tcW w:w="2638" w:type="dxa"/>
-          </w:tcPr>
-          <w:p>
-            <w:pPr>
-              <w:jc w:val="center"/>
-              <w:cnfStyle w:val="100000000000" w:firstRow="1" w:lastRow="0" w:firstColumn="0" w:lastColumn="0" w:oddVBand="0" w:evenVBand="0" w:oddHBand="0" w:evenHBand="0" w:firstRowFirstColumn="0" w:firstRowLastColumn="0" w:lastRowFirstColumn="0" w:lastRowLastColumn="0"/>
-              <w:rPr>
-                <w:sz w:val="24"/>
-              </w:rPr>
-            </w:pPr>
-            <w:r>
-              <w:rPr>
-                <w:sz w:val="24"/>
-              </w:rPr>
-              <w:t>Assigned member(s)</w:t>
             </w:r>
           </w:p>
         </w:tc>
@@ -181,7 +152,7 @@
         </w:tc>
         <w:tc>
           <w:tcPr>
-            <w:tcW w:w="3223" w:type="dxa"/>
+            <w:tcW w:w="4157" w:type="dxa"/>
           </w:tcPr>
           <w:p>
             <w:pPr>
@@ -194,43 +165,13 @@
               <w:rPr>
                 <w:sz w:val="24"/>
               </w:rPr>
-              <w:t xml:space="preserve">Forming a team allows the project to start. </w:t>
-            </w:r>
-            <w:r>
-              <w:rPr>
-                <w:sz w:val="24"/>
-              </w:rPr>
-              <w:t xml:space="preserve">Dividing the team into a coding and documentation sub-teams allows members to focus on particular tasks. </w:t>
-            </w:r>
-            <w:r>
-              <w:rPr>
-                <w:sz w:val="24"/>
-              </w:rPr>
-              <w:t xml:space="preserve">Such division requires the evaluation of </w:t>
-            </w:r>
-            <w:r>
-              <w:rPr>
-                <w:sz w:val="24"/>
-              </w:rPr>
-              <w:t>the strength</w:t>
-            </w:r>
-            <w:r>
-              <w:rPr>
-                <w:sz w:val="24"/>
-              </w:rPr>
-              <w:t>s and weaknesses of all members to determine their role</w:t>
-            </w:r>
-            <w:r>
-              <w:rPr>
-                <w:sz w:val="24"/>
-              </w:rPr>
-              <w:t>.</w:t>
-            </w:r>
-          </w:p>
-        </w:tc>
-        <w:tc>
-          <w:tcPr>
-            <w:tcW w:w="1697" w:type="dxa"/>
+              <w:t>Forming a team allows the project to start. Dividing the team into a coding and documentation sub-teams allows members to focus on particular tasks. Such division requires the evaluation of the strengths and weaknesses of all members to determine their role.</w:t>
+            </w:r>
+          </w:p>
+        </w:tc>
+        <w:tc>
+          <w:tcPr>
+            <w:tcW w:w="3260" w:type="dxa"/>
           </w:tcPr>
           <w:p>
             <w:pPr>
@@ -263,266 +204,6 @@
               </w:rPr>
               <w:t>esources</w:t>
             </w:r>
-          </w:p>
-        </w:tc>
-        <w:tc>
-          <w:tcPr>
-            <w:tcW w:w="2638" w:type="dxa"/>
-          </w:tcPr>
-          <w:p>
-            <w:pPr>
-              <w:cnfStyle w:val="000000100000" w:firstRow="0" w:lastRow="0" w:firstColumn="0" w:lastColumn="0" w:oddVBand="0" w:evenVBand="0" w:oddHBand="1" w:evenHBand="0" w:firstRowFirstColumn="0" w:firstRowLastColumn="0" w:lastRowFirstColumn="0" w:lastRowLastColumn="0"/>
-              <w:rPr>
-                <w:sz w:val="24"/>
-                <w:lang w:val="fr-CA"/>
-              </w:rPr>
-            </w:pPr>
-            <w:r>
-              <w:rPr>
-                <w:sz w:val="24"/>
-                <w:lang w:val="fr-CA"/>
-              </w:rPr>
-              <w:t xml:space="preserve">Claudia </w:t>
-            </w:r>
-            <w:proofErr w:type="spellStart"/>
-            <w:r>
-              <w:rPr>
-                <w:sz w:val="24"/>
-                <w:lang w:val="fr-CA"/>
-              </w:rPr>
-              <w:t>Della</w:t>
-            </w:r>
-            <w:proofErr w:type="spellEnd"/>
-            <w:r>
-              <w:rPr>
-                <w:sz w:val="24"/>
-                <w:lang w:val="fr-CA"/>
-              </w:rPr>
-              <w:t xml:space="preserve"> Serra</w:t>
-            </w:r>
-          </w:p>
-          <w:p>
-            <w:pPr>
-              <w:cnfStyle w:val="000000100000" w:firstRow="0" w:lastRow="0" w:firstColumn="0" w:lastColumn="0" w:oddVBand="0" w:evenVBand="0" w:oddHBand="1" w:evenHBand="0" w:firstRowFirstColumn="0" w:firstRowLastColumn="0" w:lastRowFirstColumn="0" w:lastRowLastColumn="0"/>
-              <w:rPr>
-                <w:sz w:val="24"/>
-                <w:lang w:val="fr-CA"/>
-              </w:rPr>
-            </w:pPr>
-            <w:r>
-              <w:rPr>
-                <w:sz w:val="24"/>
-                <w:lang w:val="fr-CA"/>
-              </w:rPr>
-              <w:t xml:space="preserve">Dimitri </w:t>
-            </w:r>
-            <w:proofErr w:type="spellStart"/>
-            <w:r>
-              <w:rPr>
-                <w:sz w:val="24"/>
-                <w:lang w:val="fr-CA"/>
-              </w:rPr>
-              <w:t>Topaloglou</w:t>
-            </w:r>
-            <w:proofErr w:type="spellEnd"/>
-          </w:p>
-          <w:p>
-            <w:pPr>
-              <w:cnfStyle w:val="000000100000" w:firstRow="0" w:lastRow="0" w:firstColumn="0" w:lastColumn="0" w:oddVBand="0" w:evenVBand="0" w:oddHBand="1" w:evenHBand="0" w:firstRowFirstColumn="0" w:firstRowLastColumn="0" w:lastRowFirstColumn="0" w:lastRowLastColumn="0"/>
-              <w:rPr>
-                <w:sz w:val="24"/>
-                <w:lang w:val="fr-CA"/>
-              </w:rPr>
-            </w:pPr>
-            <w:r>
-              <w:rPr>
-                <w:sz w:val="24"/>
-                <w:lang w:val="fr-CA"/>
-              </w:rPr>
-              <w:t>Philip Lim</w:t>
-            </w:r>
-          </w:p>
-          <w:p>
-            <w:pPr>
-              <w:cnfStyle w:val="000000100000" w:firstRow="0" w:lastRow="0" w:firstColumn="0" w:lastColumn="0" w:oddVBand="0" w:evenVBand="0" w:oddHBand="1" w:evenHBand="0" w:firstRowFirstColumn="0" w:firstRowLastColumn="0" w:lastRowFirstColumn="0" w:lastRowLastColumn="0"/>
-              <w:rPr>
-                <w:sz w:val="24"/>
-              </w:rPr>
-            </w:pPr>
-            <w:r>
-              <w:rPr>
-                <w:sz w:val="24"/>
-              </w:rPr>
-              <w:t>Ryan Lee</w:t>
-            </w:r>
-          </w:p>
-          <w:p>
-            <w:pPr>
-              <w:cnfStyle w:val="000000100000" w:firstRow="0" w:lastRow="0" w:firstColumn="0" w:lastColumn="0" w:oddVBand="0" w:evenVBand="0" w:oddHBand="1" w:evenHBand="0" w:firstRowFirstColumn="0" w:firstRowLastColumn="0" w:lastRowFirstColumn="0" w:lastRowLastColumn="0"/>
-              <w:rPr>
-                <w:sz w:val="24"/>
-              </w:rPr>
-            </w:pPr>
-            <w:r>
-              <w:rPr>
-                <w:sz w:val="24"/>
-              </w:rPr>
-              <w:t xml:space="preserve">Daniel Di </w:t>
-            </w:r>
-            <w:proofErr w:type="spellStart"/>
-            <w:r>
-              <w:rPr>
-                <w:sz w:val="24"/>
-              </w:rPr>
-              <w:t>Corpo</w:t>
-            </w:r>
-            <w:proofErr w:type="spellEnd"/>
-          </w:p>
-          <w:p>
-            <w:pPr>
-              <w:cnfStyle w:val="000000100000" w:firstRow="0" w:lastRow="0" w:firstColumn="0" w:lastColumn="0" w:oddVBand="0" w:evenVBand="0" w:oddHBand="1" w:evenHBand="0" w:firstRowFirstColumn="0" w:firstRowLastColumn="0" w:lastRowFirstColumn="0" w:lastRowLastColumn="0"/>
-              <w:rPr>
-                <w:sz w:val="24"/>
-              </w:rPr>
-            </w:pPr>
-            <w:r>
-              <w:rPr>
-                <w:sz w:val="24"/>
-              </w:rPr>
-              <w:t xml:space="preserve">Erin </w:t>
-            </w:r>
-            <w:proofErr w:type="spellStart"/>
-            <w:r>
-              <w:rPr>
-                <w:sz w:val="24"/>
-              </w:rPr>
-              <w:t>Benderoff</w:t>
-            </w:r>
-            <w:proofErr w:type="spellEnd"/>
-          </w:p>
-          <w:p>
-            <w:pPr>
-              <w:cnfStyle w:val="000000100000" w:firstRow="0" w:lastRow="0" w:firstColumn="0" w:lastColumn="0" w:oddVBand="0" w:evenVBand="0" w:oddHBand="1" w:evenHBand="0" w:firstRowFirstColumn="0" w:firstRowLastColumn="0" w:lastRowFirstColumn="0" w:lastRowLastColumn="0"/>
-              <w:rPr>
-                <w:sz w:val="24"/>
-              </w:rPr>
-            </w:pPr>
-            <w:r>
-              <w:rPr>
-                <w:sz w:val="24"/>
-              </w:rPr>
-              <w:t xml:space="preserve">Aline </w:t>
-            </w:r>
-            <w:proofErr w:type="spellStart"/>
-            <w:r>
-              <w:rPr>
-                <w:sz w:val="24"/>
-              </w:rPr>
-              <w:t>Koftikian</w:t>
-            </w:r>
-            <w:proofErr w:type="spellEnd"/>
-          </w:p>
-          <w:p>
-            <w:pPr>
-              <w:cnfStyle w:val="000000100000" w:firstRow="0" w:lastRow="0" w:firstColumn="0" w:lastColumn="0" w:oddVBand="0" w:evenVBand="0" w:oddHBand="1" w:evenHBand="0" w:firstRowFirstColumn="0" w:firstRowLastColumn="0" w:lastRowFirstColumn="0" w:lastRowLastColumn="0"/>
-              <w:rPr>
-                <w:sz w:val="24"/>
-              </w:rPr>
-            </w:pPr>
-            <w:proofErr w:type="spellStart"/>
-            <w:r>
-              <w:rPr>
-                <w:sz w:val="24"/>
-              </w:rPr>
-              <w:t>Ideawin-Bunthy</w:t>
-            </w:r>
-            <w:proofErr w:type="spellEnd"/>
-            <w:r>
-              <w:rPr>
-                <w:sz w:val="24"/>
-              </w:rPr>
-              <w:t xml:space="preserve"> Koun</w:t>
-            </w:r>
-          </w:p>
-          <w:p>
-            <w:pPr>
-              <w:cnfStyle w:val="000000100000" w:firstRow="0" w:lastRow="0" w:firstColumn="0" w:lastColumn="0" w:oddVBand="0" w:evenVBand="0" w:oddHBand="1" w:evenHBand="0" w:firstRowFirstColumn="0" w:firstRowLastColumn="0" w:lastRowFirstColumn="0" w:lastRowLastColumn="0"/>
-              <w:rPr>
-                <w:sz w:val="24"/>
-              </w:rPr>
-            </w:pPr>
-            <w:r>
-              <w:rPr>
-                <w:sz w:val="24"/>
-              </w:rPr>
-              <w:t>Kevin Yasmine</w:t>
-            </w:r>
-          </w:p>
-          <w:p>
-            <w:pPr>
-              <w:cnfStyle w:val="000000100000" w:firstRow="0" w:lastRow="0" w:firstColumn="0" w:lastColumn="0" w:oddVBand="0" w:evenVBand="0" w:oddHBand="1" w:evenHBand="0" w:firstRowFirstColumn="0" w:firstRowLastColumn="0" w:lastRowFirstColumn="0" w:lastRowLastColumn="0"/>
-              <w:rPr>
-                <w:sz w:val="24"/>
-              </w:rPr>
-            </w:pPr>
-            <w:r>
-              <w:rPr>
-                <w:sz w:val="24"/>
-              </w:rPr>
-              <w:t xml:space="preserve">Marc-Andre </w:t>
-            </w:r>
-            <w:proofErr w:type="spellStart"/>
-            <w:r>
-              <w:rPr>
-                <w:sz w:val="24"/>
-              </w:rPr>
-              <w:t>Leclair</w:t>
-            </w:r>
-            <w:proofErr w:type="spellEnd"/>
-          </w:p>
-          <w:p>
-            <w:pPr>
-              <w:cnfStyle w:val="000000100000" w:firstRow="0" w:lastRow="0" w:firstColumn="0" w:lastColumn="0" w:oddVBand="0" w:evenVBand="0" w:oddHBand="1" w:evenHBand="0" w:firstRowFirstColumn="0" w:firstRowLastColumn="0" w:lastRowFirstColumn="0" w:lastRowLastColumn="0"/>
-              <w:rPr>
-                <w:sz w:val="24"/>
-              </w:rPr>
-            </w:pPr>
-            <w:r>
-              <w:rPr>
-                <w:sz w:val="24"/>
-              </w:rPr>
-              <w:t xml:space="preserve">Lori </w:t>
-            </w:r>
-            <w:proofErr w:type="spellStart"/>
-            <w:r>
-              <w:rPr>
-                <w:sz w:val="24"/>
-              </w:rPr>
-              <w:t>Dalkin</w:t>
-            </w:r>
-            <w:proofErr w:type="spellEnd"/>
-          </w:p>
-          <w:p>
-            <w:pPr>
-              <w:cnfStyle w:val="000000100000" w:firstRow="0" w:lastRow="0" w:firstColumn="0" w:lastColumn="0" w:oddVBand="0" w:evenVBand="0" w:oddHBand="1" w:evenHBand="0" w:firstRowFirstColumn="0" w:firstRowLastColumn="0" w:lastRowFirstColumn="0" w:lastRowLastColumn="0"/>
-              <w:rPr>
-                <w:sz w:val="24"/>
-              </w:rPr>
-            </w:pPr>
-            <w:r>
-              <w:rPr>
-                <w:sz w:val="24"/>
-              </w:rPr>
-              <w:t xml:space="preserve">Bryce </w:t>
-            </w:r>
-            <w:proofErr w:type="spellStart"/>
-            <w:r>
-              <w:rPr>
-                <w:sz w:val="24"/>
-              </w:rPr>
-              <w:t>Drewery-Schoeler</w:t>
-            </w:r>
-            <w:proofErr w:type="spellEnd"/>
           </w:p>
         </w:tc>
       </w:tr>
@@ -561,7 +242,7 @@
         </w:tc>
         <w:tc>
           <w:tcPr>
-            <w:tcW w:w="3223" w:type="dxa"/>
+            <w:tcW w:w="4157" w:type="dxa"/>
           </w:tcPr>
           <w:p>
             <w:pPr>
@@ -580,7 +261,7 @@
         </w:tc>
         <w:tc>
           <w:tcPr>
-            <w:tcW w:w="1697" w:type="dxa"/>
+            <w:tcW w:w="3260" w:type="dxa"/>
           </w:tcPr>
           <w:p>
             <w:pPr>
@@ -615,13 +296,7 @@
               <w:rPr>
                 <w:sz w:val="24"/>
               </w:rPr>
-              <w:t>1.</w:t>
-            </w:r>
-            <w:r>
-              <w:rPr>
-                <w:sz w:val="24"/>
-              </w:rPr>
-              <w:t>3.2 Domain M</w:t>
+              <w:t>1.3.2 Domain M</w:t>
             </w:r>
             <w:r>
               <w:rPr>
@@ -629,266 +304,6 @@
               </w:rPr>
               <w:t>odel</w:t>
             </w:r>
-          </w:p>
-        </w:tc>
-        <w:tc>
-          <w:tcPr>
-            <w:tcW w:w="2638" w:type="dxa"/>
-          </w:tcPr>
-          <w:p>
-            <w:pPr>
-              <w:cnfStyle w:val="000000000000" w:firstRow="0" w:lastRow="0" w:firstColumn="0" w:lastColumn="0" w:oddVBand="0" w:evenVBand="0" w:oddHBand="0" w:evenHBand="0" w:firstRowFirstColumn="0" w:firstRowLastColumn="0" w:lastRowFirstColumn="0" w:lastRowLastColumn="0"/>
-              <w:rPr>
-                <w:sz w:val="24"/>
-                <w:lang w:val="fr-CA"/>
-              </w:rPr>
-            </w:pPr>
-            <w:r>
-              <w:rPr>
-                <w:sz w:val="24"/>
-                <w:lang w:val="fr-CA"/>
-              </w:rPr>
-              <w:t xml:space="preserve">Claudia </w:t>
-            </w:r>
-            <w:proofErr w:type="spellStart"/>
-            <w:r>
-              <w:rPr>
-                <w:sz w:val="24"/>
-                <w:lang w:val="fr-CA"/>
-              </w:rPr>
-              <w:t>Della</w:t>
-            </w:r>
-            <w:proofErr w:type="spellEnd"/>
-            <w:r>
-              <w:rPr>
-                <w:sz w:val="24"/>
-                <w:lang w:val="fr-CA"/>
-              </w:rPr>
-              <w:t xml:space="preserve"> Serra</w:t>
-            </w:r>
-          </w:p>
-          <w:p>
-            <w:pPr>
-              <w:cnfStyle w:val="000000000000" w:firstRow="0" w:lastRow="0" w:firstColumn="0" w:lastColumn="0" w:oddVBand="0" w:evenVBand="0" w:oddHBand="0" w:evenHBand="0" w:firstRowFirstColumn="0" w:firstRowLastColumn="0" w:lastRowFirstColumn="0" w:lastRowLastColumn="0"/>
-              <w:rPr>
-                <w:sz w:val="24"/>
-                <w:lang w:val="fr-CA"/>
-              </w:rPr>
-            </w:pPr>
-            <w:r>
-              <w:rPr>
-                <w:sz w:val="24"/>
-                <w:lang w:val="fr-CA"/>
-              </w:rPr>
-              <w:t xml:space="preserve">Dimitri </w:t>
-            </w:r>
-            <w:proofErr w:type="spellStart"/>
-            <w:r>
-              <w:rPr>
-                <w:sz w:val="24"/>
-                <w:lang w:val="fr-CA"/>
-              </w:rPr>
-              <w:t>Topaloglou</w:t>
-            </w:r>
-            <w:proofErr w:type="spellEnd"/>
-          </w:p>
-          <w:p>
-            <w:pPr>
-              <w:cnfStyle w:val="000000000000" w:firstRow="0" w:lastRow="0" w:firstColumn="0" w:lastColumn="0" w:oddVBand="0" w:evenVBand="0" w:oddHBand="0" w:evenHBand="0" w:firstRowFirstColumn="0" w:firstRowLastColumn="0" w:lastRowFirstColumn="0" w:lastRowLastColumn="0"/>
-              <w:rPr>
-                <w:sz w:val="24"/>
-                <w:lang w:val="fr-CA"/>
-              </w:rPr>
-            </w:pPr>
-            <w:r>
-              <w:rPr>
-                <w:sz w:val="24"/>
-                <w:lang w:val="fr-CA"/>
-              </w:rPr>
-              <w:t>Philip Lim</w:t>
-            </w:r>
-          </w:p>
-          <w:p>
-            <w:pPr>
-              <w:cnfStyle w:val="000000000000" w:firstRow="0" w:lastRow="0" w:firstColumn="0" w:lastColumn="0" w:oddVBand="0" w:evenVBand="0" w:oddHBand="0" w:evenHBand="0" w:firstRowFirstColumn="0" w:firstRowLastColumn="0" w:lastRowFirstColumn="0" w:lastRowLastColumn="0"/>
-              <w:rPr>
-                <w:sz w:val="24"/>
-              </w:rPr>
-            </w:pPr>
-            <w:r>
-              <w:rPr>
-                <w:sz w:val="24"/>
-              </w:rPr>
-              <w:t>Ryan Lee</w:t>
-            </w:r>
-          </w:p>
-          <w:p>
-            <w:pPr>
-              <w:cnfStyle w:val="000000000000" w:firstRow="0" w:lastRow="0" w:firstColumn="0" w:lastColumn="0" w:oddVBand="0" w:evenVBand="0" w:oddHBand="0" w:evenHBand="0" w:firstRowFirstColumn="0" w:firstRowLastColumn="0" w:lastRowFirstColumn="0" w:lastRowLastColumn="0"/>
-              <w:rPr>
-                <w:sz w:val="24"/>
-              </w:rPr>
-            </w:pPr>
-            <w:r>
-              <w:rPr>
-                <w:sz w:val="24"/>
-              </w:rPr>
-              <w:t xml:space="preserve">Daniel Di </w:t>
-            </w:r>
-            <w:proofErr w:type="spellStart"/>
-            <w:r>
-              <w:rPr>
-                <w:sz w:val="24"/>
-              </w:rPr>
-              <w:t>Corpo</w:t>
-            </w:r>
-            <w:proofErr w:type="spellEnd"/>
-          </w:p>
-          <w:p>
-            <w:pPr>
-              <w:cnfStyle w:val="000000000000" w:firstRow="0" w:lastRow="0" w:firstColumn="0" w:lastColumn="0" w:oddVBand="0" w:evenVBand="0" w:oddHBand="0" w:evenHBand="0" w:firstRowFirstColumn="0" w:firstRowLastColumn="0" w:lastRowFirstColumn="0" w:lastRowLastColumn="0"/>
-              <w:rPr>
-                <w:sz w:val="24"/>
-              </w:rPr>
-            </w:pPr>
-            <w:r>
-              <w:rPr>
-                <w:sz w:val="24"/>
-              </w:rPr>
-              <w:t xml:space="preserve">Erin </w:t>
-            </w:r>
-            <w:proofErr w:type="spellStart"/>
-            <w:r>
-              <w:rPr>
-                <w:sz w:val="24"/>
-              </w:rPr>
-              <w:t>Benderoff</w:t>
-            </w:r>
-            <w:proofErr w:type="spellEnd"/>
-          </w:p>
-          <w:p>
-            <w:pPr>
-              <w:cnfStyle w:val="000000000000" w:firstRow="0" w:lastRow="0" w:firstColumn="0" w:lastColumn="0" w:oddVBand="0" w:evenVBand="0" w:oddHBand="0" w:evenHBand="0" w:firstRowFirstColumn="0" w:firstRowLastColumn="0" w:lastRowFirstColumn="0" w:lastRowLastColumn="0"/>
-              <w:rPr>
-                <w:sz w:val="24"/>
-              </w:rPr>
-            </w:pPr>
-            <w:r>
-              <w:rPr>
-                <w:sz w:val="24"/>
-              </w:rPr>
-              <w:t xml:space="preserve">Aline </w:t>
-            </w:r>
-            <w:proofErr w:type="spellStart"/>
-            <w:r>
-              <w:rPr>
-                <w:sz w:val="24"/>
-              </w:rPr>
-              <w:t>Koftikian</w:t>
-            </w:r>
-            <w:proofErr w:type="spellEnd"/>
-          </w:p>
-          <w:p>
-            <w:pPr>
-              <w:cnfStyle w:val="000000000000" w:firstRow="0" w:lastRow="0" w:firstColumn="0" w:lastColumn="0" w:oddVBand="0" w:evenVBand="0" w:oddHBand="0" w:evenHBand="0" w:firstRowFirstColumn="0" w:firstRowLastColumn="0" w:lastRowFirstColumn="0" w:lastRowLastColumn="0"/>
-              <w:rPr>
-                <w:sz w:val="24"/>
-              </w:rPr>
-            </w:pPr>
-            <w:proofErr w:type="spellStart"/>
-            <w:r>
-              <w:rPr>
-                <w:sz w:val="24"/>
-              </w:rPr>
-              <w:t>Ideawin-Bunthy</w:t>
-            </w:r>
-            <w:proofErr w:type="spellEnd"/>
-            <w:r>
-              <w:rPr>
-                <w:sz w:val="24"/>
-              </w:rPr>
-              <w:t xml:space="preserve"> Koun</w:t>
-            </w:r>
-          </w:p>
-          <w:p>
-            <w:pPr>
-              <w:cnfStyle w:val="000000000000" w:firstRow="0" w:lastRow="0" w:firstColumn="0" w:lastColumn="0" w:oddVBand="0" w:evenVBand="0" w:oddHBand="0" w:evenHBand="0" w:firstRowFirstColumn="0" w:firstRowLastColumn="0" w:lastRowFirstColumn="0" w:lastRowLastColumn="0"/>
-              <w:rPr>
-                <w:sz w:val="24"/>
-              </w:rPr>
-            </w:pPr>
-            <w:r>
-              <w:rPr>
-                <w:sz w:val="24"/>
-              </w:rPr>
-              <w:t>Kevin Yasmine</w:t>
-            </w:r>
-          </w:p>
-          <w:p>
-            <w:pPr>
-              <w:cnfStyle w:val="000000000000" w:firstRow="0" w:lastRow="0" w:firstColumn="0" w:lastColumn="0" w:oddVBand="0" w:evenVBand="0" w:oddHBand="0" w:evenHBand="0" w:firstRowFirstColumn="0" w:firstRowLastColumn="0" w:lastRowFirstColumn="0" w:lastRowLastColumn="0"/>
-              <w:rPr>
-                <w:sz w:val="24"/>
-              </w:rPr>
-            </w:pPr>
-            <w:r>
-              <w:rPr>
-                <w:sz w:val="24"/>
-              </w:rPr>
-              <w:t xml:space="preserve">Marc-Andre </w:t>
-            </w:r>
-            <w:proofErr w:type="spellStart"/>
-            <w:r>
-              <w:rPr>
-                <w:sz w:val="24"/>
-              </w:rPr>
-              <w:t>Leclair</w:t>
-            </w:r>
-            <w:proofErr w:type="spellEnd"/>
-          </w:p>
-          <w:p>
-            <w:pPr>
-              <w:cnfStyle w:val="000000000000" w:firstRow="0" w:lastRow="0" w:firstColumn="0" w:lastColumn="0" w:oddVBand="0" w:evenVBand="0" w:oddHBand="0" w:evenHBand="0" w:firstRowFirstColumn="0" w:firstRowLastColumn="0" w:lastRowFirstColumn="0" w:lastRowLastColumn="0"/>
-              <w:rPr>
-                <w:sz w:val="24"/>
-              </w:rPr>
-            </w:pPr>
-            <w:r>
-              <w:rPr>
-                <w:sz w:val="24"/>
-              </w:rPr>
-              <w:t xml:space="preserve">Lori </w:t>
-            </w:r>
-            <w:proofErr w:type="spellStart"/>
-            <w:r>
-              <w:rPr>
-                <w:sz w:val="24"/>
-              </w:rPr>
-              <w:t>Dalkin</w:t>
-            </w:r>
-            <w:proofErr w:type="spellEnd"/>
-          </w:p>
-          <w:p>
-            <w:pPr>
-              <w:cnfStyle w:val="000000000000" w:firstRow="0" w:lastRow="0" w:firstColumn="0" w:lastColumn="0" w:oddVBand="0" w:evenVBand="0" w:oddHBand="0" w:evenHBand="0" w:firstRowFirstColumn="0" w:firstRowLastColumn="0" w:lastRowFirstColumn="0" w:lastRowLastColumn="0"/>
-              <w:rPr>
-                <w:sz w:val="24"/>
-              </w:rPr>
-            </w:pPr>
-            <w:r>
-              <w:rPr>
-                <w:sz w:val="24"/>
-              </w:rPr>
-              <w:t xml:space="preserve">Bryce </w:t>
-            </w:r>
-            <w:proofErr w:type="spellStart"/>
-            <w:r>
-              <w:rPr>
-                <w:sz w:val="24"/>
-              </w:rPr>
-              <w:t>Drewery-Schoeler</w:t>
-            </w:r>
-            <w:proofErr w:type="spellEnd"/>
           </w:p>
         </w:tc>
       </w:tr>
@@ -936,7 +351,7 @@
         </w:tc>
         <w:tc>
           <w:tcPr>
-            <w:tcW w:w="3223" w:type="dxa"/>
+            <w:tcW w:w="4157" w:type="dxa"/>
           </w:tcPr>
           <w:p>
             <w:pPr>
@@ -949,15 +364,14 @@
               <w:rPr>
                 <w:sz w:val="24"/>
               </w:rPr>
-              <w:t>The project des</w:t>
-            </w:r>
-            <w:r>
-              <w:rPr>
-                <w:sz w:val="24"/>
-              </w:rPr>
-              <w:t>cription introduces the entire document. It informs the reader about its goals, the information to be found in it, as well as the purposes and objectives of the project.</w:t>
-            </w:r>
-          </w:p>
+              <w:t>The project description introduces the entire document. It informs the reader about its goals, the information to be found in it, as well as the purposes and objectives of the project.</w:t>
+            </w:r>
+          </w:p>
+        </w:tc>
+        <w:tc>
+          <w:tcPr>
+            <w:tcW w:w="3260" w:type="dxa"/>
+          </w:tcPr>
           <w:p>
             <w:pPr>
               <w:cnfStyle w:val="000000100000" w:firstRow="0" w:lastRow="0" w:firstColumn="0" w:lastColumn="0" w:oddVBand="0" w:evenVBand="0" w:oddHBand="1" w:evenHBand="0" w:firstRowFirstColumn="0" w:firstRowLastColumn="0" w:lastRowFirstColumn="0" w:lastRowLastColumn="0"/>
@@ -965,123 +379,11 @@
                 <w:sz w:val="24"/>
               </w:rPr>
             </w:pPr>
-          </w:p>
-          <w:p>
-            <w:pPr>
-              <w:cnfStyle w:val="000000100000" w:firstRow="0" w:lastRow="0" w:firstColumn="0" w:lastColumn="0" w:oddVBand="0" w:evenVBand="0" w:oddHBand="1" w:evenHBand="0" w:firstRowFirstColumn="0" w:firstRowLastColumn="0" w:lastRowFirstColumn="0" w:lastRowLastColumn="0"/>
-              <w:rPr>
-                <w:sz w:val="24"/>
-              </w:rPr>
-            </w:pPr>
-          </w:p>
-          <w:p>
-            <w:pPr>
-              <w:cnfStyle w:val="000000100000" w:firstRow="0" w:lastRow="0" w:firstColumn="0" w:lastColumn="0" w:oddVBand="0" w:evenVBand="0" w:oddHBand="1" w:evenHBand="0" w:firstRowFirstColumn="0" w:firstRowLastColumn="0" w:lastRowFirstColumn="0" w:lastRowLastColumn="0"/>
-              <w:rPr>
-                <w:sz w:val="24"/>
-              </w:rPr>
-            </w:pPr>
-          </w:p>
-          <w:p>
-            <w:pPr>
-              <w:cnfStyle w:val="000000100000" w:firstRow="0" w:lastRow="0" w:firstColumn="0" w:lastColumn="0" w:oddVBand="0" w:evenVBand="0" w:oddHBand="1" w:evenHBand="0" w:firstRowFirstColumn="0" w:firstRowLastColumn="0" w:lastRowFirstColumn="0" w:lastRowLastColumn="0"/>
-              <w:rPr>
-                <w:sz w:val="24"/>
-              </w:rPr>
-            </w:pPr>
-          </w:p>
-          <w:p>
-            <w:pPr>
-              <w:cnfStyle w:val="000000100000" w:firstRow="0" w:lastRow="0" w:firstColumn="0" w:lastColumn="0" w:oddVBand="0" w:evenVBand="0" w:oddHBand="1" w:evenHBand="0" w:firstRowFirstColumn="0" w:firstRowLastColumn="0" w:lastRowFirstColumn="0" w:lastRowLastColumn="0"/>
-              <w:rPr>
-                <w:sz w:val="24"/>
-              </w:rPr>
-            </w:pPr>
-          </w:p>
-          <w:p>
-            <w:pPr>
-              <w:cnfStyle w:val="000000100000" w:firstRow="0" w:lastRow="0" w:firstColumn="0" w:lastColumn="0" w:oddVBand="0" w:evenVBand="0" w:oddHBand="1" w:evenHBand="0" w:firstRowFirstColumn="0" w:firstRowLastColumn="0" w:lastRowFirstColumn="0" w:lastRowLastColumn="0"/>
-              <w:rPr>
-                <w:sz w:val="24"/>
-              </w:rPr>
-            </w:pPr>
-          </w:p>
-          <w:p>
-            <w:pPr>
-              <w:cnfStyle w:val="000000100000" w:firstRow="0" w:lastRow="0" w:firstColumn="0" w:lastColumn="0" w:oddVBand="0" w:evenVBand="0" w:oddHBand="1" w:evenHBand="0" w:firstRowFirstColumn="0" w:firstRowLastColumn="0" w:lastRowFirstColumn="0" w:lastRowLastColumn="0"/>
-              <w:rPr>
-                <w:sz w:val="24"/>
-              </w:rPr>
-            </w:pPr>
-          </w:p>
-          <w:p>
-            <w:pPr>
-              <w:cnfStyle w:val="000000100000" w:firstRow="0" w:lastRow="0" w:firstColumn="0" w:lastColumn="0" w:oddVBand="0" w:evenVBand="0" w:oddHBand="1" w:evenHBand="0" w:firstRowFirstColumn="0" w:firstRowLastColumn="0" w:lastRowFirstColumn="0" w:lastRowLastColumn="0"/>
-              <w:rPr>
-                <w:sz w:val="24"/>
-              </w:rPr>
-            </w:pPr>
-          </w:p>
-        </w:tc>
-        <w:tc>
-          <w:tcPr>
-            <w:tcW w:w="1697" w:type="dxa"/>
-          </w:tcPr>
-          <w:p>
-            <w:pPr>
-              <w:cnfStyle w:val="000000100000" w:firstRow="0" w:lastRow="0" w:firstColumn="0" w:lastColumn="0" w:oddVBand="0" w:evenVBand="0" w:oddHBand="1" w:evenHBand="0" w:firstRowFirstColumn="0" w:firstRowLastColumn="0" w:lastRowFirstColumn="0" w:lastRowLastColumn="0"/>
-              <w:rPr>
-                <w:sz w:val="24"/>
-              </w:rPr>
-            </w:pPr>
-            <w:r>
-              <w:rPr>
-                <w:sz w:val="24"/>
-              </w:rPr>
-              <w:t>1.</w:t>
-            </w:r>
-            <w:r>
-              <w:rPr>
-                <w:sz w:val="24"/>
-              </w:rPr>
-              <w:t>2</w:t>
-            </w:r>
-            <w:r>
-              <w:rPr>
-                <w:sz w:val="24"/>
-              </w:rPr>
-              <w:t xml:space="preserve"> Project </w:t>
-            </w:r>
-            <w:r>
-              <w:rPr>
-                <w:sz w:val="24"/>
-              </w:rPr>
-              <w:t>D</w:t>
-            </w:r>
-            <w:r>
-              <w:rPr>
-                <w:sz w:val="24"/>
-              </w:rPr>
-              <w:t>escription</w:t>
-            </w:r>
-          </w:p>
-        </w:tc>
-        <w:tc>
-          <w:tcPr>
-            <w:tcW w:w="2638" w:type="dxa"/>
-          </w:tcPr>
-          <w:p>
-            <w:pPr>
-              <w:cnfStyle w:val="000000100000" w:firstRow="0" w:lastRow="0" w:firstColumn="0" w:lastColumn="0" w:oddVBand="0" w:evenVBand="0" w:oddHBand="1" w:evenHBand="0" w:firstRowFirstColumn="0" w:firstRowLastColumn="0" w:lastRowFirstColumn="0" w:lastRowLastColumn="0"/>
-              <w:rPr>
-                <w:sz w:val="24"/>
-              </w:rPr>
-            </w:pPr>
-            <w:r>
-              <w:rPr>
-                <w:sz w:val="24"/>
-              </w:rPr>
-              <w:t>Ryan Lee</w:t>
+            <w:r>
+              <w:rPr>
+                <w:sz w:val="24"/>
+              </w:rPr>
+              <w:t>1.2 Project Description</w:t>
             </w:r>
           </w:p>
         </w:tc>
@@ -1102,7 +404,6 @@
               <w:rPr>
                 <w:sz w:val="24"/>
               </w:rPr>
-              <w:lastRenderedPageBreak/>
               <w:t>7.1.4</w:t>
             </w:r>
           </w:p>
@@ -1122,217 +423,40 @@
         </w:tc>
         <w:tc>
           <w:tcPr>
-            <w:tcW w:w="3223" w:type="dxa"/>
-          </w:tcPr>
-          <w:p>
-            <w:pPr>
-              <w:cnfStyle w:val="000000000000" w:firstRow="0" w:lastRow="0" w:firstColumn="0" w:lastColumn="0" w:oddVBand="0" w:evenVBand="0" w:oddHBand="0" w:evenHBand="0" w:firstRowFirstColumn="0" w:firstRowLastColumn="0" w:lastRowFirstColumn="0" w:lastRowLastColumn="0"/>
-              <w:rPr>
-                <w:sz w:val="24"/>
-              </w:rPr>
-            </w:pPr>
-            <w:r>
-              <w:rPr>
-                <w:sz w:val="24"/>
-              </w:rPr>
-              <w:t xml:space="preserve">Determine the requirements </w:t>
-            </w:r>
-            <w:r>
-              <w:rPr>
-                <w:sz w:val="24"/>
-              </w:rPr>
-              <w:t>that the system should have, including those that may later be scoped out, their relative importance and relative difficulty</w:t>
-            </w:r>
-            <w:r>
-              <w:rPr>
-                <w:sz w:val="24"/>
-              </w:rPr>
-              <w:t>. Define the actions that must take place in the software</w:t>
-            </w:r>
-            <w:r>
-              <w:rPr>
-                <w:sz w:val="24"/>
-              </w:rPr>
-              <w:t xml:space="preserve"> and illustrate each requirement by the mean of a use case diagram</w:t>
-            </w:r>
-            <w:r>
-              <w:rPr>
-                <w:sz w:val="24"/>
-              </w:rPr>
-              <w:t xml:space="preserve">. </w:t>
-            </w:r>
-          </w:p>
-        </w:tc>
-        <w:tc>
-          <w:tcPr>
-            <w:tcW w:w="1697" w:type="dxa"/>
-          </w:tcPr>
-          <w:p>
-            <w:pPr>
-              <w:cnfStyle w:val="000000000000" w:firstRow="0" w:lastRow="0" w:firstColumn="0" w:lastColumn="0" w:oddVBand="0" w:evenVBand="0" w:oddHBand="0" w:evenHBand="0" w:firstRowFirstColumn="0" w:firstRowLastColumn="0" w:lastRowFirstColumn="0" w:lastRowLastColumn="0"/>
-              <w:rPr>
-                <w:sz w:val="24"/>
-              </w:rPr>
-            </w:pPr>
-            <w:r>
-              <w:rPr>
-                <w:sz w:val="24"/>
-              </w:rPr>
-              <w:t>1.3</w:t>
-            </w:r>
-            <w:r>
-              <w:rPr>
-                <w:sz w:val="24"/>
-              </w:rPr>
-              <w:t xml:space="preserve">.1 Functional </w:t>
-            </w:r>
-            <w:r>
-              <w:rPr>
-                <w:sz w:val="24"/>
-              </w:rPr>
-              <w:t>R</w:t>
-            </w:r>
-            <w:r>
-              <w:rPr>
-                <w:sz w:val="24"/>
-              </w:rPr>
-              <w:t>equirements</w:t>
-            </w:r>
-          </w:p>
-        </w:tc>
-        <w:tc>
-          <w:tcPr>
-            <w:tcW w:w="2638" w:type="dxa"/>
-          </w:tcPr>
-          <w:p>
-            <w:pPr>
-              <w:cnfStyle w:val="000000000000" w:firstRow="0" w:lastRow="0" w:firstColumn="0" w:lastColumn="0" w:oddVBand="0" w:evenVBand="0" w:oddHBand="0" w:evenHBand="0" w:firstRowFirstColumn="0" w:firstRowLastColumn="0" w:lastRowFirstColumn="0" w:lastRowLastColumn="0"/>
-              <w:rPr>
-                <w:sz w:val="24"/>
-              </w:rPr>
-            </w:pPr>
-            <w:r>
-              <w:rPr>
-                <w:sz w:val="24"/>
-              </w:rPr>
-              <w:t xml:space="preserve">Dimitri </w:t>
-            </w:r>
-            <w:proofErr w:type="spellStart"/>
-            <w:r>
-              <w:rPr>
-                <w:sz w:val="24"/>
-              </w:rPr>
-              <w:t>Topaloglou</w:t>
-            </w:r>
-            <w:proofErr w:type="spellEnd"/>
-          </w:p>
-          <w:p>
-            <w:pPr>
-              <w:cnfStyle w:val="000000000000" w:firstRow="0" w:lastRow="0" w:firstColumn="0" w:lastColumn="0" w:oddVBand="0" w:evenVBand="0" w:oddHBand="0" w:evenHBand="0" w:firstRowFirstColumn="0" w:firstRowLastColumn="0" w:lastRowFirstColumn="0" w:lastRowLastColumn="0"/>
-              <w:rPr>
-                <w:sz w:val="24"/>
-              </w:rPr>
-            </w:pPr>
-            <w:r>
-              <w:rPr>
-                <w:sz w:val="24"/>
-              </w:rPr>
-              <w:t xml:space="preserve">Bryce </w:t>
-            </w:r>
-            <w:proofErr w:type="spellStart"/>
-            <w:r>
-              <w:rPr>
-                <w:sz w:val="24"/>
-              </w:rPr>
-              <w:t>Drewery-Schoeler</w:t>
-            </w:r>
-            <w:proofErr w:type="spellEnd"/>
-            <w:r>
-              <w:rPr>
-                <w:sz w:val="24"/>
-              </w:rPr>
-              <w:t xml:space="preserve"> </w:t>
-            </w:r>
-            <w:proofErr w:type="spellStart"/>
-            <w:r>
-              <w:rPr>
-                <w:sz w:val="24"/>
-              </w:rPr>
-              <w:t>Ideawin-Bunthy</w:t>
-            </w:r>
-            <w:proofErr w:type="spellEnd"/>
-            <w:r>
-              <w:rPr>
-                <w:sz w:val="24"/>
-              </w:rPr>
-              <w:t xml:space="preserve"> Koun</w:t>
-            </w:r>
-          </w:p>
-          <w:p>
-            <w:pPr>
-              <w:cnfStyle w:val="000000000000" w:firstRow="0" w:lastRow="0" w:firstColumn="0" w:lastColumn="0" w:oddVBand="0" w:evenVBand="0" w:oddHBand="0" w:evenHBand="0" w:firstRowFirstColumn="0" w:firstRowLastColumn="0" w:lastRowFirstColumn="0" w:lastRowLastColumn="0"/>
-              <w:rPr>
-                <w:sz w:val="24"/>
-              </w:rPr>
-            </w:pPr>
-            <w:r>
-              <w:rPr>
-                <w:sz w:val="24"/>
-              </w:rPr>
-              <w:t xml:space="preserve">Erin </w:t>
-            </w:r>
-            <w:proofErr w:type="spellStart"/>
-            <w:r>
-              <w:rPr>
-                <w:sz w:val="24"/>
-              </w:rPr>
-              <w:t>Benderoff</w:t>
-            </w:r>
-            <w:proofErr w:type="spellEnd"/>
-          </w:p>
-          <w:p>
-            <w:pPr>
-              <w:cnfStyle w:val="000000000000" w:firstRow="0" w:lastRow="0" w:firstColumn="0" w:lastColumn="0" w:oddVBand="0" w:evenVBand="0" w:oddHBand="0" w:evenHBand="0" w:firstRowFirstColumn="0" w:firstRowLastColumn="0" w:lastRowFirstColumn="0" w:lastRowLastColumn="0"/>
-              <w:rPr>
-                <w:sz w:val="24"/>
-              </w:rPr>
-            </w:pPr>
-            <w:r>
-              <w:rPr>
-                <w:sz w:val="24"/>
-              </w:rPr>
-              <w:t xml:space="preserve">Lori </w:t>
-            </w:r>
-            <w:proofErr w:type="spellStart"/>
-            <w:r>
-              <w:rPr>
-                <w:sz w:val="24"/>
-              </w:rPr>
-              <w:t>Dalkin</w:t>
-            </w:r>
-            <w:proofErr w:type="spellEnd"/>
-          </w:p>
-          <w:p>
-            <w:pPr>
-              <w:cnfStyle w:val="000000000000" w:firstRow="0" w:lastRow="0" w:firstColumn="0" w:lastColumn="0" w:oddVBand="0" w:evenVBand="0" w:oddHBand="0" w:evenHBand="0" w:firstRowFirstColumn="0" w:firstRowLastColumn="0" w:lastRowFirstColumn="0" w:lastRowLastColumn="0"/>
-              <w:rPr>
-                <w:sz w:val="24"/>
-              </w:rPr>
-            </w:pPr>
-            <w:r>
-              <w:rPr>
-                <w:sz w:val="24"/>
-              </w:rPr>
-              <w:t xml:space="preserve">Marc </w:t>
-            </w:r>
-            <w:proofErr w:type="spellStart"/>
-            <w:r>
-              <w:rPr>
-                <w:sz w:val="24"/>
-              </w:rPr>
-              <w:t>Leclair</w:t>
-            </w:r>
-            <w:proofErr w:type="spellEnd"/>
+            <w:tcW w:w="4157" w:type="dxa"/>
+          </w:tcPr>
+          <w:p>
+            <w:pPr>
+              <w:cnfStyle w:val="000000000000" w:firstRow="0" w:lastRow="0" w:firstColumn="0" w:lastColumn="0" w:oddVBand="0" w:evenVBand="0" w:oddHBand="0" w:evenHBand="0" w:firstRowFirstColumn="0" w:firstRowLastColumn="0" w:lastRowFirstColumn="0" w:lastRowLastColumn="0"/>
+              <w:rPr>
+                <w:sz w:val="24"/>
+              </w:rPr>
+            </w:pPr>
+            <w:r>
+              <w:rPr>
+                <w:sz w:val="24"/>
+              </w:rPr>
+              <w:t xml:space="preserve">Determine the requirements that the system should have, including those that may later be scoped out, their relative importance and relative difficulty. Define the actions that must take place in the software and illustrate each requirement by the mean of a use case diagram. </w:t>
+            </w:r>
+          </w:p>
+        </w:tc>
+        <w:tc>
+          <w:tcPr>
+            <w:tcW w:w="3260" w:type="dxa"/>
+          </w:tcPr>
+          <w:p>
+            <w:pPr>
+              <w:cnfStyle w:val="000000000000" w:firstRow="0" w:lastRow="0" w:firstColumn="0" w:lastColumn="0" w:oddVBand="0" w:evenVBand="0" w:oddHBand="0" w:evenHBand="0" w:firstRowFirstColumn="0" w:firstRowLastColumn="0" w:lastRowFirstColumn="0" w:lastRowLastColumn="0"/>
+              <w:rPr>
+                <w:sz w:val="24"/>
+              </w:rPr>
+            </w:pPr>
+            <w:r>
+              <w:rPr>
+                <w:sz w:val="24"/>
+              </w:rPr>
+              <w:t>1.3.1 Functional Requirements</w:t>
+            </w:r>
           </w:p>
         </w:tc>
       </w:tr>
@@ -1374,7 +498,7 @@
         </w:tc>
         <w:tc>
           <w:tcPr>
-            <w:tcW w:w="3223" w:type="dxa"/>
+            <w:tcW w:w="4157" w:type="dxa"/>
           </w:tcPr>
           <w:p>
             <w:pPr>
@@ -1393,7 +517,7 @@
         </w:tc>
         <w:tc>
           <w:tcPr>
-            <w:tcW w:w="1697" w:type="dxa"/>
+            <w:tcW w:w="3260" w:type="dxa"/>
           </w:tcPr>
           <w:p>
             <w:pPr>
@@ -1406,47 +530,8 @@
               <w:rPr>
                 <w:sz w:val="24"/>
               </w:rPr>
-              <w:t>1.</w:t>
-            </w:r>
-            <w:r>
-              <w:rPr>
-                <w:sz w:val="24"/>
-              </w:rPr>
-              <w:t>3.2 Domain M</w:t>
-            </w:r>
-            <w:r>
-              <w:rPr>
-                <w:sz w:val="24"/>
-              </w:rPr>
-              <w:t>odel</w:t>
-            </w:r>
-          </w:p>
-        </w:tc>
-        <w:tc>
-          <w:tcPr>
-            <w:tcW w:w="2638" w:type="dxa"/>
-          </w:tcPr>
-          <w:p>
-            <w:pPr>
-              <w:cnfStyle w:val="000000100000" w:firstRow="0" w:lastRow="0" w:firstColumn="0" w:lastColumn="0" w:oddVBand="0" w:evenVBand="0" w:oddHBand="1" w:evenHBand="0" w:firstRowFirstColumn="0" w:firstRowLastColumn="0" w:lastRowFirstColumn="0" w:lastRowLastColumn="0"/>
-              <w:rPr>
-                <w:sz w:val="24"/>
-              </w:rPr>
-            </w:pPr>
-            <w:r>
-              <w:rPr>
-                <w:sz w:val="24"/>
-              </w:rPr>
-              <w:t xml:space="preserve">Aline </w:t>
-            </w:r>
-            <w:proofErr w:type="spellStart"/>
-            <w:r>
-              <w:rPr>
-                <w:sz w:val="24"/>
-              </w:rPr>
-              <w:t>Koftikian</w:t>
-            </w:r>
-            <w:proofErr w:type="spellEnd"/>
+              <w:t>1.3.2 Domain Model</w:t>
+            </w:r>
           </w:p>
         </w:tc>
       </w:tr>
@@ -1485,7 +570,7 @@
         </w:tc>
         <w:tc>
           <w:tcPr>
-            <w:tcW w:w="3223" w:type="dxa"/>
+            <w:tcW w:w="4157" w:type="dxa"/>
           </w:tcPr>
           <w:p>
             <w:pPr>
@@ -1501,74 +586,56 @@
               <w:t>Describe any design constraints, qualities and non-functional requirements that the system should meet.</w:t>
             </w:r>
           </w:p>
-        </w:tc>
-        <w:tc>
-          <w:tcPr>
-            <w:tcW w:w="1697" w:type="dxa"/>
-          </w:tcPr>
-          <w:p>
-            <w:pPr>
-              <w:cnfStyle w:val="000000000000" w:firstRow="0" w:lastRow="0" w:firstColumn="0" w:lastColumn="0" w:oddVBand="0" w:evenVBand="0" w:oddHBand="0" w:evenHBand="0" w:firstRowFirstColumn="0" w:firstRowLastColumn="0" w:lastRowFirstColumn="0" w:lastRowLastColumn="0"/>
-              <w:rPr>
-                <w:sz w:val="24"/>
-              </w:rPr>
-            </w:pPr>
-            <w:r>
-              <w:rPr>
-                <w:sz w:val="24"/>
-              </w:rPr>
-              <w:t>1.</w:t>
-            </w:r>
-            <w:r>
-              <w:rPr>
-                <w:sz w:val="24"/>
-              </w:rPr>
-              <w:t>3.3 Constraints and Q</w:t>
-            </w:r>
-            <w:r>
-              <w:rPr>
-                <w:sz w:val="24"/>
-              </w:rPr>
-              <w:t>ualities</w:t>
-            </w:r>
-          </w:p>
-        </w:tc>
-        <w:tc>
-          <w:tcPr>
-            <w:tcW w:w="2638" w:type="dxa"/>
-          </w:tcPr>
-          <w:p>
-            <w:pPr>
-              <w:cnfStyle w:val="000000000000" w:firstRow="0" w:lastRow="0" w:firstColumn="0" w:lastColumn="0" w:oddVBand="0" w:evenVBand="0" w:oddHBand="0" w:evenHBand="0" w:firstRowFirstColumn="0" w:firstRowLastColumn="0" w:lastRowFirstColumn="0" w:lastRowLastColumn="0"/>
-              <w:rPr>
-                <w:sz w:val="24"/>
-                <w:lang w:val="fr-CA"/>
-              </w:rPr>
-            </w:pPr>
-            <w:r>
-              <w:rPr>
-                <w:sz w:val="24"/>
-                <w:lang w:val="fr-CA"/>
-              </w:rPr>
-              <w:t xml:space="preserve">Dimitri </w:t>
-            </w:r>
-            <w:proofErr w:type="spellStart"/>
-            <w:r>
-              <w:rPr>
-                <w:sz w:val="24"/>
-                <w:lang w:val="fr-CA"/>
-              </w:rPr>
-              <w:t>Topaloglou</w:t>
-            </w:r>
-            <w:proofErr w:type="spellEnd"/>
-          </w:p>
-          <w:p>
-            <w:pPr>
-              <w:cnfStyle w:val="000000000000" w:firstRow="0" w:lastRow="0" w:firstColumn="0" w:lastColumn="0" w:oddVBand="0" w:evenVBand="0" w:oddHBand="0" w:evenHBand="0" w:firstRowFirstColumn="0" w:firstRowLastColumn="0" w:lastRowFirstColumn="0" w:lastRowLastColumn="0"/>
-              <w:rPr>
-                <w:sz w:val="24"/>
-              </w:rPr>
-            </w:pPr>
+          <w:p>
+            <w:pPr>
+              <w:cnfStyle w:val="000000000000" w:firstRow="0" w:lastRow="0" w:firstColumn="0" w:lastColumn="0" w:oddVBand="0" w:evenVBand="0" w:oddHBand="0" w:evenHBand="0" w:firstRowFirstColumn="0" w:firstRowLastColumn="0" w:lastRowFirstColumn="0" w:lastRowLastColumn="0"/>
+              <w:rPr>
+                <w:sz w:val="24"/>
+              </w:rPr>
+            </w:pPr>
+          </w:p>
+          <w:p>
+            <w:pPr>
+              <w:cnfStyle w:val="000000000000" w:firstRow="0" w:lastRow="0" w:firstColumn="0" w:lastColumn="0" w:oddVBand="0" w:evenVBand="0" w:oddHBand="0" w:evenHBand="0" w:firstRowFirstColumn="0" w:firstRowLastColumn="0" w:lastRowFirstColumn="0" w:lastRowLastColumn="0"/>
+              <w:rPr>
+                <w:sz w:val="24"/>
+              </w:rPr>
+            </w:pPr>
+          </w:p>
+          <w:p>
+            <w:pPr>
+              <w:cnfStyle w:val="000000000000" w:firstRow="0" w:lastRow="0" w:firstColumn="0" w:lastColumn="0" w:oddVBand="0" w:evenVBand="0" w:oddHBand="0" w:evenHBand="0" w:firstRowFirstColumn="0" w:firstRowLastColumn="0" w:lastRowFirstColumn="0" w:lastRowLastColumn="0"/>
+              <w:rPr>
+                <w:sz w:val="24"/>
+              </w:rPr>
+            </w:pPr>
+          </w:p>
+          <w:p>
+            <w:pPr>
+              <w:cnfStyle w:val="000000000000" w:firstRow="0" w:lastRow="0" w:firstColumn="0" w:lastColumn="0" w:oddVBand="0" w:evenVBand="0" w:oddHBand="0" w:evenHBand="0" w:firstRowFirstColumn="0" w:firstRowLastColumn="0" w:lastRowFirstColumn="0" w:lastRowLastColumn="0"/>
+              <w:rPr>
+                <w:sz w:val="24"/>
+              </w:rPr>
+            </w:pPr>
+          </w:p>
+        </w:tc>
+        <w:tc>
+          <w:tcPr>
+            <w:tcW w:w="3260" w:type="dxa"/>
+          </w:tcPr>
+          <w:p>
+            <w:pPr>
+              <w:cnfStyle w:val="000000000000" w:firstRow="0" w:lastRow="0" w:firstColumn="0" w:lastColumn="0" w:oddVBand="0" w:evenVBand="0" w:oddHBand="0" w:evenHBand="0" w:firstRowFirstColumn="0" w:firstRowLastColumn="0" w:lastRowFirstColumn="0" w:lastRowLastColumn="0"/>
+              <w:rPr>
+                <w:sz w:val="24"/>
+              </w:rPr>
+            </w:pPr>
+            <w:r>
+              <w:rPr>
+                <w:sz w:val="24"/>
+              </w:rPr>
+              <w:t>1.3.3 Constraints and Qualities</w:t>
+            </w:r>
           </w:p>
         </w:tc>
       </w:tr>
@@ -1591,6 +658,7 @@
               <w:rPr>
                 <w:sz w:val="24"/>
               </w:rPr>
+              <w:lastRenderedPageBreak/>
               <w:t>7.1.7</w:t>
             </w:r>
           </w:p>
@@ -1610,7 +678,7 @@
         </w:tc>
         <w:tc>
           <w:tcPr>
-            <w:tcW w:w="3223" w:type="dxa"/>
+            <w:tcW w:w="4157" w:type="dxa"/>
           </w:tcPr>
           <w:p>
             <w:pPr>
@@ -1629,7 +697,7 @@
         </w:tc>
         <w:tc>
           <w:tcPr>
-            <w:tcW w:w="1697" w:type="dxa"/>
+            <w:tcW w:w="3260" w:type="dxa"/>
           </w:tcPr>
           <w:p>
             <w:pPr>
@@ -1642,55 +710,8 @@
               <w:rPr>
                 <w:sz w:val="24"/>
               </w:rPr>
-              <w:t>1.4</w:t>
-            </w:r>
-            <w:r>
-              <w:rPr>
-                <w:sz w:val="24"/>
-              </w:rPr>
-              <w:t>.1 Human R</w:t>
-            </w:r>
-            <w:r>
-              <w:rPr>
-                <w:sz w:val="24"/>
-              </w:rPr>
-              <w:t>esources</w:t>
-            </w:r>
-          </w:p>
-        </w:tc>
-        <w:tc>
-          <w:tcPr>
-            <w:tcW w:w="2638" w:type="dxa"/>
-          </w:tcPr>
-          <w:p>
-            <w:pPr>
-              <w:cnfStyle w:val="000000100000" w:firstRow="0" w:lastRow="0" w:firstColumn="0" w:lastColumn="0" w:oddVBand="0" w:evenVBand="0" w:oddHBand="1" w:evenHBand="0" w:firstRowFirstColumn="0" w:firstRowLastColumn="0" w:lastRowFirstColumn="0" w:lastRowLastColumn="0"/>
-              <w:rPr>
-                <w:sz w:val="24"/>
-              </w:rPr>
-            </w:pPr>
-            <w:r>
-              <w:rPr>
-                <w:sz w:val="24"/>
-              </w:rPr>
-              <w:t xml:space="preserve">Lori </w:t>
-            </w:r>
-            <w:proofErr w:type="spellStart"/>
-            <w:r>
-              <w:rPr>
-                <w:sz w:val="24"/>
-              </w:rPr>
-              <w:t>Dalkin</w:t>
-            </w:r>
-            <w:proofErr w:type="spellEnd"/>
-          </w:p>
-          <w:p>
-            <w:pPr>
-              <w:cnfStyle w:val="000000100000" w:firstRow="0" w:lastRow="0" w:firstColumn="0" w:lastColumn="0" w:oddVBand="0" w:evenVBand="0" w:oddHBand="1" w:evenHBand="0" w:firstRowFirstColumn="0" w:firstRowLastColumn="0" w:lastRowFirstColumn="0" w:lastRowLastColumn="0"/>
-              <w:rPr>
-                <w:sz w:val="24"/>
-              </w:rPr>
-            </w:pPr>
+              <w:t>1.4.1 Human Resources</w:t>
+            </w:r>
           </w:p>
         </w:tc>
       </w:tr>
@@ -1729,7 +750,7 @@
         </w:tc>
         <w:tc>
           <w:tcPr>
-            <w:tcW w:w="3223" w:type="dxa"/>
+            <w:tcW w:w="4157" w:type="dxa"/>
           </w:tcPr>
           <w:p>
             <w:pPr>
@@ -1748,77 +769,21 @@
         </w:tc>
         <w:tc>
           <w:tcPr>
-            <w:tcW w:w="1697" w:type="dxa"/>
-          </w:tcPr>
-          <w:p>
-            <w:pPr>
-              <w:cnfStyle w:val="000000000000" w:firstRow="0" w:lastRow="0" w:firstColumn="0" w:lastColumn="0" w:oddVBand="0" w:evenVBand="0" w:oddHBand="0" w:evenHBand="0" w:firstRowFirstColumn="0" w:firstRowLastColumn="0" w:lastRowFirstColumn="0" w:lastRowLastColumn="0"/>
-              <w:rPr>
-                <w:sz w:val="24"/>
-              </w:rPr>
-            </w:pPr>
-            <w:r>
-              <w:rPr>
-                <w:sz w:val="24"/>
-              </w:rPr>
-              <w:t>1.</w:t>
-            </w:r>
-            <w:r>
-              <w:rPr>
-                <w:sz w:val="24"/>
-              </w:rPr>
-              <w:t xml:space="preserve">4.2 Technical </w:t>
-            </w:r>
-            <w:r>
-              <w:rPr>
-                <w:sz w:val="24"/>
-              </w:rPr>
-              <w:t>R</w:t>
-            </w:r>
-            <w:r>
-              <w:rPr>
-                <w:sz w:val="24"/>
-              </w:rPr>
-              <w:t>esources</w:t>
-            </w:r>
-          </w:p>
-        </w:tc>
-        <w:tc>
-          <w:tcPr>
-            <w:tcW w:w="2638" w:type="dxa"/>
-          </w:tcPr>
-          <w:p>
-            <w:pPr>
-              <w:cnfStyle w:val="000000000000" w:firstRow="0" w:lastRow="0" w:firstColumn="0" w:lastColumn="0" w:oddVBand="0" w:evenVBand="0" w:oddHBand="0" w:evenHBand="0" w:firstRowFirstColumn="0" w:firstRowLastColumn="0" w:lastRowFirstColumn="0" w:lastRowLastColumn="0"/>
-              <w:rPr>
-                <w:sz w:val="24"/>
-                <w:lang w:val="fr-CA"/>
-              </w:rPr>
-            </w:pPr>
-            <w:r>
-              <w:rPr>
-                <w:sz w:val="24"/>
-                <w:lang w:val="fr-CA"/>
-              </w:rPr>
-              <w:t xml:space="preserve">Dimitri </w:t>
-            </w:r>
-            <w:proofErr w:type="spellStart"/>
-            <w:r>
-              <w:rPr>
-                <w:sz w:val="24"/>
-                <w:lang w:val="fr-CA"/>
-              </w:rPr>
-              <w:t>Topaloglou</w:t>
-            </w:r>
-            <w:proofErr w:type="spellEnd"/>
-          </w:p>
-          <w:p>
-            <w:pPr>
-              <w:cnfStyle w:val="000000000000" w:firstRow="0" w:lastRow="0" w:firstColumn="0" w:lastColumn="0" w:oddVBand="0" w:evenVBand="0" w:oddHBand="0" w:evenHBand="0" w:firstRowFirstColumn="0" w:firstRowLastColumn="0" w:lastRowFirstColumn="0" w:lastRowLastColumn="0"/>
-              <w:rPr>
-                <w:sz w:val="24"/>
-              </w:rPr>
-            </w:pPr>
+            <w:tcW w:w="3260" w:type="dxa"/>
+          </w:tcPr>
+          <w:p>
+            <w:pPr>
+              <w:cnfStyle w:val="000000000000" w:firstRow="0" w:lastRow="0" w:firstColumn="0" w:lastColumn="0" w:oddVBand="0" w:evenVBand="0" w:oddHBand="0" w:evenHBand="0" w:firstRowFirstColumn="0" w:firstRowLastColumn="0" w:lastRowFirstColumn="0" w:lastRowLastColumn="0"/>
+              <w:rPr>
+                <w:sz w:val="24"/>
+              </w:rPr>
+            </w:pPr>
+            <w:r>
+              <w:rPr>
+                <w:sz w:val="24"/>
+              </w:rPr>
+              <w:t>1.4.2 Technical Resources</w:t>
+            </w:r>
           </w:p>
         </w:tc>
       </w:tr>
@@ -1860,7 +825,7 @@
         </w:tc>
         <w:tc>
           <w:tcPr>
-            <w:tcW w:w="3223" w:type="dxa"/>
+            <w:tcW w:w="4157" w:type="dxa"/>
           </w:tcPr>
           <w:p>
             <w:pPr>
@@ -1879,7 +844,7 @@
         </w:tc>
         <w:tc>
           <w:tcPr>
-            <w:tcW w:w="1697" w:type="dxa"/>
+            <w:tcW w:w="3260" w:type="dxa"/>
           </w:tcPr>
           <w:p>
             <w:pPr>
@@ -1892,41 +857,8 @@
               <w:rPr>
                 <w:sz w:val="24"/>
               </w:rPr>
-              <w:t>1.</w:t>
-            </w:r>
-            <w:r>
-              <w:rPr>
-                <w:sz w:val="24"/>
-              </w:rPr>
-              <w:t>5 Scoping</w:t>
-            </w:r>
-          </w:p>
-        </w:tc>
-        <w:tc>
-          <w:tcPr>
-            <w:tcW w:w="2638" w:type="dxa"/>
-          </w:tcPr>
-          <w:p>
-            <w:pPr>
-              <w:cnfStyle w:val="000000100000" w:firstRow="0" w:lastRow="0" w:firstColumn="0" w:lastColumn="0" w:oddVBand="0" w:evenVBand="0" w:oddHBand="1" w:evenHBand="0" w:firstRowFirstColumn="0" w:firstRowLastColumn="0" w:lastRowFirstColumn="0" w:lastRowLastColumn="0"/>
-              <w:rPr>
-                <w:sz w:val="24"/>
-              </w:rPr>
-            </w:pPr>
-            <w:r>
-              <w:rPr>
-                <w:sz w:val="24"/>
-              </w:rPr>
-              <w:t>Kevin Yasmine</w:t>
-            </w:r>
-          </w:p>
-          <w:p>
-            <w:pPr>
-              <w:cnfStyle w:val="000000100000" w:firstRow="0" w:lastRow="0" w:firstColumn="0" w:lastColumn="0" w:oddVBand="0" w:evenVBand="0" w:oddHBand="1" w:evenHBand="0" w:firstRowFirstColumn="0" w:firstRowLastColumn="0" w:lastRowFirstColumn="0" w:lastRowLastColumn="0"/>
-              <w:rPr>
-                <w:sz w:val="24"/>
-              </w:rPr>
-            </w:pPr>
+              <w:t>1.5 Scoping</w:t>
+            </w:r>
           </w:p>
         </w:tc>
       </w:tr>
@@ -1965,7 +897,7 @@
         </w:tc>
         <w:tc>
           <w:tcPr>
-            <w:tcW w:w="3223" w:type="dxa"/>
+            <w:tcW w:w="4157" w:type="dxa"/>
           </w:tcPr>
           <w:p>
             <w:pPr>
@@ -1984,62 +916,21 @@
         </w:tc>
         <w:tc>
           <w:tcPr>
-            <w:tcW w:w="1697" w:type="dxa"/>
-          </w:tcPr>
-          <w:p>
-            <w:pPr>
-              <w:cnfStyle w:val="000000000000" w:firstRow="0" w:lastRow="0" w:firstColumn="0" w:lastColumn="0" w:oddVBand="0" w:evenVBand="0" w:oddHBand="0" w:evenHBand="0" w:firstRowFirstColumn="0" w:firstRowLastColumn="0" w:lastRowFirstColumn="0" w:lastRowLastColumn="0"/>
-              <w:rPr>
-                <w:sz w:val="24"/>
-              </w:rPr>
-            </w:pPr>
-            <w:r>
-              <w:rPr>
-                <w:sz w:val="24"/>
-              </w:rPr>
-              <w:t>1.</w:t>
-            </w:r>
-            <w:r>
-              <w:rPr>
-                <w:sz w:val="24"/>
-              </w:rPr>
-              <w:t>6.1 Architecture</w:t>
-            </w:r>
-          </w:p>
-        </w:tc>
-        <w:tc>
-          <w:tcPr>
-            <w:tcW w:w="2638" w:type="dxa"/>
-          </w:tcPr>
-          <w:p>
-            <w:pPr>
-              <w:cnfStyle w:val="000000000000" w:firstRow="0" w:lastRow="0" w:firstColumn="0" w:lastColumn="0" w:oddVBand="0" w:evenVBand="0" w:oddHBand="0" w:evenHBand="0" w:firstRowFirstColumn="0" w:firstRowLastColumn="0" w:lastRowFirstColumn="0" w:lastRowLastColumn="0"/>
-              <w:rPr>
-                <w:sz w:val="24"/>
-              </w:rPr>
-            </w:pPr>
-            <w:r>
-              <w:rPr>
-                <w:sz w:val="24"/>
-              </w:rPr>
-              <w:t xml:space="preserve">Daniel Di </w:t>
-            </w:r>
-            <w:proofErr w:type="spellStart"/>
-            <w:r>
-              <w:rPr>
-                <w:sz w:val="24"/>
-              </w:rPr>
-              <w:t>Corpo</w:t>
-            </w:r>
-            <w:proofErr w:type="spellEnd"/>
-          </w:p>
-          <w:p>
-            <w:pPr>
-              <w:cnfStyle w:val="000000000000" w:firstRow="0" w:lastRow="0" w:firstColumn="0" w:lastColumn="0" w:oddVBand="0" w:evenVBand="0" w:oddHBand="0" w:evenHBand="0" w:firstRowFirstColumn="0" w:firstRowLastColumn="0" w:lastRowFirstColumn="0" w:lastRowLastColumn="0"/>
-              <w:rPr>
-                <w:sz w:val="24"/>
-              </w:rPr>
-            </w:pPr>
+            <w:tcW w:w="3260" w:type="dxa"/>
+          </w:tcPr>
+          <w:p>
+            <w:pPr>
+              <w:cnfStyle w:val="000000000000" w:firstRow="0" w:lastRow="0" w:firstColumn="0" w:lastColumn="0" w:oddVBand="0" w:evenVBand="0" w:oddHBand="0" w:evenHBand="0" w:firstRowFirstColumn="0" w:firstRowLastColumn="0" w:lastRowFirstColumn="0" w:lastRowLastColumn="0"/>
+              <w:rPr>
+                <w:sz w:val="24"/>
+              </w:rPr>
+            </w:pPr>
+            <w:r>
+              <w:rPr>
+                <w:sz w:val="24"/>
+              </w:rPr>
+              <w:t>1.6.1 Architecture</w:t>
+            </w:r>
           </w:p>
         </w:tc>
       </w:tr>
@@ -2062,7 +953,6 @@
               <w:rPr>
                 <w:sz w:val="24"/>
               </w:rPr>
-              <w:lastRenderedPageBreak/>
               <w:t>7.1.11</w:t>
             </w:r>
           </w:p>
@@ -2082,7 +972,7 @@
         </w:tc>
         <w:tc>
           <w:tcPr>
-            <w:tcW w:w="3223" w:type="dxa"/>
+            <w:tcW w:w="4157" w:type="dxa"/>
           </w:tcPr>
           <w:p>
             <w:pPr>
@@ -2101,7 +991,7 @@
         </w:tc>
         <w:tc>
           <w:tcPr>
-            <w:tcW w:w="1697" w:type="dxa"/>
+            <w:tcW w:w="3260" w:type="dxa"/>
           </w:tcPr>
           <w:p>
             <w:pPr>
@@ -2114,55 +1004,8 @@
               <w:rPr>
                 <w:sz w:val="24"/>
               </w:rPr>
-              <w:t>1.</w:t>
-            </w:r>
-            <w:r>
-              <w:rPr>
-                <w:sz w:val="24"/>
-              </w:rPr>
-              <w:t xml:space="preserve">6.2 Technologies in </w:t>
-            </w:r>
-            <w:r>
-              <w:rPr>
-                <w:sz w:val="24"/>
-              </w:rPr>
-              <w:t>U</w:t>
-            </w:r>
-            <w:r>
-              <w:rPr>
-                <w:sz w:val="24"/>
-              </w:rPr>
-              <w:t>se</w:t>
-            </w:r>
-          </w:p>
-        </w:tc>
-        <w:tc>
-          <w:tcPr>
-            <w:tcW w:w="2638" w:type="dxa"/>
-          </w:tcPr>
-          <w:p>
-            <w:pPr>
-              <w:cnfStyle w:val="000000100000" w:firstRow="0" w:lastRow="0" w:firstColumn="0" w:lastColumn="0" w:oddVBand="0" w:evenVBand="0" w:oddHBand="1" w:evenHBand="0" w:firstRowFirstColumn="0" w:firstRowLastColumn="0" w:lastRowFirstColumn="0" w:lastRowLastColumn="0"/>
-              <w:rPr>
-                <w:sz w:val="24"/>
-              </w:rPr>
-            </w:pPr>
-            <w:r>
-              <w:rPr>
-                <w:sz w:val="24"/>
-                <w:lang w:val="fr-CA"/>
-              </w:rPr>
-              <w:t xml:space="preserve">Dimitri </w:t>
-            </w:r>
-            <w:proofErr w:type="spellStart"/>
-            <w:r>
-              <w:rPr>
-                <w:sz w:val="24"/>
-                <w:lang w:val="fr-CA"/>
-              </w:rPr>
-              <w:t>Topaloglou</w:t>
-            </w:r>
-            <w:proofErr w:type="spellEnd"/>
+              <w:t>1.6.2 Technologies in Use</w:t>
+            </w:r>
           </w:p>
         </w:tc>
       </w:tr>
@@ -2201,7 +1044,7 @@
         </w:tc>
         <w:tc>
           <w:tcPr>
-            <w:tcW w:w="3223" w:type="dxa"/>
+            <w:tcW w:w="4157" w:type="dxa"/>
           </w:tcPr>
           <w:p>
             <w:pPr>
@@ -2220,26 +1063,20 @@
         </w:tc>
         <w:tc>
           <w:tcPr>
-            <w:tcW w:w="1697" w:type="dxa"/>
-          </w:tcPr>
-          <w:p>
-            <w:pPr>
-              <w:cnfStyle w:val="000000000000" w:firstRow="0" w:lastRow="0" w:firstColumn="0" w:lastColumn="0" w:oddVBand="0" w:evenVBand="0" w:oddHBand="0" w:evenHBand="0" w:firstRowFirstColumn="0" w:firstRowLastColumn="0" w:lastRowFirstColumn="0" w:lastRowLastColumn="0"/>
-              <w:rPr>
-                <w:sz w:val="24"/>
-              </w:rPr>
-            </w:pPr>
-            <w:r>
-              <w:rPr>
-                <w:sz w:val="24"/>
-              </w:rPr>
-              <w:t>1.</w:t>
-            </w:r>
-            <w:r>
-              <w:rPr>
-                <w:sz w:val="24"/>
-              </w:rPr>
-              <w:t>7.1</w:t>
+            <w:tcW w:w="3260" w:type="dxa"/>
+          </w:tcPr>
+          <w:p>
+            <w:pPr>
+              <w:cnfStyle w:val="000000000000" w:firstRow="0" w:lastRow="0" w:firstColumn="0" w:lastColumn="0" w:oddVBand="0" w:evenVBand="0" w:oddHBand="0" w:evenHBand="0" w:firstRowFirstColumn="0" w:firstRowLastColumn="0" w:lastRowFirstColumn="0" w:lastRowLastColumn="0"/>
+              <w:rPr>
+                <w:sz w:val="24"/>
+              </w:rPr>
+            </w:pPr>
+            <w:r>
+              <w:rPr>
+                <w:sz w:val="24"/>
+              </w:rPr>
+              <w:t>1.7.1</w:t>
             </w:r>
           </w:p>
           <w:p>
@@ -2254,25 +1091,6 @@
                 <w:sz w:val="24"/>
               </w:rPr>
               <w:t>Activities</w:t>
-            </w:r>
-          </w:p>
-        </w:tc>
-        <w:tc>
-          <w:tcPr>
-            <w:tcW w:w="2638" w:type="dxa"/>
-          </w:tcPr>
-          <w:p>
-            <w:pPr>
-              <w:cnfStyle w:val="000000000000" w:firstRow="0" w:lastRow="0" w:firstColumn="0" w:lastColumn="0" w:oddVBand="0" w:evenVBand="0" w:oddHBand="0" w:evenHBand="0" w:firstRowFirstColumn="0" w:firstRowLastColumn="0" w:lastRowFirstColumn="0" w:lastRowLastColumn="0"/>
-              <w:rPr>
-                <w:sz w:val="24"/>
-              </w:rPr>
-            </w:pPr>
-            <w:r>
-              <w:rPr>
-                <w:sz w:val="24"/>
-              </w:rPr>
-              <w:t>Philip Lim</w:t>
             </w:r>
           </w:p>
         </w:tc>
@@ -2315,7 +1133,7 @@
         </w:tc>
         <w:tc>
           <w:tcPr>
-            <w:tcW w:w="3223" w:type="dxa"/>
+            <w:tcW w:w="4157" w:type="dxa"/>
           </w:tcPr>
           <w:p>
             <w:pPr>
@@ -2334,7 +1152,7 @@
         </w:tc>
         <w:tc>
           <w:tcPr>
-            <w:tcW w:w="1697" w:type="dxa"/>
+            <w:tcW w:w="3260" w:type="dxa"/>
           </w:tcPr>
           <w:p>
             <w:pPr>
@@ -2347,41 +1165,8 @@
               <w:rPr>
                 <w:sz w:val="24"/>
               </w:rPr>
-              <w:t>1.</w:t>
-            </w:r>
-            <w:r>
-              <w:rPr>
-                <w:sz w:val="24"/>
-              </w:rPr>
-              <w:t>7.2 Artifacts</w:t>
-            </w:r>
-          </w:p>
-        </w:tc>
-        <w:tc>
-          <w:tcPr>
-            <w:tcW w:w="2638" w:type="dxa"/>
-          </w:tcPr>
-          <w:p>
-            <w:pPr>
-              <w:cnfStyle w:val="000000100000" w:firstRow="0" w:lastRow="0" w:firstColumn="0" w:lastColumn="0" w:oddVBand="0" w:evenVBand="0" w:oddHBand="1" w:evenHBand="0" w:firstRowFirstColumn="0" w:firstRowLastColumn="0" w:lastRowFirstColumn="0" w:lastRowLastColumn="0"/>
-              <w:rPr>
-                <w:sz w:val="24"/>
-              </w:rPr>
-            </w:pPr>
-            <w:r>
-              <w:rPr>
-                <w:sz w:val="24"/>
-              </w:rPr>
-              <w:t xml:space="preserve">Aline </w:t>
-            </w:r>
-            <w:proofErr w:type="spellStart"/>
-            <w:r>
-              <w:rPr>
-                <w:sz w:val="24"/>
-              </w:rPr>
-              <w:t>Koftikian</w:t>
-            </w:r>
-            <w:proofErr w:type="spellEnd"/>
+              <w:t>1.7.2 Artifacts</w:t>
+            </w:r>
           </w:p>
         </w:tc>
       </w:tr>
@@ -2420,7 +1205,7 @@
         </w:tc>
         <w:tc>
           <w:tcPr>
-            <w:tcW w:w="3223" w:type="dxa"/>
+            <w:tcW w:w="4157" w:type="dxa"/>
           </w:tcPr>
           <w:p>
             <w:pPr>
@@ -2436,77 +1221,48 @@
               <w:t>Estimate the cost and time of production of each artifact and sum them up.</w:t>
             </w:r>
           </w:p>
-        </w:tc>
-        <w:tc>
-          <w:tcPr>
-            <w:tcW w:w="1697" w:type="dxa"/>
-          </w:tcPr>
-          <w:p>
-            <w:pPr>
-              <w:cnfStyle w:val="000000000000" w:firstRow="0" w:lastRow="0" w:firstColumn="0" w:lastColumn="0" w:oddVBand="0" w:evenVBand="0" w:oddHBand="0" w:evenHBand="0" w:firstRowFirstColumn="0" w:firstRowLastColumn="0" w:lastRowFirstColumn="0" w:lastRowLastColumn="0"/>
-              <w:rPr>
-                <w:sz w:val="24"/>
-              </w:rPr>
-            </w:pPr>
-            <w:r>
-              <w:rPr>
-                <w:sz w:val="24"/>
-              </w:rPr>
-              <w:t>1.</w:t>
-            </w:r>
-            <w:r>
-              <w:rPr>
-                <w:sz w:val="24"/>
-              </w:rPr>
-              <w:t xml:space="preserve">7.3 Project </w:t>
-            </w:r>
-            <w:r>
-              <w:rPr>
-                <w:sz w:val="24"/>
-              </w:rPr>
-              <w:t>E</w:t>
-            </w:r>
-            <w:r>
-              <w:rPr>
-                <w:sz w:val="24"/>
-              </w:rPr>
-              <w:t>stimates</w:t>
-            </w:r>
-          </w:p>
-        </w:tc>
-        <w:tc>
-          <w:tcPr>
-            <w:tcW w:w="2638" w:type="dxa"/>
-          </w:tcPr>
-          <w:p>
-            <w:pPr>
-              <w:cnfStyle w:val="000000000000" w:firstRow="0" w:lastRow="0" w:firstColumn="0" w:lastColumn="0" w:oddVBand="0" w:evenVBand="0" w:oddHBand="0" w:evenHBand="0" w:firstRowFirstColumn="0" w:firstRowLastColumn="0" w:lastRowFirstColumn="0" w:lastRowLastColumn="0"/>
-              <w:rPr>
-                <w:sz w:val="24"/>
-              </w:rPr>
-            </w:pPr>
-            <w:r>
-              <w:rPr>
-                <w:sz w:val="24"/>
-              </w:rPr>
-              <w:t xml:space="preserve">Daniel Di </w:t>
-            </w:r>
-            <w:proofErr w:type="spellStart"/>
-            <w:r>
-              <w:rPr>
-                <w:sz w:val="24"/>
-              </w:rPr>
-              <w:t>Corpo</w:t>
-            </w:r>
-            <w:proofErr w:type="spellEnd"/>
-          </w:p>
-          <w:p>
-            <w:pPr>
-              <w:cnfStyle w:val="000000000000" w:firstRow="0" w:lastRow="0" w:firstColumn="0" w:lastColumn="0" w:oddVBand="0" w:evenVBand="0" w:oddHBand="0" w:evenHBand="0" w:firstRowFirstColumn="0" w:firstRowLastColumn="0" w:lastRowFirstColumn="0" w:lastRowLastColumn="0"/>
-              <w:rPr>
-                <w:sz w:val="24"/>
-              </w:rPr>
-            </w:pPr>
+          <w:p>
+            <w:pPr>
+              <w:cnfStyle w:val="000000000000" w:firstRow="0" w:lastRow="0" w:firstColumn="0" w:lastColumn="0" w:oddVBand="0" w:evenVBand="0" w:oddHBand="0" w:evenHBand="0" w:firstRowFirstColumn="0" w:firstRowLastColumn="0" w:lastRowFirstColumn="0" w:lastRowLastColumn="0"/>
+              <w:rPr>
+                <w:sz w:val="24"/>
+              </w:rPr>
+            </w:pPr>
+          </w:p>
+          <w:p>
+            <w:pPr>
+              <w:cnfStyle w:val="000000000000" w:firstRow="0" w:lastRow="0" w:firstColumn="0" w:lastColumn="0" w:oddVBand="0" w:evenVBand="0" w:oddHBand="0" w:evenHBand="0" w:firstRowFirstColumn="0" w:firstRowLastColumn="0" w:lastRowFirstColumn="0" w:lastRowLastColumn="0"/>
+              <w:rPr>
+                <w:sz w:val="24"/>
+              </w:rPr>
+            </w:pPr>
+          </w:p>
+          <w:p>
+            <w:pPr>
+              <w:cnfStyle w:val="000000000000" w:firstRow="0" w:lastRow="0" w:firstColumn="0" w:lastColumn="0" w:oddVBand="0" w:evenVBand="0" w:oddHBand="0" w:evenHBand="0" w:firstRowFirstColumn="0" w:firstRowLastColumn="0" w:lastRowFirstColumn="0" w:lastRowLastColumn="0"/>
+              <w:rPr>
+                <w:sz w:val="24"/>
+              </w:rPr>
+            </w:pPr>
+          </w:p>
+        </w:tc>
+        <w:tc>
+          <w:tcPr>
+            <w:tcW w:w="3260" w:type="dxa"/>
+          </w:tcPr>
+          <w:p>
+            <w:pPr>
+              <w:cnfStyle w:val="000000000000" w:firstRow="0" w:lastRow="0" w:firstColumn="0" w:lastColumn="0" w:oddVBand="0" w:evenVBand="0" w:oddHBand="0" w:evenHBand="0" w:firstRowFirstColumn="0" w:firstRowLastColumn="0" w:lastRowFirstColumn="0" w:lastRowLastColumn="0"/>
+              <w:rPr>
+                <w:sz w:val="24"/>
+              </w:rPr>
+            </w:pPr>
+            <w:r>
+              <w:rPr>
+                <w:sz w:val="24"/>
+              </w:rPr>
+              <w:t>1.7.3 Project Estimates</w:t>
+            </w:r>
           </w:p>
         </w:tc>
       </w:tr>
@@ -2529,6 +1285,7 @@
               <w:rPr>
                 <w:sz w:val="24"/>
               </w:rPr>
+              <w:lastRenderedPageBreak/>
               <w:t>7.1.15</w:t>
             </w:r>
           </w:p>
@@ -2548,7 +1305,7 @@
         </w:tc>
         <w:tc>
           <w:tcPr>
-            <w:tcW w:w="3223" w:type="dxa"/>
+            <w:tcW w:w="4157" w:type="dxa"/>
           </w:tcPr>
           <w:p>
             <w:pPr>
@@ -2567,7 +1324,7 @@
         </w:tc>
         <w:tc>
           <w:tcPr>
-            <w:tcW w:w="1697" w:type="dxa"/>
+            <w:tcW w:w="3260" w:type="dxa"/>
           </w:tcPr>
           <w:p>
             <w:pPr>
@@ -2580,38 +1337,7 @@
               <w:rPr>
                 <w:sz w:val="24"/>
               </w:rPr>
-              <w:t>1.</w:t>
-            </w:r>
-            <w:r>
-              <w:rPr>
-                <w:sz w:val="24"/>
-              </w:rPr>
-              <w:t>7.4 Activities A</w:t>
-            </w:r>
-            <w:r>
-              <w:rPr>
-                <w:sz w:val="24"/>
-              </w:rPr>
-              <w:t>ssignments</w:t>
-            </w:r>
-          </w:p>
-        </w:tc>
-        <w:tc>
-          <w:tcPr>
-            <w:tcW w:w="2638" w:type="dxa"/>
-          </w:tcPr>
-          <w:p>
-            <w:pPr>
-              <w:cnfStyle w:val="000000100000" w:firstRow="0" w:lastRow="0" w:firstColumn="0" w:lastColumn="0" w:oddVBand="0" w:evenVBand="0" w:oddHBand="1" w:evenHBand="0" w:firstRowFirstColumn="0" w:firstRowLastColumn="0" w:lastRowFirstColumn="0" w:lastRowLastColumn="0"/>
-              <w:rPr>
-                <w:sz w:val="24"/>
-              </w:rPr>
-            </w:pPr>
-            <w:r>
-              <w:rPr>
-                <w:sz w:val="24"/>
-              </w:rPr>
-              <w:t>Philip Lim</w:t>
+              <w:t>1.7.4 Activities Assignments</w:t>
             </w:r>
           </w:p>
         </w:tc>
@@ -2651,7 +1377,7 @@
         </w:tc>
         <w:tc>
           <w:tcPr>
-            <w:tcW w:w="3223" w:type="dxa"/>
+            <w:tcW w:w="4157" w:type="dxa"/>
           </w:tcPr>
           <w:p>
             <w:pPr>
@@ -2670,45 +1396,20 @@
         </w:tc>
         <w:tc>
           <w:tcPr>
-            <w:tcW w:w="1697" w:type="dxa"/>
-          </w:tcPr>
-          <w:p>
-            <w:pPr>
-              <w:cnfStyle w:val="000000000000" w:firstRow="0" w:lastRow="0" w:firstColumn="0" w:lastColumn="0" w:oddVBand="0" w:evenVBand="0" w:oddHBand="0" w:evenHBand="0" w:firstRowFirstColumn="0" w:firstRowLastColumn="0" w:lastRowFirstColumn="0" w:lastRowLastColumn="0"/>
-              <w:rPr>
-                <w:sz w:val="24"/>
-              </w:rPr>
-            </w:pPr>
-            <w:r>
-              <w:rPr>
-                <w:sz w:val="24"/>
-              </w:rPr>
-              <w:t>1.</w:t>
-            </w:r>
-            <w:r>
-              <w:rPr>
-                <w:sz w:val="24"/>
-              </w:rPr>
-              <w:t>7.5 Schedule</w:t>
-            </w:r>
-          </w:p>
-        </w:tc>
-        <w:tc>
-          <w:tcPr>
-            <w:tcW w:w="2638" w:type="dxa"/>
-          </w:tcPr>
-          <w:p>
-            <w:pPr>
-              <w:cnfStyle w:val="000000000000" w:firstRow="0" w:lastRow="0" w:firstColumn="0" w:lastColumn="0" w:oddVBand="0" w:evenVBand="0" w:oddHBand="0" w:evenHBand="0" w:firstRowFirstColumn="0" w:firstRowLastColumn="0" w:lastRowFirstColumn="0" w:lastRowLastColumn="0"/>
-              <w:rPr>
-                <w:sz w:val="24"/>
-              </w:rPr>
-            </w:pPr>
-            <w:r>
-              <w:rPr>
-                <w:sz w:val="24"/>
-              </w:rPr>
-              <w:t>Ryan Lee</w:t>
+            <w:tcW w:w="3260" w:type="dxa"/>
+          </w:tcPr>
+          <w:p>
+            <w:pPr>
+              <w:cnfStyle w:val="000000000000" w:firstRow="0" w:lastRow="0" w:firstColumn="0" w:lastColumn="0" w:oddVBand="0" w:evenVBand="0" w:oddHBand="0" w:evenHBand="0" w:firstRowFirstColumn="0" w:firstRowLastColumn="0" w:lastRowFirstColumn="0" w:lastRowLastColumn="0"/>
+              <w:rPr>
+                <w:sz w:val="24"/>
+              </w:rPr>
+            </w:pPr>
+            <w:r>
+              <w:rPr>
+                <w:sz w:val="24"/>
+              </w:rPr>
+              <w:t>1.7.5 Schedule</w:t>
             </w:r>
           </w:p>
         </w:tc>
@@ -2751,7 +1452,7 @@
         </w:tc>
         <w:tc>
           <w:tcPr>
-            <w:tcW w:w="3223" w:type="dxa"/>
+            <w:tcW w:w="4157" w:type="dxa"/>
           </w:tcPr>
           <w:p>
             <w:pPr>
@@ -2770,7 +1471,7 @@
         </w:tc>
         <w:tc>
           <w:tcPr>
-            <w:tcW w:w="1697" w:type="dxa"/>
+            <w:tcW w:w="3260" w:type="dxa"/>
           </w:tcPr>
           <w:p>
             <w:pPr>
@@ -2783,43 +1484,8 @@
               <w:rPr>
                 <w:sz w:val="24"/>
               </w:rPr>
-              <w:t>1.</w:t>
-            </w:r>
-            <w:r>
-              <w:rPr>
-                <w:sz w:val="24"/>
-              </w:rPr>
-              <w:t>7.6 Risk</w:t>
-            </w:r>
-          </w:p>
-        </w:tc>
-        <w:tc>
-          <w:tcPr>
-            <w:tcW w:w="2638" w:type="dxa"/>
-          </w:tcPr>
-          <w:p>
-            <w:pPr>
-              <w:cnfStyle w:val="000000100000" w:firstRow="0" w:lastRow="0" w:firstColumn="0" w:lastColumn="0" w:oddVBand="0" w:evenVBand="0" w:oddHBand="1" w:evenHBand="0" w:firstRowFirstColumn="0" w:firstRowLastColumn="0" w:lastRowFirstColumn="0" w:lastRowLastColumn="0"/>
-              <w:rPr>
-                <w:sz w:val="24"/>
-              </w:rPr>
-            </w:pPr>
-            <w:r>
-              <w:rPr>
-                <w:sz w:val="24"/>
-                <w:lang w:val="fr-CA"/>
-              </w:rPr>
-              <w:t xml:space="preserve">Dimitri </w:t>
-            </w:r>
-            <w:proofErr w:type="spellStart"/>
-            <w:r>
-              <w:rPr>
-                <w:sz w:val="24"/>
-                <w:lang w:val="fr-CA"/>
-              </w:rPr>
-              <w:t>Topaloglou</w:t>
-            </w:r>
-            <w:proofErr w:type="spellEnd"/>
+              <w:t>1.7.6 Risk</w:t>
+            </w:r>
           </w:p>
         </w:tc>
       </w:tr>
@@ -2858,65 +1524,40 @@
         </w:tc>
         <w:tc>
           <w:tcPr>
-            <w:tcW w:w="3223" w:type="dxa"/>
-          </w:tcPr>
-          <w:p>
-            <w:pPr>
-              <w:cnfStyle w:val="000000000000" w:firstRow="0" w:lastRow="0" w:firstColumn="0" w:lastColumn="0" w:oddVBand="0" w:evenVBand="0" w:oddHBand="0" w:evenHBand="0" w:firstRowFirstColumn="0" w:firstRowLastColumn="0" w:lastRowFirstColumn="0" w:lastRowLastColumn="0"/>
-              <w:rPr>
-                <w:sz w:val="24"/>
-              </w:rPr>
-            </w:pPr>
-            <w:r>
-              <w:rPr>
-                <w:sz w:val="24"/>
-              </w:rPr>
-              <w:t>Describe the work done in the development of the prototype</w:t>
-            </w:r>
-            <w:r>
-              <w:rPr>
-                <w:sz w:val="24"/>
-              </w:rPr>
-              <w:t>. Explain how the chosen technologies are appropriate, and how the team members are comfortable using such technologies.</w:t>
-            </w:r>
-          </w:p>
-        </w:tc>
-        <w:tc>
-          <w:tcPr>
-            <w:tcW w:w="1697" w:type="dxa"/>
-          </w:tcPr>
-          <w:p>
-            <w:pPr>
-              <w:cnfStyle w:val="000000000000" w:firstRow="0" w:lastRow="0" w:firstColumn="0" w:lastColumn="0" w:oddVBand="0" w:evenVBand="0" w:oddHBand="0" w:evenHBand="0" w:firstRowFirstColumn="0" w:firstRowLastColumn="0" w:lastRowFirstColumn="0" w:lastRowLastColumn="0"/>
-              <w:rPr>
-                <w:sz w:val="24"/>
-              </w:rPr>
-            </w:pPr>
-            <w:r>
-              <w:rPr>
-                <w:sz w:val="24"/>
-              </w:rPr>
-              <w:t>1.</w:t>
-            </w:r>
-            <w:r>
-              <w:rPr>
-                <w:sz w:val="24"/>
-              </w:rPr>
-              <w:t>8 Prototyping</w:t>
-            </w:r>
-          </w:p>
-        </w:tc>
-        <w:tc>
-          <w:tcPr>
-            <w:tcW w:w="2638" w:type="dxa"/>
-          </w:tcPr>
-          <w:p>
-            <w:pPr>
-              <w:cnfStyle w:val="000000000000" w:firstRow="0" w:lastRow="0" w:firstColumn="0" w:lastColumn="0" w:oddVBand="0" w:evenVBand="0" w:oddHBand="0" w:evenHBand="0" w:firstRowFirstColumn="0" w:firstRowLastColumn="0" w:lastRowFirstColumn="0" w:lastRowLastColumn="0"/>
-              <w:rPr>
-                <w:sz w:val="24"/>
-              </w:rPr>
-            </w:pPr>
+            <w:tcW w:w="4157" w:type="dxa"/>
+          </w:tcPr>
+          <w:p>
+            <w:pPr>
+              <w:cnfStyle w:val="000000000000" w:firstRow="0" w:lastRow="0" w:firstColumn="0" w:lastColumn="0" w:oddVBand="0" w:evenVBand="0" w:oddHBand="0" w:evenHBand="0" w:firstRowFirstColumn="0" w:firstRowLastColumn="0" w:lastRowFirstColumn="0" w:lastRowLastColumn="0"/>
+              <w:rPr>
+                <w:sz w:val="24"/>
+              </w:rPr>
+            </w:pPr>
+            <w:r>
+              <w:rPr>
+                <w:sz w:val="24"/>
+              </w:rPr>
+              <w:t>Describe the work done in the development of the prototype. Explain how the chosen technologies are appropriate, and how the team members are comfortable using such technologies.</w:t>
+            </w:r>
+          </w:p>
+        </w:tc>
+        <w:tc>
+          <w:tcPr>
+            <w:tcW w:w="3260" w:type="dxa"/>
+          </w:tcPr>
+          <w:p>
+            <w:pPr>
+              <w:cnfStyle w:val="000000000000" w:firstRow="0" w:lastRow="0" w:firstColumn="0" w:lastColumn="0" w:oddVBand="0" w:evenVBand="0" w:oddHBand="0" w:evenHBand="0" w:firstRowFirstColumn="0" w:firstRowLastColumn="0" w:lastRowFirstColumn="0" w:lastRowLastColumn="0"/>
+              <w:rPr>
+                <w:sz w:val="24"/>
+              </w:rPr>
+            </w:pPr>
+            <w:r>
+              <w:rPr>
+                <w:sz w:val="24"/>
+              </w:rPr>
+              <w:t>1.8 Prototyping</w:t>
+            </w:r>
           </w:p>
         </w:tc>
       </w:tr>
@@ -2939,7 +1580,6 @@
               <w:rPr>
                 <w:sz w:val="24"/>
               </w:rPr>
-              <w:lastRenderedPageBreak/>
               <w:t>7.1.19</w:t>
             </w:r>
           </w:p>
@@ -2959,7 +1599,7 @@
         </w:tc>
         <w:tc>
           <w:tcPr>
-            <w:tcW w:w="3223" w:type="dxa"/>
+            <w:tcW w:w="4157" w:type="dxa"/>
           </w:tcPr>
           <w:p>
             <w:pPr>
@@ -2978,7 +1618,7 @@
         </w:tc>
         <w:tc>
           <w:tcPr>
-            <w:tcW w:w="1697" w:type="dxa"/>
+            <w:tcW w:w="3260" w:type="dxa"/>
           </w:tcPr>
           <w:p>
             <w:pPr>
@@ -2993,51 +1633,6 @@
               </w:rPr>
               <w:t>Deliverable 1</w:t>
             </w:r>
-          </w:p>
-        </w:tc>
-        <w:tc>
-          <w:tcPr>
-            <w:tcW w:w="2638" w:type="dxa"/>
-          </w:tcPr>
-          <w:p>
-            <w:pPr>
-              <w:cnfStyle w:val="000000100000" w:firstRow="0" w:lastRow="0" w:firstColumn="0" w:lastColumn="0" w:oddVBand="0" w:evenVBand="0" w:oddHBand="1" w:evenHBand="0" w:firstRowFirstColumn="0" w:firstRowLastColumn="0" w:lastRowFirstColumn="0" w:lastRowLastColumn="0"/>
-              <w:rPr>
-                <w:sz w:val="24"/>
-                <w:lang w:val="fr-CA"/>
-              </w:rPr>
-            </w:pPr>
-            <w:r>
-              <w:rPr>
-                <w:sz w:val="24"/>
-                <w:lang w:val="fr-CA"/>
-              </w:rPr>
-              <w:t xml:space="preserve">Claudia </w:t>
-            </w:r>
-            <w:proofErr w:type="spellStart"/>
-            <w:r>
-              <w:rPr>
-                <w:sz w:val="24"/>
-                <w:lang w:val="fr-CA"/>
-              </w:rPr>
-              <w:t>Della</w:t>
-            </w:r>
-            <w:proofErr w:type="spellEnd"/>
-            <w:r>
-              <w:rPr>
-                <w:sz w:val="24"/>
-                <w:lang w:val="fr-CA"/>
-              </w:rPr>
-              <w:t xml:space="preserve"> Serra</w:t>
-            </w:r>
-          </w:p>
-          <w:p>
-            <w:pPr>
-              <w:cnfStyle w:val="000000100000" w:firstRow="0" w:lastRow="0" w:firstColumn="0" w:lastColumn="0" w:oddVBand="0" w:evenVBand="0" w:oddHBand="1" w:evenHBand="0" w:firstRowFirstColumn="0" w:firstRowLastColumn="0" w:lastRowFirstColumn="0" w:lastRowLastColumn="0"/>
-              <w:rPr>
-                <w:sz w:val="24"/>
-              </w:rPr>
-            </w:pPr>
           </w:p>
         </w:tc>
       </w:tr>
@@ -3070,19 +1665,13 @@
               <w:rPr>
                 <w:sz w:val="24"/>
               </w:rPr>
-              <w:t>Upd</w:t>
-            </w:r>
-            <w:r>
-              <w:rPr>
-                <w:sz w:val="24"/>
-              </w:rPr>
-              <w:t>ate the introduction for Deliverable 2</w:t>
-            </w:r>
-          </w:p>
-        </w:tc>
-        <w:tc>
-          <w:tcPr>
-            <w:tcW w:w="3223" w:type="dxa"/>
+              <w:t>Update the introduction for Deliverable 2</w:t>
+            </w:r>
+          </w:p>
+        </w:tc>
+        <w:tc>
+          <w:tcPr>
+            <w:tcW w:w="4157" w:type="dxa"/>
           </w:tcPr>
           <w:p>
             <w:pPr>
@@ -3101,46 +1690,21 @@
         </w:tc>
         <w:tc>
           <w:tcPr>
-            <w:tcW w:w="1697" w:type="dxa"/>
-          </w:tcPr>
-          <w:p>
-            <w:pPr>
-              <w:cnfStyle w:val="000000000000" w:firstRow="0" w:lastRow="0" w:firstColumn="0" w:lastColumn="0" w:oddVBand="0" w:evenVBand="0" w:oddHBand="0" w:evenHBand="0" w:firstRowFirstColumn="0" w:firstRowLastColumn="0" w:lastRowFirstColumn="0" w:lastRowLastColumn="0"/>
-              <w:rPr>
-                <w:sz w:val="24"/>
-              </w:rPr>
-            </w:pPr>
-            <w:r>
-              <w:rPr>
-                <w:sz w:val="24"/>
-              </w:rPr>
-              <w:t xml:space="preserve">2.2 Introduction to </w:t>
-            </w:r>
-            <w:r>
-              <w:rPr>
-                <w:sz w:val="24"/>
-              </w:rPr>
-              <w:t>P</w:t>
-            </w:r>
-            <w:r>
-              <w:rPr>
-                <w:sz w:val="24"/>
-              </w:rPr>
-              <w:t>art 2</w:t>
-            </w:r>
-          </w:p>
-        </w:tc>
-        <w:tc>
-          <w:tcPr>
-            <w:tcW w:w="2638" w:type="dxa"/>
-          </w:tcPr>
-          <w:p>
-            <w:pPr>
-              <w:cnfStyle w:val="000000000000" w:firstRow="0" w:lastRow="0" w:firstColumn="0" w:lastColumn="0" w:oddVBand="0" w:evenVBand="0" w:oddHBand="0" w:evenHBand="0" w:firstRowFirstColumn="0" w:firstRowLastColumn="0" w:lastRowFirstColumn="0" w:lastRowLastColumn="0"/>
-              <w:rPr>
-                <w:sz w:val="24"/>
-              </w:rPr>
-            </w:pPr>
+            <w:tcW w:w="3260" w:type="dxa"/>
+          </w:tcPr>
+          <w:p>
+            <w:pPr>
+              <w:cnfStyle w:val="000000000000" w:firstRow="0" w:lastRow="0" w:firstColumn="0" w:lastColumn="0" w:oddVBand="0" w:evenVBand="0" w:oddHBand="0" w:evenHBand="0" w:firstRowFirstColumn="0" w:firstRowLastColumn="0" w:lastRowFirstColumn="0" w:lastRowLastColumn="0"/>
+              <w:rPr>
+                <w:sz w:val="24"/>
+              </w:rPr>
+            </w:pPr>
+            <w:r>
+              <w:rPr>
+                <w:sz w:val="24"/>
+              </w:rPr>
+              <w:t>2.2 Introduction to Part 2</w:t>
+            </w:r>
           </w:p>
         </w:tc>
       </w:tr>
@@ -3182,7 +1746,7 @@
         </w:tc>
         <w:tc>
           <w:tcPr>
-            <w:tcW w:w="3223" w:type="dxa"/>
+            <w:tcW w:w="4157" w:type="dxa"/>
           </w:tcPr>
           <w:p>
             <w:pPr>
@@ -3201,7 +1765,7 @@
         </w:tc>
         <w:tc>
           <w:tcPr>
-            <w:tcW w:w="1697" w:type="dxa"/>
+            <w:tcW w:w="3260" w:type="dxa"/>
           </w:tcPr>
           <w:p>
             <w:pPr>
@@ -3214,27 +1778,8 @@
               <w:rPr>
                 <w:sz w:val="24"/>
               </w:rPr>
-              <w:t>2.3.1</w:t>
-            </w:r>
-            <w:r>
-              <w:rPr>
-                <w:sz w:val="24"/>
-              </w:rPr>
-              <w:t xml:space="preserve"> Architecture Diagram</w:t>
-            </w:r>
-          </w:p>
-        </w:tc>
-        <w:tc>
-          <w:tcPr>
-            <w:tcW w:w="2638" w:type="dxa"/>
-          </w:tcPr>
-          <w:p>
-            <w:pPr>
-              <w:cnfStyle w:val="000000100000" w:firstRow="0" w:lastRow="0" w:firstColumn="0" w:lastColumn="0" w:oddVBand="0" w:evenVBand="0" w:oddHBand="1" w:evenHBand="0" w:firstRowFirstColumn="0" w:firstRowLastColumn="0" w:lastRowFirstColumn="0" w:lastRowLastColumn="0"/>
-              <w:rPr>
-                <w:sz w:val="24"/>
-              </w:rPr>
-            </w:pPr>
+              <w:t>2.3.1 Architecture Diagram</w:t>
+            </w:r>
           </w:p>
         </w:tc>
       </w:tr>
@@ -3273,83 +1818,50 @@
         </w:tc>
         <w:tc>
           <w:tcPr>
-            <w:tcW w:w="3223" w:type="dxa"/>
-          </w:tcPr>
-          <w:p>
-            <w:pPr>
-              <w:cnfStyle w:val="000000000000" w:firstRow="0" w:lastRow="0" w:firstColumn="0" w:lastColumn="0" w:oddVBand="0" w:evenVBand="0" w:oddHBand="0" w:evenHBand="0" w:firstRowFirstColumn="0" w:firstRowLastColumn="0" w:lastRowFirstColumn="0" w:lastRowLastColumn="0"/>
-              <w:rPr>
-                <w:sz w:val="24"/>
-              </w:rPr>
-            </w:pPr>
-            <w:r>
-              <w:rPr>
-                <w:sz w:val="24"/>
-              </w:rPr>
-              <w:t>Describe the interactions between the components of the software through their interf</w:t>
-            </w:r>
-            <w:r>
-              <w:rPr>
-                <w:sz w:val="24"/>
-              </w:rPr>
-              <w:t>aces. Include the function calls</w:t>
-            </w:r>
-            <w:r>
-              <w:rPr>
-                <w:sz w:val="24"/>
-              </w:rPr>
-              <w:t>, the description of the parameter</w:t>
-            </w:r>
-            <w:r>
-              <w:rPr>
-                <w:sz w:val="24"/>
-              </w:rPr>
-              <w:t>s</w:t>
-            </w:r>
-            <w:r>
-              <w:rPr>
-                <w:sz w:val="24"/>
-              </w:rPr>
-              <w:t xml:space="preserve"> and the range of accepted values of those parameters.</w:t>
-            </w:r>
-          </w:p>
-        </w:tc>
-        <w:tc>
-          <w:tcPr>
-            <w:tcW w:w="1697" w:type="dxa"/>
-          </w:tcPr>
-          <w:p>
-            <w:pPr>
-              <w:cnfStyle w:val="000000000000" w:firstRow="0" w:lastRow="0" w:firstColumn="0" w:lastColumn="0" w:oddVBand="0" w:evenVBand="0" w:oddHBand="0" w:evenHBand="0" w:firstRowFirstColumn="0" w:firstRowLastColumn="0" w:lastRowFirstColumn="0" w:lastRowLastColumn="0"/>
-              <w:rPr>
-                <w:sz w:val="24"/>
-              </w:rPr>
-            </w:pPr>
-            <w:r>
-              <w:rPr>
-                <w:sz w:val="24"/>
-              </w:rPr>
-              <w:t>2.3.2 Subsystem Interfaces S</w:t>
-            </w:r>
-            <w:r>
-              <w:rPr>
-                <w:sz w:val="24"/>
-              </w:rPr>
-              <w:t>pecifications</w:t>
-            </w:r>
-          </w:p>
-        </w:tc>
-        <w:tc>
-          <w:tcPr>
-            <w:tcW w:w="2638" w:type="dxa"/>
-          </w:tcPr>
-          <w:p>
-            <w:pPr>
-              <w:cnfStyle w:val="000000000000" w:firstRow="0" w:lastRow="0" w:firstColumn="0" w:lastColumn="0" w:oddVBand="0" w:evenVBand="0" w:oddHBand="0" w:evenHBand="0" w:firstRowFirstColumn="0" w:firstRowLastColumn="0" w:lastRowFirstColumn="0" w:lastRowLastColumn="0"/>
-              <w:rPr>
-                <w:sz w:val="24"/>
-              </w:rPr>
-            </w:pPr>
+            <w:tcW w:w="4157" w:type="dxa"/>
+          </w:tcPr>
+          <w:p>
+            <w:pPr>
+              <w:cnfStyle w:val="000000000000" w:firstRow="0" w:lastRow="0" w:firstColumn="0" w:lastColumn="0" w:oddVBand="0" w:evenVBand="0" w:oddHBand="0" w:evenHBand="0" w:firstRowFirstColumn="0" w:firstRowLastColumn="0" w:lastRowFirstColumn="0" w:lastRowLastColumn="0"/>
+              <w:rPr>
+                <w:sz w:val="24"/>
+              </w:rPr>
+            </w:pPr>
+            <w:r>
+              <w:rPr>
+                <w:sz w:val="24"/>
+              </w:rPr>
+              <w:t>Describe the interactions between the components of the software through their interfaces. Include the function calls, the description of the parameters and the range of accepted values of those parameters.</w:t>
+            </w:r>
+          </w:p>
+          <w:p>
+            <w:pPr>
+              <w:cnfStyle w:val="000000000000" w:firstRow="0" w:lastRow="0" w:firstColumn="0" w:lastColumn="0" w:oddVBand="0" w:evenVBand="0" w:oddHBand="0" w:evenHBand="0" w:firstRowFirstColumn="0" w:firstRowLastColumn="0" w:lastRowFirstColumn="0" w:lastRowLastColumn="0"/>
+              <w:rPr>
+                <w:sz w:val="24"/>
+              </w:rPr>
+            </w:pPr>
+            <w:bookmarkStart w:id="0" w:name="_GoBack"/>
+            <w:bookmarkEnd w:id="0"/>
+          </w:p>
+        </w:tc>
+        <w:tc>
+          <w:tcPr>
+            <w:tcW w:w="3260" w:type="dxa"/>
+          </w:tcPr>
+          <w:p>
+            <w:pPr>
+              <w:cnfStyle w:val="000000000000" w:firstRow="0" w:lastRow="0" w:firstColumn="0" w:lastColumn="0" w:oddVBand="0" w:evenVBand="0" w:oddHBand="0" w:evenHBand="0" w:firstRowFirstColumn="0" w:firstRowLastColumn="0" w:lastRowFirstColumn="0" w:lastRowLastColumn="0"/>
+              <w:rPr>
+                <w:sz w:val="24"/>
+              </w:rPr>
+            </w:pPr>
+            <w:r>
+              <w:rPr>
+                <w:sz w:val="24"/>
+              </w:rPr>
+              <w:t>2.3.2 Subsystem Interfaces Specifications</w:t>
+            </w:r>
           </w:p>
         </w:tc>
       </w:tr>
@@ -3372,6 +1884,7 @@
               <w:rPr>
                 <w:sz w:val="24"/>
               </w:rPr>
+              <w:lastRenderedPageBreak/>
               <w:t>7.1.23</w:t>
             </w:r>
           </w:p>
@@ -3391,7 +1904,7 @@
         </w:tc>
         <w:tc>
           <w:tcPr>
-            <w:tcW w:w="3223" w:type="dxa"/>
+            <w:tcW w:w="4157" w:type="dxa"/>
           </w:tcPr>
           <w:p>
             <w:pPr>
@@ -3410,7 +1923,7 @@
         </w:tc>
         <w:tc>
           <w:tcPr>
-            <w:tcW w:w="1697" w:type="dxa"/>
+            <w:tcW w:w="3260" w:type="dxa"/>
           </w:tcPr>
           <w:p>
             <w:pPr>
@@ -3423,27 +1936,8 @@
               <w:rPr>
                 <w:sz w:val="24"/>
               </w:rPr>
-              <w:t>2.4.1 Detailed Design Di</w:t>
-            </w:r>
-            <w:r>
-              <w:rPr>
-                <w:sz w:val="24"/>
-              </w:rPr>
-              <w:t>agram</w:t>
-            </w:r>
-          </w:p>
-        </w:tc>
-        <w:tc>
-          <w:tcPr>
-            <w:tcW w:w="2638" w:type="dxa"/>
-          </w:tcPr>
-          <w:p>
-            <w:pPr>
-              <w:cnfStyle w:val="000000100000" w:firstRow="0" w:lastRow="0" w:firstColumn="0" w:lastColumn="0" w:oddVBand="0" w:evenVBand="0" w:oddHBand="1" w:evenHBand="0" w:firstRowFirstColumn="0" w:firstRowLastColumn="0" w:lastRowFirstColumn="0" w:lastRowLastColumn="0"/>
-              <w:rPr>
-                <w:sz w:val="24"/>
-              </w:rPr>
-            </w:pPr>
+              <w:t>2.4.1 Detailed Design Diagram</w:t>
+            </w:r>
           </w:p>
         </w:tc>
       </w:tr>
@@ -3482,7 +1976,7 @@
         </w:tc>
         <w:tc>
           <w:tcPr>
-            <w:tcW w:w="3223" w:type="dxa"/>
+            <w:tcW w:w="4157" w:type="dxa"/>
           </w:tcPr>
           <w:p>
             <w:pPr>
@@ -3501,40 +1995,21 @@
         </w:tc>
         <w:tc>
           <w:tcPr>
-            <w:tcW w:w="1697" w:type="dxa"/>
-          </w:tcPr>
-          <w:p>
-            <w:pPr>
-              <w:cnfStyle w:val="000000000000" w:firstRow="0" w:lastRow="0" w:firstColumn="0" w:lastColumn="0" w:oddVBand="0" w:evenVBand="0" w:oddHBand="0" w:evenHBand="0" w:firstRowFirstColumn="0" w:firstRowLastColumn="0" w:lastRowFirstColumn="0" w:lastRowLastColumn="0"/>
-              <w:rPr>
-                <w:sz w:val="24"/>
-              </w:rPr>
-            </w:pPr>
-            <w:r>
-              <w:rPr>
-                <w:sz w:val="24"/>
-              </w:rPr>
-              <w:t>2.4.2 Unit D</w:t>
-            </w:r>
-            <w:r>
-              <w:rPr>
-                <w:sz w:val="24"/>
-              </w:rPr>
-              <w:t>escription</w:t>
-            </w:r>
-          </w:p>
-        </w:tc>
-        <w:tc>
-          <w:tcPr>
-            <w:tcW w:w="2638" w:type="dxa"/>
-          </w:tcPr>
-          <w:p>
-            <w:pPr>
-              <w:cnfStyle w:val="000000000000" w:firstRow="0" w:lastRow="0" w:firstColumn="0" w:lastColumn="0" w:oddVBand="0" w:evenVBand="0" w:oddHBand="0" w:evenHBand="0" w:firstRowFirstColumn="0" w:firstRowLastColumn="0" w:lastRowFirstColumn="0" w:lastRowLastColumn="0"/>
-              <w:rPr>
-                <w:sz w:val="24"/>
-              </w:rPr>
-            </w:pPr>
+            <w:tcW w:w="3260" w:type="dxa"/>
+          </w:tcPr>
+          <w:p>
+            <w:pPr>
+              <w:cnfStyle w:val="000000000000" w:firstRow="0" w:lastRow="0" w:firstColumn="0" w:lastColumn="0" w:oddVBand="0" w:evenVBand="0" w:oddHBand="0" w:evenHBand="0" w:firstRowFirstColumn="0" w:firstRowLastColumn="0" w:lastRowFirstColumn="0" w:lastRowLastColumn="0"/>
+              <w:rPr>
+                <w:sz w:val="24"/>
+              </w:rPr>
+            </w:pPr>
+            <w:r>
+              <w:rPr>
+                <w:sz w:val="24"/>
+              </w:rPr>
+              <w:t>2.4.2 Unit Description</w:t>
+            </w:r>
           </w:p>
         </w:tc>
       </w:tr>
@@ -3576,7 +2051,7 @@
         </w:tc>
         <w:tc>
           <w:tcPr>
-            <w:tcW w:w="3223" w:type="dxa"/>
+            <w:tcW w:w="4157" w:type="dxa"/>
           </w:tcPr>
           <w:p>
             <w:pPr>
@@ -3595,7 +2070,7 @@
         </w:tc>
         <w:tc>
           <w:tcPr>
-            <w:tcW w:w="1697" w:type="dxa"/>
+            <w:tcW w:w="3260" w:type="dxa"/>
           </w:tcPr>
           <w:p>
             <w:pPr>
@@ -3608,39 +2083,8 @@
               <w:rPr>
                 <w:sz w:val="24"/>
               </w:rPr>
-              <w:t>2.5 Dynamic D</w:t>
-            </w:r>
-            <w:r>
-              <w:rPr>
-                <w:sz w:val="24"/>
-              </w:rPr>
-              <w:t xml:space="preserve">esign </w:t>
-            </w:r>
-            <w:r>
-              <w:rPr>
-                <w:sz w:val="24"/>
-              </w:rPr>
-              <w:t>S</w:t>
-            </w:r>
-            <w:r>
-              <w:rPr>
-                <w:sz w:val="24"/>
-              </w:rPr>
-              <w:t>cenario</w:t>
-            </w:r>
-          </w:p>
-        </w:tc>
-        <w:tc>
-          <w:tcPr>
-            <w:tcW w:w="2638" w:type="dxa"/>
-          </w:tcPr>
-          <w:p>
-            <w:pPr>
-              <w:cnfStyle w:val="000000100000" w:firstRow="0" w:lastRow="0" w:firstColumn="0" w:lastColumn="0" w:oddVBand="0" w:evenVBand="0" w:oddHBand="1" w:evenHBand="0" w:firstRowFirstColumn="0" w:firstRowLastColumn="0" w:lastRowFirstColumn="0" w:lastRowLastColumn="0"/>
-              <w:rPr>
-                <w:sz w:val="24"/>
-              </w:rPr>
-            </w:pPr>
+              <w:t>2.5 Dynamic Design Scenario</w:t>
+            </w:r>
           </w:p>
         </w:tc>
       </w:tr>
@@ -3679,7 +2123,7 @@
         </w:tc>
         <w:tc>
           <w:tcPr>
-            <w:tcW w:w="3223" w:type="dxa"/>
+            <w:tcW w:w="4157" w:type="dxa"/>
           </w:tcPr>
           <w:p>
             <w:pPr>
@@ -3706,7 +2150,7 @@
         </w:tc>
         <w:tc>
           <w:tcPr>
-            <w:tcW w:w="1697" w:type="dxa"/>
+            <w:tcW w:w="3260" w:type="dxa"/>
           </w:tcPr>
           <w:p>
             <w:pPr>
@@ -3721,19 +2165,6 @@
               </w:rPr>
               <w:t>2.6 Estimation</w:t>
             </w:r>
-          </w:p>
-        </w:tc>
-        <w:tc>
-          <w:tcPr>
-            <w:tcW w:w="2638" w:type="dxa"/>
-          </w:tcPr>
-          <w:p>
-            <w:pPr>
-              <w:cnfStyle w:val="000000000000" w:firstRow="0" w:lastRow="0" w:firstColumn="0" w:lastColumn="0" w:oddVBand="0" w:evenVBand="0" w:oddHBand="0" w:evenHBand="0" w:firstRowFirstColumn="0" w:firstRowLastColumn="0" w:lastRowFirstColumn="0" w:lastRowLastColumn="0"/>
-              <w:rPr>
-                <w:sz w:val="24"/>
-              </w:rPr>
-            </w:pPr>
           </w:p>
         </w:tc>
       </w:tr>
@@ -3756,7 +2187,6 @@
               <w:rPr>
                 <w:sz w:val="24"/>
               </w:rPr>
-              <w:lastRenderedPageBreak/>
               <w:t>7.1.27</w:t>
             </w:r>
           </w:p>
@@ -3776,7 +2206,7 @@
         </w:tc>
         <w:tc>
           <w:tcPr>
-            <w:tcW w:w="3223" w:type="dxa"/>
+            <w:tcW w:w="4157" w:type="dxa"/>
           </w:tcPr>
           <w:p>
             <w:pPr>
@@ -3795,7 +2225,7 @@
         </w:tc>
         <w:tc>
           <w:tcPr>
-            <w:tcW w:w="1697" w:type="dxa"/>
+            <w:tcW w:w="3260" w:type="dxa"/>
           </w:tcPr>
           <w:p>
             <w:pPr>
@@ -3808,33 +2238,8 @@
               <w:rPr>
                 <w:sz w:val="24"/>
               </w:rPr>
-              <w:t xml:space="preserve">2.7 Rapid </w:t>
-            </w:r>
-            <w:r>
-              <w:rPr>
-                <w:sz w:val="24"/>
-              </w:rPr>
-              <w:t>Prototyping and R</w:t>
-            </w:r>
-            <w:r>
-              <w:rPr>
-                <w:sz w:val="24"/>
-              </w:rPr>
-              <w:t>isk</w:t>
-            </w:r>
-          </w:p>
-        </w:tc>
-        <w:tc>
-          <w:tcPr>
-            <w:tcW w:w="2638" w:type="dxa"/>
-          </w:tcPr>
-          <w:p>
-            <w:pPr>
-              <w:cnfStyle w:val="000000100000" w:firstRow="0" w:lastRow="0" w:firstColumn="0" w:lastColumn="0" w:oddVBand="0" w:evenVBand="0" w:oddHBand="1" w:evenHBand="0" w:firstRowFirstColumn="0" w:firstRowLastColumn="0" w:lastRowFirstColumn="0" w:lastRowLastColumn="0"/>
-              <w:rPr>
-                <w:sz w:val="24"/>
-              </w:rPr>
-            </w:pPr>
+              <w:t>2.7 Rapid Prototyping and Risk</w:t>
+            </w:r>
           </w:p>
         </w:tc>
       </w:tr>
@@ -3873,7 +2278,7 @@
         </w:tc>
         <w:tc>
           <w:tcPr>
-            <w:tcW w:w="3223" w:type="dxa"/>
+            <w:tcW w:w="4157" w:type="dxa"/>
           </w:tcPr>
           <w:p>
             <w:pPr>
@@ -3892,7 +2297,7 @@
         </w:tc>
         <w:tc>
           <w:tcPr>
-            <w:tcW w:w="1697" w:type="dxa"/>
+            <w:tcW w:w="3260" w:type="dxa"/>
           </w:tcPr>
           <w:p>
             <w:pPr>
@@ -3907,19 +2312,6 @@
               </w:rPr>
               <w:t>Deliverable 2</w:t>
             </w:r>
-          </w:p>
-        </w:tc>
-        <w:tc>
-          <w:tcPr>
-            <w:tcW w:w="2638" w:type="dxa"/>
-          </w:tcPr>
-          <w:p>
-            <w:pPr>
-              <w:cnfStyle w:val="000000000000" w:firstRow="0" w:lastRow="0" w:firstColumn="0" w:lastColumn="0" w:oddVBand="0" w:evenVBand="0" w:oddHBand="0" w:evenHBand="0" w:firstRowFirstColumn="0" w:firstRowLastColumn="0" w:lastRowFirstColumn="0" w:lastRowLastColumn="0"/>
-              <w:rPr>
-                <w:sz w:val="24"/>
-              </w:rPr>
-            </w:pPr>
           </w:p>
         </w:tc>
       </w:tr>
@@ -3961,7 +2353,7 @@
         </w:tc>
         <w:tc>
           <w:tcPr>
-            <w:tcW w:w="3223" w:type="dxa"/>
+            <w:tcW w:w="4157" w:type="dxa"/>
           </w:tcPr>
           <w:p>
             <w:pPr>
@@ -3980,7 +2372,7 @@
         </w:tc>
         <w:tc>
           <w:tcPr>
-            <w:tcW w:w="1697" w:type="dxa"/>
+            <w:tcW w:w="3260" w:type="dxa"/>
           </w:tcPr>
           <w:p>
             <w:pPr>
@@ -3995,19 +2387,6 @@
               </w:rPr>
               <w:t>3.2 Introduction</w:t>
             </w:r>
-          </w:p>
-        </w:tc>
-        <w:tc>
-          <w:tcPr>
-            <w:tcW w:w="2638" w:type="dxa"/>
-          </w:tcPr>
-          <w:p>
-            <w:pPr>
-              <w:cnfStyle w:val="000000100000" w:firstRow="0" w:lastRow="0" w:firstColumn="0" w:lastColumn="0" w:oddVBand="0" w:evenVBand="0" w:oddHBand="1" w:evenHBand="0" w:firstRowFirstColumn="0" w:firstRowLastColumn="0" w:lastRowFirstColumn="0" w:lastRowLastColumn="0"/>
-              <w:rPr>
-                <w:sz w:val="24"/>
-              </w:rPr>
-            </w:pPr>
           </w:p>
         </w:tc>
       </w:tr>
@@ -4046,85 +2425,40 @@
         </w:tc>
         <w:tc>
           <w:tcPr>
-            <w:tcW w:w="3223" w:type="dxa"/>
-          </w:tcPr>
-          <w:p>
-            <w:pPr>
-              <w:cnfStyle w:val="000000000000" w:firstRow="0" w:lastRow="0" w:firstColumn="0" w:lastColumn="0" w:oddVBand="0" w:evenVBand="0" w:oddHBand="0" w:evenHBand="0" w:firstRowFirstColumn="0" w:firstRowLastColumn="0" w:lastRowFirstColumn="0" w:lastRowLastColumn="0"/>
-              <w:rPr>
-                <w:sz w:val="24"/>
-              </w:rPr>
-            </w:pPr>
-            <w:r>
-              <w:rPr>
-                <w:sz w:val="24"/>
-              </w:rPr>
-              <w:t>Create a list of all items that have been tested, the t</w:t>
-            </w:r>
-            <w:r>
-              <w:rPr>
-                <w:sz w:val="24"/>
-              </w:rPr>
-              <w:t>est cases that were used, and a</w:t>
-            </w:r>
-            <w:r>
-              <w:rPr>
-                <w:sz w:val="24"/>
-              </w:rPr>
-              <w:t xml:space="preserve"> rationale for the test.</w:t>
-            </w:r>
-          </w:p>
-        </w:tc>
-        <w:tc>
-          <w:tcPr>
-            <w:tcW w:w="1697" w:type="dxa"/>
-          </w:tcPr>
-          <w:p>
-            <w:pPr>
-              <w:cnfStyle w:val="000000000000" w:firstRow="0" w:lastRow="0" w:firstColumn="0" w:lastColumn="0" w:oddVBand="0" w:evenVBand="0" w:oddHBand="0" w:evenHBand="0" w:firstRowFirstColumn="0" w:firstRowLastColumn="0" w:lastRowFirstColumn="0" w:lastRowLastColumn="0"/>
-              <w:rPr>
-                <w:sz w:val="24"/>
-              </w:rPr>
-            </w:pPr>
-            <w:r>
-              <w:rPr>
-                <w:sz w:val="24"/>
-              </w:rPr>
-              <w:t>3.3.1.1</w:t>
-            </w:r>
-          </w:p>
-          <w:p>
-            <w:pPr>
-              <w:cnfStyle w:val="000000000000" w:firstRow="0" w:lastRow="0" w:firstColumn="0" w:lastColumn="0" w:oddVBand="0" w:evenVBand="0" w:oddHBand="0" w:evenHBand="0" w:firstRowFirstColumn="0" w:firstRowLastColumn="0" w:lastRowFirstColumn="0" w:lastRowLastColumn="0"/>
-              <w:rPr>
-                <w:sz w:val="24"/>
-              </w:rPr>
-            </w:pPr>
-            <w:r>
-              <w:rPr>
-                <w:sz w:val="24"/>
-              </w:rPr>
-              <w:t>Tested I</w:t>
-            </w:r>
-            <w:r>
-              <w:rPr>
-                <w:sz w:val="24"/>
-              </w:rPr>
-              <w:t>tems</w:t>
-            </w:r>
-          </w:p>
-        </w:tc>
-        <w:tc>
-          <w:tcPr>
-            <w:tcW w:w="2638" w:type="dxa"/>
-          </w:tcPr>
-          <w:p>
-            <w:pPr>
-              <w:cnfStyle w:val="000000000000" w:firstRow="0" w:lastRow="0" w:firstColumn="0" w:lastColumn="0" w:oddVBand="0" w:evenVBand="0" w:oddHBand="0" w:evenHBand="0" w:firstRowFirstColumn="0" w:firstRowLastColumn="0" w:lastRowFirstColumn="0" w:lastRowLastColumn="0"/>
-              <w:rPr>
-                <w:sz w:val="24"/>
-              </w:rPr>
-            </w:pPr>
+            <w:tcW w:w="4157" w:type="dxa"/>
+          </w:tcPr>
+          <w:p>
+            <w:pPr>
+              <w:cnfStyle w:val="000000000000" w:firstRow="0" w:lastRow="0" w:firstColumn="0" w:lastColumn="0" w:oddVBand="0" w:evenVBand="0" w:oddHBand="0" w:evenHBand="0" w:firstRowFirstColumn="0" w:firstRowLastColumn="0" w:lastRowFirstColumn="0" w:lastRowLastColumn="0"/>
+              <w:rPr>
+                <w:sz w:val="24"/>
+              </w:rPr>
+            </w:pPr>
+            <w:r>
+              <w:rPr>
+                <w:sz w:val="24"/>
+              </w:rPr>
+              <w:t>Create a list of all items that have been tested, the test cases that were used, and a rationale for the test.</w:t>
+            </w:r>
+          </w:p>
+        </w:tc>
+        <w:tc>
+          <w:tcPr>
+            <w:tcW w:w="3260" w:type="dxa"/>
+          </w:tcPr>
+          <w:p>
+            <w:pPr>
+              <w:cnfStyle w:val="000000000000" w:firstRow="0" w:lastRow="0" w:firstColumn="0" w:lastColumn="0" w:oddVBand="0" w:evenVBand="0" w:oddHBand="0" w:evenHBand="0" w:firstRowFirstColumn="0" w:firstRowLastColumn="0" w:lastRowFirstColumn="0" w:lastRowLastColumn="0"/>
+              <w:rPr>
+                <w:sz w:val="24"/>
+              </w:rPr>
+            </w:pPr>
+            <w:r>
+              <w:rPr>
+                <w:sz w:val="24"/>
+              </w:rPr>
+              <w:t>3.3.1.1 Tested Items</w:t>
+            </w:r>
           </w:p>
         </w:tc>
       </w:tr>
@@ -4166,7 +2500,7 @@
         </w:tc>
         <w:tc>
           <w:tcPr>
-            <w:tcW w:w="3223" w:type="dxa"/>
+            <w:tcW w:w="4157" w:type="dxa"/>
           </w:tcPr>
           <w:p>
             <w:pPr>
@@ -4185,7 +2519,7 @@
         </w:tc>
         <w:tc>
           <w:tcPr>
-            <w:tcW w:w="1697" w:type="dxa"/>
+            <w:tcW w:w="3260" w:type="dxa"/>
           </w:tcPr>
           <w:p>
             <w:pPr>
@@ -4198,27 +2532,8 @@
               <w:rPr>
                 <w:sz w:val="24"/>
               </w:rPr>
-              <w:t>3.3.1.2 Untested I</w:t>
-            </w:r>
-            <w:r>
-              <w:rPr>
-                <w:sz w:val="24"/>
-              </w:rPr>
-              <w:t>tems</w:t>
-            </w:r>
-          </w:p>
-        </w:tc>
-        <w:tc>
-          <w:tcPr>
-            <w:tcW w:w="2638" w:type="dxa"/>
-          </w:tcPr>
-          <w:p>
-            <w:pPr>
-              <w:cnfStyle w:val="000000100000" w:firstRow="0" w:lastRow="0" w:firstColumn="0" w:lastColumn="0" w:oddVBand="0" w:evenVBand="0" w:oddHBand="1" w:evenHBand="0" w:firstRowFirstColumn="0" w:firstRowLastColumn="0" w:lastRowFirstColumn="0" w:lastRowLastColumn="0"/>
-              <w:rPr>
-                <w:sz w:val="24"/>
-              </w:rPr>
-            </w:pPr>
+              <w:t>3.3.1.2 Untested Items</w:t>
+            </w:r>
           </w:p>
         </w:tc>
       </w:tr>
@@ -4257,7 +2572,7 @@
         </w:tc>
         <w:tc>
           <w:tcPr>
-            <w:tcW w:w="3223" w:type="dxa"/>
+            <w:tcW w:w="4157" w:type="dxa"/>
           </w:tcPr>
           <w:p>
             <w:pPr>
@@ -4294,40 +2609,21 @@
         </w:tc>
         <w:tc>
           <w:tcPr>
-            <w:tcW w:w="1697" w:type="dxa"/>
-          </w:tcPr>
-          <w:p>
-            <w:pPr>
-              <w:cnfStyle w:val="000000000000" w:firstRow="0" w:lastRow="0" w:firstColumn="0" w:lastColumn="0" w:oddVBand="0" w:evenVBand="0" w:oddHBand="0" w:evenHBand="0" w:firstRowFirstColumn="0" w:firstRowLastColumn="0" w:lastRowFirstColumn="0" w:lastRowLastColumn="0"/>
-              <w:rPr>
-                <w:sz w:val="24"/>
-              </w:rPr>
-            </w:pPr>
-            <w:r>
-              <w:rPr>
-                <w:sz w:val="24"/>
-              </w:rPr>
-              <w:t>3.3.2.1 Unit T</w:t>
-            </w:r>
-            <w:r>
-              <w:rPr>
-                <w:sz w:val="24"/>
-              </w:rPr>
-              <w:t>esting</w:t>
-            </w:r>
-          </w:p>
-        </w:tc>
-        <w:tc>
-          <w:tcPr>
-            <w:tcW w:w="2638" w:type="dxa"/>
-          </w:tcPr>
-          <w:p>
-            <w:pPr>
-              <w:cnfStyle w:val="000000000000" w:firstRow="0" w:lastRow="0" w:firstColumn="0" w:lastColumn="0" w:oddVBand="0" w:evenVBand="0" w:oddHBand="0" w:evenHBand="0" w:firstRowFirstColumn="0" w:firstRowLastColumn="0" w:lastRowFirstColumn="0" w:lastRowLastColumn="0"/>
-              <w:rPr>
-                <w:sz w:val="24"/>
-              </w:rPr>
-            </w:pPr>
+            <w:tcW w:w="3260" w:type="dxa"/>
+          </w:tcPr>
+          <w:p>
+            <w:pPr>
+              <w:cnfStyle w:val="000000000000" w:firstRow="0" w:lastRow="0" w:firstColumn="0" w:lastColumn="0" w:oddVBand="0" w:evenVBand="0" w:oddHBand="0" w:evenHBand="0" w:firstRowFirstColumn="0" w:firstRowLastColumn="0" w:lastRowFirstColumn="0" w:lastRowLastColumn="0"/>
+              <w:rPr>
+                <w:sz w:val="24"/>
+              </w:rPr>
+            </w:pPr>
+            <w:r>
+              <w:rPr>
+                <w:sz w:val="24"/>
+              </w:rPr>
+              <w:t>3.3.2.1 Unit Testing</w:t>
+            </w:r>
           </w:p>
         </w:tc>
       </w:tr>
@@ -4369,7 +2665,7 @@
         </w:tc>
         <w:tc>
           <w:tcPr>
-            <w:tcW w:w="3223" w:type="dxa"/>
+            <w:tcW w:w="4157" w:type="dxa"/>
           </w:tcPr>
           <w:p>
             <w:pPr>
@@ -4388,7 +2684,7 @@
         </w:tc>
         <w:tc>
           <w:tcPr>
-            <w:tcW w:w="1697" w:type="dxa"/>
+            <w:tcW w:w="3260" w:type="dxa"/>
           </w:tcPr>
           <w:p>
             <w:pPr>
@@ -4401,27 +2697,8 @@
               <w:rPr>
                 <w:sz w:val="24"/>
               </w:rPr>
-              <w:t>3.3.2.2 Requirements T</w:t>
-            </w:r>
-            <w:r>
-              <w:rPr>
-                <w:sz w:val="24"/>
-              </w:rPr>
-              <w:t>esting</w:t>
-            </w:r>
-          </w:p>
-        </w:tc>
-        <w:tc>
-          <w:tcPr>
-            <w:tcW w:w="2638" w:type="dxa"/>
-          </w:tcPr>
-          <w:p>
-            <w:pPr>
-              <w:cnfStyle w:val="000000100000" w:firstRow="0" w:lastRow="0" w:firstColumn="0" w:lastColumn="0" w:oddVBand="0" w:evenVBand="0" w:oddHBand="1" w:evenHBand="0" w:firstRowFirstColumn="0" w:firstRowLastColumn="0" w:lastRowFirstColumn="0" w:lastRowLastColumn="0"/>
-              <w:rPr>
-                <w:sz w:val="24"/>
-              </w:rPr>
-            </w:pPr>
+              <w:t>3.3.2.2 Requirements Testing</w:t>
+            </w:r>
           </w:p>
         </w:tc>
       </w:tr>
@@ -4441,6 +2718,7 @@
               <w:rPr>
                 <w:sz w:val="24"/>
               </w:rPr>
+              <w:lastRenderedPageBreak/>
               <w:t>7.1.34</w:t>
             </w:r>
           </w:p>
@@ -4460,85 +2738,40 @@
         </w:tc>
         <w:tc>
           <w:tcPr>
-            <w:tcW w:w="3223" w:type="dxa"/>
-          </w:tcPr>
-          <w:p>
-            <w:pPr>
-              <w:cnfStyle w:val="000000000000" w:firstRow="0" w:lastRow="0" w:firstColumn="0" w:lastColumn="0" w:oddVBand="0" w:evenVBand="0" w:oddHBand="0" w:evenHBand="0" w:firstRowFirstColumn="0" w:firstRowLastColumn="0" w:lastRowFirstColumn="0" w:lastRowLastColumn="0"/>
-              <w:rPr>
-                <w:sz w:val="24"/>
-              </w:rPr>
-            </w:pPr>
-            <w:r>
-              <w:rPr>
-                <w:sz w:val="24"/>
-              </w:rPr>
-              <w:t>Describe</w:t>
-            </w:r>
-            <w:r>
-              <w:rPr>
-                <w:sz w:val="24"/>
-              </w:rPr>
-              <w:t xml:space="preserve"> situations of extreme system usage, the tests designed to evaluate the performance of the system under such condition, and the test results.</w:t>
-            </w:r>
-          </w:p>
-        </w:tc>
-        <w:tc>
-          <w:tcPr>
-            <w:tcW w:w="1697" w:type="dxa"/>
-          </w:tcPr>
-          <w:p>
-            <w:pPr>
-              <w:cnfStyle w:val="000000000000" w:firstRow="0" w:lastRow="0" w:firstColumn="0" w:lastColumn="0" w:oddVBand="0" w:evenVBand="0" w:oddHBand="0" w:evenHBand="0" w:firstRowFirstColumn="0" w:firstRowLastColumn="0" w:lastRowFirstColumn="0" w:lastRowLastColumn="0"/>
-              <w:rPr>
-                <w:sz w:val="24"/>
-              </w:rPr>
-            </w:pPr>
-            <w:r>
-              <w:rPr>
-                <w:sz w:val="24"/>
-              </w:rPr>
-              <w:t>3.3.2.3</w:t>
-            </w:r>
-          </w:p>
-          <w:p>
-            <w:pPr>
-              <w:cnfStyle w:val="000000000000" w:firstRow="0" w:lastRow="0" w:firstColumn="0" w:lastColumn="0" w:oddVBand="0" w:evenVBand="0" w:oddHBand="0" w:evenHBand="0" w:firstRowFirstColumn="0" w:firstRowLastColumn="0" w:lastRowFirstColumn="0" w:lastRowLastColumn="0"/>
-              <w:rPr>
-                <w:sz w:val="24"/>
-              </w:rPr>
-            </w:pPr>
-            <w:r>
-              <w:rPr>
-                <w:sz w:val="24"/>
-              </w:rPr>
-              <w:t xml:space="preserve">Stress </w:t>
-            </w:r>
-            <w:r>
-              <w:rPr>
-                <w:sz w:val="24"/>
-              </w:rPr>
-              <w:t>T</w:t>
-            </w:r>
-            <w:r>
-              <w:rPr>
-                <w:sz w:val="24"/>
-              </w:rPr>
-              <w:t>esting</w:t>
-            </w:r>
-          </w:p>
-        </w:tc>
-        <w:tc>
-          <w:tcPr>
-            <w:tcW w:w="2638" w:type="dxa"/>
-          </w:tcPr>
-          <w:p>
-            <w:pPr>
-              <w:cnfStyle w:val="000000000000" w:firstRow="0" w:lastRow="0" w:firstColumn="0" w:lastColumn="0" w:oddVBand="0" w:evenVBand="0" w:oddHBand="0" w:evenHBand="0" w:firstRowFirstColumn="0" w:firstRowLastColumn="0" w:lastRowFirstColumn="0" w:lastRowLastColumn="0"/>
-              <w:rPr>
-                <w:sz w:val="24"/>
-              </w:rPr>
-            </w:pPr>
+            <w:tcW w:w="4157" w:type="dxa"/>
+          </w:tcPr>
+          <w:p>
+            <w:pPr>
+              <w:cnfStyle w:val="000000000000" w:firstRow="0" w:lastRow="0" w:firstColumn="0" w:lastColumn="0" w:oddVBand="0" w:evenVBand="0" w:oddHBand="0" w:evenHBand="0" w:firstRowFirstColumn="0" w:firstRowLastColumn="0" w:lastRowFirstColumn="0" w:lastRowLastColumn="0"/>
+              <w:rPr>
+                <w:sz w:val="24"/>
+              </w:rPr>
+            </w:pPr>
+            <w:r>
+              <w:rPr>
+                <w:sz w:val="24"/>
+              </w:rPr>
+              <w:t>Describe situations of extreme system usage, the tests designed to evaluate the performance of the system under such condition, and the test results.</w:t>
+            </w:r>
+          </w:p>
+        </w:tc>
+        <w:tc>
+          <w:tcPr>
+            <w:tcW w:w="3260" w:type="dxa"/>
+          </w:tcPr>
+          <w:p>
+            <w:pPr>
+              <w:cnfStyle w:val="000000000000" w:firstRow="0" w:lastRow="0" w:firstColumn="0" w:lastColumn="0" w:oddVBand="0" w:evenVBand="0" w:oddHBand="0" w:evenHBand="0" w:firstRowFirstColumn="0" w:firstRowLastColumn="0" w:lastRowFirstColumn="0" w:lastRowLastColumn="0"/>
+              <w:rPr>
+                <w:sz w:val="24"/>
+              </w:rPr>
+            </w:pPr>
+            <w:r>
+              <w:rPr>
+                <w:sz w:val="24"/>
+              </w:rPr>
+              <w:t>3.3.2.3 Stress Testing</w:t>
+            </w:r>
           </w:p>
         </w:tc>
       </w:tr>
@@ -4580,7 +2813,7 @@
         </w:tc>
         <w:tc>
           <w:tcPr>
-            <w:tcW w:w="3223" w:type="dxa"/>
+            <w:tcW w:w="4157" w:type="dxa"/>
           </w:tcPr>
           <w:p>
             <w:pPr>
@@ -4599,7 +2832,7 @@
         </w:tc>
         <w:tc>
           <w:tcPr>
-            <w:tcW w:w="1697" w:type="dxa"/>
+            <w:tcW w:w="3260" w:type="dxa"/>
           </w:tcPr>
           <w:p>
             <w:pPr>
@@ -4612,33 +2845,8 @@
               <w:rPr>
                 <w:sz w:val="24"/>
               </w:rPr>
-              <w:t>3.3.2.4</w:t>
-            </w:r>
-            <w:r>
-              <w:rPr>
-                <w:sz w:val="24"/>
-              </w:rPr>
-              <w:t xml:space="preserve"> Security T</w:t>
-            </w:r>
-            <w:r>
-              <w:rPr>
-                <w:sz w:val="24"/>
-              </w:rPr>
-              <w:t>esting</w:t>
-            </w:r>
-          </w:p>
-        </w:tc>
-        <w:tc>
-          <w:tcPr>
-            <w:tcW w:w="2638" w:type="dxa"/>
-          </w:tcPr>
-          <w:p>
-            <w:pPr>
-              <w:cnfStyle w:val="000000100000" w:firstRow="0" w:lastRow="0" w:firstColumn="0" w:lastColumn="0" w:oddVBand="0" w:evenVBand="0" w:oddHBand="1" w:evenHBand="0" w:firstRowFirstColumn="0" w:firstRowLastColumn="0" w:lastRowFirstColumn="0" w:lastRowLastColumn="0"/>
-              <w:rPr>
-                <w:sz w:val="24"/>
-              </w:rPr>
-            </w:pPr>
+              <w:t>3.3.2.4 Security Testing</w:t>
+            </w:r>
           </w:p>
         </w:tc>
       </w:tr>
@@ -4658,7 +2866,6 @@
               <w:rPr>
                 <w:sz w:val="24"/>
               </w:rPr>
-              <w:lastRenderedPageBreak/>
               <w:t>7.1.36</w:t>
             </w:r>
           </w:p>
@@ -4678,89 +2885,40 @@
         </w:tc>
         <w:tc>
           <w:tcPr>
-            <w:tcW w:w="3223" w:type="dxa"/>
-          </w:tcPr>
-          <w:p>
-            <w:pPr>
-              <w:cnfStyle w:val="000000000000" w:firstRow="0" w:lastRow="0" w:firstColumn="0" w:lastColumn="0" w:oddVBand="0" w:evenVBand="0" w:oddHBand="0" w:evenHBand="0" w:firstRowFirstColumn="0" w:firstRowLastColumn="0" w:lastRowFirstColumn="0" w:lastRowLastColumn="0"/>
-              <w:rPr>
-                <w:sz w:val="24"/>
-              </w:rPr>
-            </w:pPr>
-            <w:r>
-              <w:rPr>
-                <w:sz w:val="24"/>
-              </w:rPr>
-              <w:t xml:space="preserve">Guide </w:t>
-            </w:r>
-            <w:r>
-              <w:rPr>
-                <w:sz w:val="24"/>
-              </w:rPr>
-              <w:t xml:space="preserve">any </w:t>
-            </w:r>
-            <w:r>
-              <w:rPr>
-                <w:sz w:val="24"/>
-              </w:rPr>
-              <w:t>administrator</w:t>
-            </w:r>
-            <w:r>
-              <w:rPr>
-                <w:sz w:val="24"/>
-              </w:rPr>
-              <w:t>s</w:t>
-            </w:r>
-            <w:r>
-              <w:rPr>
-                <w:sz w:val="24"/>
-              </w:rPr>
-              <w:t xml:space="preserve"> to i</w:t>
-            </w:r>
-            <w:r>
-              <w:rPr>
-                <w:sz w:val="24"/>
-              </w:rPr>
-              <w:t>nstall and execute the software.</w:t>
-            </w:r>
-          </w:p>
-        </w:tc>
-        <w:tc>
-          <w:tcPr>
-            <w:tcW w:w="1697" w:type="dxa"/>
-          </w:tcPr>
-          <w:p>
-            <w:pPr>
-              <w:cnfStyle w:val="000000000000" w:firstRow="0" w:lastRow="0" w:firstColumn="0" w:lastColumn="0" w:oddVBand="0" w:evenVBand="0" w:oddHBand="0" w:evenHBand="0" w:firstRowFirstColumn="0" w:firstRowLastColumn="0" w:lastRowFirstColumn="0" w:lastRowLastColumn="0"/>
-              <w:rPr>
-                <w:sz w:val="24"/>
-              </w:rPr>
-            </w:pPr>
-            <w:r>
-              <w:rPr>
-                <w:sz w:val="24"/>
-              </w:rPr>
-              <w:t>3.4.1 Installation M</w:t>
-            </w:r>
-            <w:r>
-              <w:rPr>
-                <w:sz w:val="24"/>
-              </w:rPr>
-              <w:t>anual</w:t>
-            </w:r>
-          </w:p>
-        </w:tc>
-        <w:tc>
-          <w:tcPr>
-            <w:tcW w:w="2638" w:type="dxa"/>
-          </w:tcPr>
-          <w:p>
-            <w:pPr>
-              <w:cnfStyle w:val="000000000000" w:firstRow="0" w:lastRow="0" w:firstColumn="0" w:lastColumn="0" w:oddVBand="0" w:evenVBand="0" w:oddHBand="0" w:evenHBand="0" w:firstRowFirstColumn="0" w:firstRowLastColumn="0" w:lastRowFirstColumn="0" w:lastRowLastColumn="0"/>
-              <w:rPr>
-                <w:sz w:val="24"/>
-              </w:rPr>
-            </w:pPr>
+            <w:tcW w:w="4157" w:type="dxa"/>
+          </w:tcPr>
+          <w:p>
+            <w:pPr>
+              <w:cnfStyle w:val="000000000000" w:firstRow="0" w:lastRow="0" w:firstColumn="0" w:lastColumn="0" w:oddVBand="0" w:evenVBand="0" w:oddHBand="0" w:evenHBand="0" w:firstRowFirstColumn="0" w:firstRowLastColumn="0" w:lastRowFirstColumn="0" w:lastRowLastColumn="0"/>
+              <w:rPr>
+                <w:sz w:val="24"/>
+              </w:rPr>
+            </w:pPr>
+            <w:r>
+              <w:rPr>
+                <w:sz w:val="24"/>
+              </w:rPr>
+              <w:t>Guide any administrators to install and execute the software.</w:t>
+            </w:r>
+          </w:p>
+        </w:tc>
+        <w:tc>
+          <w:tcPr>
+            <w:tcW w:w="3260" w:type="dxa"/>
+          </w:tcPr>
+          <w:p>
+            <w:pPr>
+              <w:cnfStyle w:val="000000000000" w:firstRow="0" w:lastRow="0" w:firstColumn="0" w:lastColumn="0" w:oddVBand="0" w:evenVBand="0" w:oddHBand="0" w:evenHBand="0" w:firstRowFirstColumn="0" w:firstRowLastColumn="0" w:lastRowFirstColumn="0" w:lastRowLastColumn="0"/>
+              <w:rPr>
+                <w:sz w:val="24"/>
+              </w:rPr>
+            </w:pPr>
+            <w:r>
+              <w:rPr>
+                <w:sz w:val="24"/>
+              </w:rPr>
+              <w:t>3.4.1 Installation Manual</w:t>
+            </w:r>
           </w:p>
         </w:tc>
       </w:tr>
@@ -4802,7 +2960,7 @@
         </w:tc>
         <w:tc>
           <w:tcPr>
-            <w:tcW w:w="3223" w:type="dxa"/>
+            <w:tcW w:w="4157" w:type="dxa"/>
           </w:tcPr>
           <w:p>
             <w:pPr>
@@ -4821,7 +2979,7 @@
         </w:tc>
         <w:tc>
           <w:tcPr>
-            <w:tcW w:w="1697" w:type="dxa"/>
+            <w:tcW w:w="3260" w:type="dxa"/>
           </w:tcPr>
           <w:p>
             <w:pPr>
@@ -4834,27 +2992,8 @@
               <w:rPr>
                 <w:sz w:val="24"/>
               </w:rPr>
-              <w:t>3.4.2 User’s M</w:t>
-            </w:r>
-            <w:r>
-              <w:rPr>
-                <w:sz w:val="24"/>
-              </w:rPr>
-              <w:t>anual</w:t>
-            </w:r>
-          </w:p>
-        </w:tc>
-        <w:tc>
-          <w:tcPr>
-            <w:tcW w:w="2638" w:type="dxa"/>
-          </w:tcPr>
-          <w:p>
-            <w:pPr>
-              <w:cnfStyle w:val="000000100000" w:firstRow="0" w:lastRow="0" w:firstColumn="0" w:lastColumn="0" w:oddVBand="0" w:evenVBand="0" w:oddHBand="1" w:evenHBand="0" w:firstRowFirstColumn="0" w:firstRowLastColumn="0" w:lastRowFirstColumn="0" w:lastRowLastColumn="0"/>
-              <w:rPr>
-                <w:sz w:val="24"/>
-              </w:rPr>
-            </w:pPr>
+              <w:t>3.4.2 User’s Manual</w:t>
+            </w:r>
           </w:p>
         </w:tc>
       </w:tr>
@@ -4893,7 +3032,7 @@
         </w:tc>
         <w:tc>
           <w:tcPr>
-            <w:tcW w:w="3223" w:type="dxa"/>
+            <w:tcW w:w="4157" w:type="dxa"/>
           </w:tcPr>
           <w:p>
             <w:pPr>
@@ -4912,40 +3051,21 @@
         </w:tc>
         <w:tc>
           <w:tcPr>
-            <w:tcW w:w="1697" w:type="dxa"/>
-          </w:tcPr>
-          <w:p>
-            <w:pPr>
-              <w:cnfStyle w:val="000000000000" w:firstRow="0" w:lastRow="0" w:firstColumn="0" w:lastColumn="0" w:oddVBand="0" w:evenVBand="0" w:oddHBand="0" w:evenHBand="0" w:firstRowFirstColumn="0" w:firstRowLastColumn="0" w:lastRowFirstColumn="0" w:lastRowLastColumn="0"/>
-              <w:rPr>
-                <w:sz w:val="24"/>
-              </w:rPr>
-            </w:pPr>
-            <w:r>
-              <w:rPr>
-                <w:sz w:val="24"/>
-              </w:rPr>
-              <w:t>3.5 Final Cost E</w:t>
-            </w:r>
-            <w:r>
-              <w:rPr>
-                <w:sz w:val="24"/>
-              </w:rPr>
-              <w:t>stimate</w:t>
-            </w:r>
-          </w:p>
-        </w:tc>
-        <w:tc>
-          <w:tcPr>
-            <w:tcW w:w="2638" w:type="dxa"/>
-          </w:tcPr>
-          <w:p>
-            <w:pPr>
-              <w:cnfStyle w:val="000000000000" w:firstRow="0" w:lastRow="0" w:firstColumn="0" w:lastColumn="0" w:oddVBand="0" w:evenVBand="0" w:oddHBand="0" w:evenHBand="0" w:firstRowFirstColumn="0" w:firstRowLastColumn="0" w:lastRowFirstColumn="0" w:lastRowLastColumn="0"/>
-              <w:rPr>
-                <w:sz w:val="24"/>
-              </w:rPr>
-            </w:pPr>
+            <w:tcW w:w="3260" w:type="dxa"/>
+          </w:tcPr>
+          <w:p>
+            <w:pPr>
+              <w:cnfStyle w:val="000000000000" w:firstRow="0" w:lastRow="0" w:firstColumn="0" w:lastColumn="0" w:oddVBand="0" w:evenVBand="0" w:oddHBand="0" w:evenHBand="0" w:firstRowFirstColumn="0" w:firstRowLastColumn="0" w:lastRowFirstColumn="0" w:lastRowLastColumn="0"/>
+              <w:rPr>
+                <w:sz w:val="24"/>
+              </w:rPr>
+            </w:pPr>
+            <w:r>
+              <w:rPr>
+                <w:sz w:val="24"/>
+              </w:rPr>
+              <w:t>3.5 Final Cost Estimate</w:t>
+            </w:r>
           </w:p>
         </w:tc>
       </w:tr>
@@ -4987,7 +3107,7 @@
         </w:tc>
         <w:tc>
           <w:tcPr>
-            <w:tcW w:w="3223" w:type="dxa"/>
+            <w:tcW w:w="4157" w:type="dxa"/>
           </w:tcPr>
           <w:p>
             <w:pPr>
@@ -5006,7 +3126,7 @@
         </w:tc>
         <w:tc>
           <w:tcPr>
-            <w:tcW w:w="1697" w:type="dxa"/>
+            <w:tcW w:w="3260" w:type="dxa"/>
           </w:tcPr>
           <w:p>
             <w:pPr>
@@ -5021,19 +3141,6 @@
               </w:rPr>
               <w:t>Deliverable 3</w:t>
             </w:r>
-          </w:p>
-        </w:tc>
-        <w:tc>
-          <w:tcPr>
-            <w:tcW w:w="2638" w:type="dxa"/>
-          </w:tcPr>
-          <w:p>
-            <w:pPr>
-              <w:cnfStyle w:val="000000100000" w:firstRow="0" w:lastRow="0" w:firstColumn="0" w:lastColumn="0" w:oddVBand="0" w:evenVBand="0" w:oddHBand="1" w:evenHBand="0" w:firstRowFirstColumn="0" w:firstRowLastColumn="0" w:lastRowFirstColumn="0" w:lastRowLastColumn="0"/>
-              <w:rPr>
-                <w:sz w:val="24"/>
-              </w:rPr>
-            </w:pPr>
           </w:p>
         </w:tc>
       </w:tr>
@@ -5072,7 +3179,7 @@
         </w:tc>
         <w:tc>
           <w:tcPr>
-            <w:tcW w:w="3223" w:type="dxa"/>
+            <w:tcW w:w="4157" w:type="dxa"/>
           </w:tcPr>
           <w:p>
             <w:pPr>
@@ -5091,42 +3198,21 @@
         </w:tc>
         <w:tc>
           <w:tcPr>
-            <w:tcW w:w="1697" w:type="dxa"/>
-          </w:tcPr>
-          <w:p>
-            <w:pPr>
-              <w:cnfStyle w:val="000000000000" w:firstRow="0" w:lastRow="0" w:firstColumn="0" w:lastColumn="0" w:oddVBand="0" w:evenVBand="0" w:oddHBand="0" w:evenHBand="0" w:firstRowFirstColumn="0" w:firstRowLastColumn="0" w:lastRowFirstColumn="0" w:lastRowLastColumn="0"/>
-              <w:rPr>
-                <w:sz w:val="24"/>
-              </w:rPr>
-            </w:pPr>
-            <w:r>
-              <w:rPr>
-                <w:sz w:val="24"/>
-              </w:rPr>
-              <w:t>Corrected de</w:t>
-            </w:r>
-            <w:bookmarkStart w:id="0" w:name="_GoBack"/>
-            <w:bookmarkEnd w:id="0"/>
-            <w:r>
-              <w:rPr>
-                <w:sz w:val="24"/>
-              </w:rPr>
-              <w:t>liverables</w:t>
-            </w:r>
-          </w:p>
-        </w:tc>
-        <w:tc>
-          <w:tcPr>
-            <w:tcW w:w="2638" w:type="dxa"/>
-          </w:tcPr>
-          <w:p>
-            <w:pPr>
-              <w:cnfStyle w:val="000000000000" w:firstRow="0" w:lastRow="0" w:firstColumn="0" w:lastColumn="0" w:oddVBand="0" w:evenVBand="0" w:oddHBand="0" w:evenHBand="0" w:firstRowFirstColumn="0" w:firstRowLastColumn="0" w:lastRowFirstColumn="0" w:lastRowLastColumn="0"/>
-              <w:rPr>
-                <w:sz w:val="24"/>
-              </w:rPr>
-            </w:pPr>
+            <w:tcW w:w="3260" w:type="dxa"/>
+          </w:tcPr>
+          <w:p>
+            <w:pPr>
+              <w:cnfStyle w:val="000000000000" w:firstRow="0" w:lastRow="0" w:firstColumn="0" w:lastColumn="0" w:oddVBand="0" w:evenVBand="0" w:oddHBand="0" w:evenHBand="0" w:firstRowFirstColumn="0" w:firstRowLastColumn="0" w:lastRowFirstColumn="0" w:lastRowLastColumn="0"/>
+              <w:rPr>
+                <w:sz w:val="24"/>
+              </w:rPr>
+            </w:pPr>
+            <w:r>
+              <w:rPr>
+                <w:sz w:val="24"/>
+              </w:rPr>
+              <w:t>Corrected deliverables</w:t>
+            </w:r>
           </w:p>
         </w:tc>
       </w:tr>
@@ -5168,7 +3254,7 @@
         </w:tc>
         <w:tc>
           <w:tcPr>
-            <w:tcW w:w="3223" w:type="dxa"/>
+            <w:tcW w:w="4157" w:type="dxa"/>
           </w:tcPr>
           <w:p>
             <w:pPr>
@@ -5187,7 +3273,7 @@
         </w:tc>
         <w:tc>
           <w:tcPr>
-            <w:tcW w:w="1697" w:type="dxa"/>
+            <w:tcW w:w="3260" w:type="dxa"/>
           </w:tcPr>
           <w:p>
             <w:pPr>
@@ -5202,19 +3288,6 @@
               </w:rPr>
               <w:t>Final report</w:t>
             </w:r>
-          </w:p>
-        </w:tc>
-        <w:tc>
-          <w:tcPr>
-            <w:tcW w:w="2638" w:type="dxa"/>
-          </w:tcPr>
-          <w:p>
-            <w:pPr>
-              <w:cnfStyle w:val="000000100000" w:firstRow="0" w:lastRow="0" w:firstColumn="0" w:lastColumn="0" w:oddVBand="0" w:evenVBand="0" w:oddHBand="1" w:evenHBand="0" w:firstRowFirstColumn="0" w:firstRowLastColumn="0" w:lastRowFirstColumn="0" w:lastRowLastColumn="0"/>
-              <w:rPr>
-                <w:sz w:val="24"/>
-              </w:rPr>
-            </w:pPr>
           </w:p>
         </w:tc>
       </w:tr>

</xml_diff>